<commit_message>
Gerando Taseda e OVR - funções e script teste
</commit_message>
<xml_diff>
--- a/bhadrasana/docx/taseda.docx
+++ b/bhadrasana/docx/taseda.docx
@@ -20,12 +20,10 @@
       </w:pPr>
       <w:r>
         <w:rPr/>
-      </w:r>
-      <w:r>
         <mc:AlternateContent>
           <mc:Choice Requires="wps">
             <w:drawing>
-              <wp:anchor behindDoc="0" distT="0" distB="0" distL="114935" distR="114935" simplePos="0" locked="0" layoutInCell="1" allowOverlap="1" relativeHeight="7">
+              <wp:anchor behindDoc="0" distT="0" distB="0" distL="0" distR="0" simplePos="0" locked="0" layoutInCell="1" allowOverlap="1" relativeHeight="7">
                 <wp:simplePos x="0" y="0"/>
                 <wp:positionH relativeFrom="column">
                   <wp:posOffset>-109220</wp:posOffset>
@@ -33,29 +31,38 @@
                 <wp:positionV relativeFrom="paragraph">
                   <wp:posOffset>90170</wp:posOffset>
                 </wp:positionV>
-                <wp:extent cx="694055" cy="694055"/>
+                <wp:extent cx="694690" cy="694690"/>
                 <wp:effectExtent l="0" t="0" r="0" b="0"/>
                 <wp:wrapNone/>
                 <wp:docPr id="1" name="Quadro1"/>
                 <a:graphic xmlns:a="http://schemas.openxmlformats.org/drawingml/2006/main">
                   <a:graphicData uri="http://schemas.microsoft.com/office/word/2010/wordprocessingShape">
                     <wps:wsp>
-                      <wps:cNvSpPr txBox="1"/>
+                      <wps:cNvSpPr/>
                       <wps:spPr>
                         <a:xfrm>
                           <a:off x="0" y="0"/>
-                          <a:ext cx="694055" cy="694055"/>
+                          <a:ext cx="694080" cy="694080"/>
                         </a:xfrm>
-                        <a:prstGeom prst="rect"/>
+                        <a:prstGeom prst="rect">
+                          <a:avLst/>
+                        </a:prstGeom>
                         <a:solidFill>
-                          <a:srgbClr val="FFFFFF"/>
+                          <a:srgbClr val="ffffff"/>
                         </a:solidFill>
-                        <a:ln w="635">
+                        <a:ln w="720">
                           <a:solidFill>
-                            <a:srgbClr val="FFFFFF"/>
+                            <a:srgbClr val="ffffff"/>
                           </a:solidFill>
+                          <a:round/>
                         </a:ln>
                       </wps:spPr>
+                      <wps:style>
+                        <a:lnRef idx="0"/>
+                        <a:fillRef idx="0"/>
+                        <a:effectRef idx="0"/>
+                        <a:fontRef idx="minor"/>
+                      </wps:style>
                       <wps:txbx>
                         <w:txbxContent>
                           <w:p>
@@ -65,17 +72,17 @@
                             </w:pPr>
                             <w:r>
                               <w:rPr/>
-                              <w:object w:dxaOrig="7352" w:dyaOrig="8147">
+                              <w:object>
                                 <v:shape id="ole_rId2" style="width:38.55pt;height:42.75pt" o:ole="">
                                   <v:imagedata r:id="rId3" o:title=""/>
                                 </v:shape>
-                                <o:OLEObject Type="Embed" ProgID="" ShapeID="ole_rId2" DrawAspect="Content" ObjectID="_1610685012" r:id="rId2"/>
+                                <o:OLEObject Type="Embed" ProgID="" ShapeID="ole_rId2" DrawAspect="Content" ObjectID="_784375333" r:id="rId2"/>
                               </w:object>
                             </w:r>
                           </w:p>
                         </w:txbxContent>
                       </wps:txbx>
-                      <wps:bodyPr anchor="t" lIns="100330" tIns="54610" rIns="100330" bIns="54610">
+                      <wps:bodyPr lIns="90000" rIns="90000" tIns="45000" bIns="45000">
                         <a:noAutofit/>
                       </wps:bodyPr>
                     </wps:wsp>
@@ -86,8 +93,11 @@
           </mc:Choice>
           <mc:Fallback>
             <w:pict>
-              <v:rect fillcolor="#FFFFFF" strokecolor="#FFFFFF" strokeweight="0pt" style="position:absolute;rotation:0;width:54.65pt;height:54.65pt;mso-wrap-distance-left:9.05pt;mso-wrap-distance-right:9.05pt;mso-wrap-distance-top:0pt;mso-wrap-distance-bottom:0pt;margin-top:7.1pt;mso-position-vertical-relative:text;margin-left:-8.6pt;mso-position-horizontal-relative:text">
-                <v:textbox inset="0.109722222222222in,0.0597222222222222in,0.109722222222222in,0.0597222222222222in">
+              <v:rect id="shape_0" ID="Quadro1" fillcolor="white" stroked="t" style="position:absolute;margin-left:-8.6pt;margin-top:7.1pt;width:54.6pt;height:54.6pt">
+                <w10:wrap type="none"/>
+                <v:fill o:detectmouseclick="t" type="solid" color2="black"/>
+                <v:stroke color="white" weight="720" joinstyle="round" endcap="flat"/>
+                <v:textbox>
                   <w:txbxContent>
                     <w:p>
                       <w:pPr>
@@ -96,11 +106,11 @@
                       </w:pPr>
                       <w:r>
                         <w:rPr/>
-                        <w:object w:dxaOrig="7352" w:dyaOrig="8147">
+                        <w:object>
                           <v:shape id="ole_rId4" style="width:38.55pt;height:42.75pt" o:ole="">
                             <v:imagedata r:id="rId5" o:title=""/>
                           </v:shape>
-                          <o:OLEObject Type="Embed" ProgID="" ShapeID="ole_rId4" DrawAspect="Content" ObjectID="_572658680" r:id="rId4"/>
+                          <o:OLEObject Type="Embed" ProgID="" ShapeID="ole_rId4" DrawAspect="Content" ObjectID="_1606147988" r:id="rId4"/>
                         </w:object>
                       </w:r>
                     </w:p>
@@ -115,6 +125,10 @@
     <w:p>
       <w:pPr>
         <w:pStyle w:val="Ttulo1"/>
+        <w:numPr>
+          <w:ilvl w:val="0"/>
+          <w:numId w:val="2"/>
+        </w:numPr>
         <w:rPr/>
       </w:pPr>
       <w:r>
@@ -167,12 +181,10 @@
           <w:sz w:val="20"/>
           <w:lang w:val="pt-BR" w:eastAsia="pt-BR"/>
         </w:rPr>
-      </w:r>
-      <w:r>
         <mc:AlternateContent>
           <mc:Choice Requires="wps">
             <w:drawing>
-              <wp:anchor behindDoc="0" distT="0" distB="0" distL="114935" distR="114935" simplePos="0" locked="0" layoutInCell="1" allowOverlap="1" relativeHeight="2">
+              <wp:anchor behindDoc="0" distT="0" distB="0" distL="0" distR="0" simplePos="0" locked="0" layoutInCell="1" allowOverlap="1" relativeHeight="2">
                 <wp:simplePos x="0" y="0"/>
                 <wp:positionH relativeFrom="column">
                   <wp:posOffset>4910455</wp:posOffset>
@@ -180,29 +192,38 @@
                 <wp:positionV relativeFrom="paragraph">
                   <wp:posOffset>140335</wp:posOffset>
                 </wp:positionV>
-                <wp:extent cx="1151255" cy="579755"/>
+                <wp:extent cx="1151890" cy="580390"/>
                 <wp:effectExtent l="0" t="0" r="0" b="0"/>
                 <wp:wrapNone/>
-                <wp:docPr id="2" name="Quadro2"/>
+                <wp:docPr id="3" name="Quadro2"/>
                 <a:graphic xmlns:a="http://schemas.openxmlformats.org/drawingml/2006/main">
                   <a:graphicData uri="http://schemas.microsoft.com/office/word/2010/wordprocessingShape">
                     <wps:wsp>
-                      <wps:cNvSpPr txBox="1"/>
+                      <wps:cNvSpPr/>
                       <wps:spPr>
                         <a:xfrm>
                           <a:off x="0" y="0"/>
-                          <a:ext cx="1151255" cy="579755"/>
+                          <a:ext cx="1151280" cy="579600"/>
                         </a:xfrm>
-                        <a:prstGeom prst="rect"/>
+                        <a:prstGeom prst="rect">
+                          <a:avLst/>
+                        </a:prstGeom>
                         <a:solidFill>
-                          <a:srgbClr val="FFFFFF"/>
+                          <a:srgbClr val="ffffff"/>
                         </a:solidFill>
-                        <a:ln w="635">
+                        <a:ln w="720">
                           <a:solidFill>
                             <a:srgbClr val="000000"/>
                           </a:solidFill>
+                          <a:round/>
                         </a:ln>
                       </wps:spPr>
+                      <wps:style>
+                        <a:lnRef idx="0"/>
+                        <a:fillRef idx="0"/>
+                        <a:effectRef idx="0"/>
+                        <a:fontRef idx="minor"/>
+                      </wps:style>
                       <wps:txbx>
                         <w:txbxContent>
                           <w:p>
@@ -238,20 +259,24 @@
                             <w:pPr>
                               <w:pStyle w:val="Normal"/>
                               <w:jc w:val="center"/>
-                              <w:rPr>
-                                <w:sz w:val="20"/>
-                              </w:rPr>
+                              <w:rPr/>
                             </w:pPr>
                             <w:r>
                               <w:rPr>
                                 <w:sz w:val="20"/>
                               </w:rPr>
-                              <w:t>Nº ____________</w:t>
+                              <w:t xml:space="preserve">Nº </w:t>
+                            </w:r>
+                            <w:r>
+                              <w:rPr>
+                                <w:sz w:val="20"/>
+                              </w:rPr>
+                              <w:t xml:space="preserve"> {rvf_id}</w:t>
                             </w:r>
                           </w:p>
                         </w:txbxContent>
                       </wps:txbx>
-                      <wps:bodyPr anchor="t" lIns="100330" tIns="54610" rIns="100330" bIns="54610">
+                      <wps:bodyPr lIns="100440" rIns="100440" tIns="54720" bIns="54720">
                         <a:noAutofit/>
                       </wps:bodyPr>
                     </wps:wsp>
@@ -262,8 +287,11 @@
           </mc:Choice>
           <mc:Fallback>
             <w:pict>
-              <v:rect fillcolor="#FFFFFF" strokecolor="#000000" strokeweight="0pt" style="position:absolute;rotation:0;width:90.65pt;height:45.65pt;mso-wrap-distance-left:9.05pt;mso-wrap-distance-right:9.05pt;mso-wrap-distance-top:0pt;mso-wrap-distance-bottom:0pt;margin-top:11.05pt;mso-position-vertical-relative:text;margin-left:386.65pt;mso-position-horizontal-relative:text">
-                <v:textbox inset="0.109722222222222in,0.0597222222222222in,0.109722222222222in,0.0597222222222222in">
+              <v:rect id="shape_0" ID="Quadro2" fillcolor="white" stroked="t" style="position:absolute;margin-left:386.65pt;margin-top:11.05pt;width:90.6pt;height:45.6pt">
+                <w10:wrap type="square"/>
+                <v:fill o:detectmouseclick="t" type="solid" color2="black"/>
+                <v:stroke color="black" weight="720" joinstyle="round" endcap="flat"/>
+                <v:textbox>
                   <w:txbxContent>
                     <w:p>
                       <w:pPr>
@@ -298,15 +326,19 @@
                       <w:pPr>
                         <w:pStyle w:val="Normal"/>
                         <w:jc w:val="center"/>
-                        <w:rPr>
-                          <w:sz w:val="20"/>
-                        </w:rPr>
+                        <w:rPr/>
                       </w:pPr>
                       <w:r>
                         <w:rPr>
                           <w:sz w:val="20"/>
                         </w:rPr>
-                        <w:t>Nº ____________</w:t>
+                        <w:t xml:space="preserve">Nº </w:t>
+                      </w:r>
+                      <w:r>
+                        <w:rPr>
+                          <w:sz w:val="20"/>
+                        </w:rPr>
+                        <w:t xml:space="preserve"> {rvf_id}</w:t>
                       </w:r>
                     </w:p>
                   </w:txbxContent>
@@ -380,27 +412,27 @@
     <w:tbl>
       <w:tblPr>
         <w:tblW w:w="9622" w:type="dxa"/>
-        <w:jc w:val="start"/>
+        <w:jc w:val="left"/>
         <w:tblInd w:w="-76" w:type="dxa"/>
         <w:tblCellMar>
           <w:top w:w="0" w:type="dxa"/>
-          <w:start w:w="70" w:type="dxa"/>
+          <w:left w:w="70" w:type="dxa"/>
           <w:bottom w:w="0" w:type="dxa"/>
-          <w:end w:w="70" w:type="dxa"/>
+          <w:right w:w="70" w:type="dxa"/>
         </w:tblCellMar>
       </w:tblPr>
       <w:tblGrid>
-        <w:gridCol w:w="2770"/>
+        <w:gridCol w:w="2769"/>
         <w:gridCol w:w="6852"/>
       </w:tblGrid>
       <w:tr>
         <w:trPr/>
         <w:tc>
           <w:tcPr>
-            <w:tcW w:w="2770" w:type="dxa"/>
+            <w:tcW w:w="2769" w:type="dxa"/>
             <w:tcBorders>
               <w:top w:val="single" w:sz="2" w:space="0" w:color="000000"/>
-              <w:start w:val="single" w:sz="2" w:space="0" w:color="000000"/>
+              <w:left w:val="single" w:sz="2" w:space="0" w:color="000000"/>
               <w:bottom w:val="single" w:sz="2" w:space="0" w:color="000000"/>
             </w:tcBorders>
             <w:shd w:fill="auto" w:val="clear"/>
@@ -441,9 +473,9 @@
             <w:tcW w:w="6852" w:type="dxa"/>
             <w:tcBorders>
               <w:top w:val="single" w:sz="2" w:space="0" w:color="000000"/>
-              <w:start w:val="single" w:sz="2" w:space="0" w:color="000000"/>
-              <w:bottom w:val="single" w:sz="2" w:space="0" w:color="000000"/>
-              <w:end w:val="single" w:sz="2" w:space="0" w:color="000000"/>
+              <w:left w:val="single" w:sz="2" w:space="0" w:color="000000"/>
+              <w:bottom w:val="single" w:sz="2" w:space="0" w:color="000000"/>
+              <w:right w:val="single" w:sz="2" w:space="0" w:color="000000"/>
             </w:tcBorders>
             <w:shd w:fill="auto" w:val="clear"/>
           </w:tcPr>
@@ -504,13 +536,13 @@
     <w:tbl>
       <w:tblPr>
         <w:tblW w:w="9622" w:type="dxa"/>
-        <w:jc w:val="start"/>
+        <w:jc w:val="left"/>
         <w:tblInd w:w="-76" w:type="dxa"/>
         <w:tblCellMar>
           <w:top w:w="0" w:type="dxa"/>
-          <w:start w:w="70" w:type="dxa"/>
+          <w:left w:w="70" w:type="dxa"/>
           <w:bottom w:w="0" w:type="dxa"/>
-          <w:end w:w="70" w:type="dxa"/>
+          <w:right w:w="70" w:type="dxa"/>
         </w:tblCellMar>
       </w:tblPr>
       <w:tblGrid>
@@ -523,9 +555,9 @@
             <w:tcW w:w="9622" w:type="dxa"/>
             <w:tcBorders>
               <w:top w:val="single" w:sz="2" w:space="0" w:color="000000"/>
-              <w:start w:val="single" w:sz="2" w:space="0" w:color="000000"/>
-              <w:bottom w:val="single" w:sz="2" w:space="0" w:color="000000"/>
-              <w:end w:val="single" w:sz="2" w:space="0" w:color="000000"/>
+              <w:left w:val="single" w:sz="2" w:space="0" w:color="000000"/>
+              <w:bottom w:val="single" w:sz="2" w:space="0" w:color="000000"/>
+              <w:right w:val="single" w:sz="2" w:space="0" w:color="000000"/>
             </w:tcBorders>
             <w:shd w:fill="auto" w:val="clear"/>
           </w:tcPr>
@@ -550,7 +582,7 @@
               <mc:AlternateContent>
                 <mc:Choice Requires="wps">
                   <w:drawing>
-                    <wp:anchor behindDoc="0" distT="0" distB="0" distL="114935" distR="114935" simplePos="0" locked="0" layoutInCell="1" allowOverlap="1" relativeHeight="3">
+                    <wp:anchor behindDoc="0" distT="0" distB="0" distL="0" distR="0" simplePos="0" locked="0" layoutInCell="1" allowOverlap="1" relativeHeight="3">
                       <wp:simplePos x="0" y="0"/>
                       <wp:positionH relativeFrom="column">
                         <wp:posOffset>114300</wp:posOffset>
@@ -558,10 +590,10 @@
                       <wp:positionV relativeFrom="paragraph">
                         <wp:posOffset>-10160</wp:posOffset>
                       </wp:positionV>
-                      <wp:extent cx="229235" cy="114935"/>
+                      <wp:extent cx="229870" cy="115570"/>
                       <wp:effectExtent l="0" t="0" r="0" b="0"/>
                       <wp:wrapNone/>
-                      <wp:docPr id="3" name=""/>
+                      <wp:docPr id="5" name="Figura1"/>
                       <a:graphic xmlns:a="http://schemas.openxmlformats.org/drawingml/2006/main">
                         <a:graphicData uri="http://schemas.microsoft.com/office/word/2010/wordprocessingShape">
                           <wps:wsp>
@@ -569,7 +601,7 @@
                             <wps:spPr>
                               <a:xfrm>
                                 <a:off x="0" y="0"/>
-                                <a:ext cx="228600" cy="114480"/>
+                                <a:ext cx="229320" cy="114840"/>
                               </a:xfrm>
                               <a:prstGeom prst="rect">
                                 <a:avLst/>
@@ -599,7 +631,7 @@
                 </mc:Choice>
                 <mc:Fallback>
                   <w:pict>
-                    <v:rect id="shape_0" fillcolor="white" stroked="t" style="position:absolute;margin-left:9pt;margin-top:-0.8pt;width:17.95pt;height:8.95pt">
+                    <v:rect id="shape_0" ID="Figura1" fillcolor="white" stroked="t" style="position:absolute;margin-left:9pt;margin-top:-0.8pt;width:18pt;height:9pt">
                       <w10:wrap type="none"/>
                       <v:fill o:detectmouseclick="t" type="solid" color2="black"/>
                       <v:stroke color="black" weight="9360" joinstyle="miter" endcap="flat"/>
@@ -610,7 +642,7 @@
               <mc:AlternateContent>
                 <mc:Choice Requires="wps">
                   <w:drawing>
-                    <wp:anchor behindDoc="0" distT="0" distB="0" distL="114935" distR="114935" simplePos="0" locked="0" layoutInCell="1" allowOverlap="1" relativeHeight="4">
+                    <wp:anchor behindDoc="0" distT="0" distB="0" distL="0" distR="0" simplePos="0" locked="0" layoutInCell="1" allowOverlap="1" relativeHeight="4">
                       <wp:simplePos x="0" y="0"/>
                       <wp:positionH relativeFrom="column">
                         <wp:posOffset>1381125</wp:posOffset>
@@ -618,10 +650,10 @@
                       <wp:positionV relativeFrom="paragraph">
                         <wp:posOffset>4445</wp:posOffset>
                       </wp:positionV>
-                      <wp:extent cx="229235" cy="114935"/>
+                      <wp:extent cx="229870" cy="115570"/>
                       <wp:effectExtent l="0" t="0" r="0" b="0"/>
                       <wp:wrapNone/>
-                      <wp:docPr id="4" name=""/>
+                      <wp:docPr id="6" name="Figura2"/>
                       <a:graphic xmlns:a="http://schemas.openxmlformats.org/drawingml/2006/main">
                         <a:graphicData uri="http://schemas.microsoft.com/office/word/2010/wordprocessingShape">
                           <wps:wsp>
@@ -629,7 +661,7 @@
                             <wps:spPr>
                               <a:xfrm>
                                 <a:off x="0" y="0"/>
-                                <a:ext cx="228600" cy="114480"/>
+                                <a:ext cx="229320" cy="114840"/>
                               </a:xfrm>
                               <a:prstGeom prst="rect">
                                 <a:avLst/>
@@ -659,7 +691,7 @@
                 </mc:Choice>
                 <mc:Fallback>
                   <w:pict>
-                    <v:rect id="shape_0" fillcolor="white" stroked="t" style="position:absolute;margin-left:108.75pt;margin-top:0.35pt;width:17.95pt;height:8.95pt">
+                    <v:rect id="shape_0" ID="Figura2" fillcolor="white" stroked="t" style="position:absolute;margin-left:108.75pt;margin-top:0.35pt;width:18pt;height:9pt">
                       <w10:wrap type="none"/>
                       <v:fill o:detectmouseclick="t" type="solid" color2="black"/>
                       <v:stroke color="black" weight="9360" joinstyle="miter" endcap="flat"/>
@@ -670,7 +702,7 @@
               <mc:AlternateContent>
                 <mc:Choice Requires="wps">
                   <w:drawing>
-                    <wp:anchor behindDoc="0" distT="0" distB="0" distL="114935" distR="114935" simplePos="0" locked="0" layoutInCell="1" allowOverlap="1" relativeHeight="5">
+                    <wp:anchor behindDoc="0" distT="0" distB="0" distL="0" distR="0" simplePos="0" locked="0" layoutInCell="1" allowOverlap="1" relativeHeight="5">
                       <wp:simplePos x="0" y="0"/>
                       <wp:positionH relativeFrom="column">
                         <wp:posOffset>2752725</wp:posOffset>
@@ -678,10 +710,10 @@
                       <wp:positionV relativeFrom="paragraph">
                         <wp:posOffset>4445</wp:posOffset>
                       </wp:positionV>
-                      <wp:extent cx="229235" cy="114935"/>
+                      <wp:extent cx="229870" cy="115570"/>
                       <wp:effectExtent l="0" t="0" r="0" b="0"/>
                       <wp:wrapNone/>
-                      <wp:docPr id="5" name=""/>
+                      <wp:docPr id="7" name="Figura3"/>
                       <a:graphic xmlns:a="http://schemas.openxmlformats.org/drawingml/2006/main">
                         <a:graphicData uri="http://schemas.microsoft.com/office/word/2010/wordprocessingShape">
                           <wps:wsp>
@@ -689,7 +721,7 @@
                             <wps:spPr>
                               <a:xfrm>
                                 <a:off x="0" y="0"/>
-                                <a:ext cx="228600" cy="114480"/>
+                                <a:ext cx="229320" cy="114840"/>
                               </a:xfrm>
                               <a:prstGeom prst="rect">
                                 <a:avLst/>
@@ -719,7 +751,7 @@
                 </mc:Choice>
                 <mc:Fallback>
                   <w:pict>
-                    <v:rect id="shape_0" fillcolor="white" stroked="t" style="position:absolute;margin-left:216.75pt;margin-top:0.35pt;width:17.95pt;height:8.95pt">
+                    <v:rect id="shape_0" ID="Figura3" fillcolor="white" stroked="t" style="position:absolute;margin-left:216.75pt;margin-top:0.35pt;width:18pt;height:9pt">
                       <w10:wrap type="none"/>
                       <v:fill o:detectmouseclick="t" type="solid" color2="black"/>
                       <v:stroke color="black" weight="9360" joinstyle="miter" endcap="flat"/>
@@ -730,7 +762,7 @@
               <mc:AlternateContent>
                 <mc:Choice Requires="wps">
                   <w:drawing>
-                    <wp:anchor behindDoc="0" distT="0" distB="0" distL="114935" distR="114935" simplePos="0" locked="0" layoutInCell="1" allowOverlap="1" relativeHeight="6">
+                    <wp:anchor behindDoc="0" distT="0" distB="0" distL="0" distR="0" simplePos="0" locked="0" layoutInCell="1" allowOverlap="1" relativeHeight="6">
                       <wp:simplePos x="0" y="0"/>
                       <wp:positionH relativeFrom="column">
                         <wp:posOffset>4238625</wp:posOffset>
@@ -738,10 +770,10 @@
                       <wp:positionV relativeFrom="paragraph">
                         <wp:posOffset>4445</wp:posOffset>
                       </wp:positionV>
-                      <wp:extent cx="229235" cy="114935"/>
+                      <wp:extent cx="229870" cy="115570"/>
                       <wp:effectExtent l="0" t="0" r="0" b="0"/>
                       <wp:wrapNone/>
-                      <wp:docPr id="6" name=""/>
+                      <wp:docPr id="8" name="Figura4"/>
                       <a:graphic xmlns:a="http://schemas.openxmlformats.org/drawingml/2006/main">
                         <a:graphicData uri="http://schemas.microsoft.com/office/word/2010/wordprocessingShape">
                           <wps:wsp>
@@ -749,7 +781,7 @@
                             <wps:spPr>
                               <a:xfrm>
                                 <a:off x="0" y="0"/>
-                                <a:ext cx="228600" cy="114480"/>
+                                <a:ext cx="229320" cy="114840"/>
                               </a:xfrm>
                               <a:prstGeom prst="rect">
                                 <a:avLst/>
@@ -779,7 +811,7 @@
                 </mc:Choice>
                 <mc:Fallback>
                   <w:pict>
-                    <v:rect id="shape_0" fillcolor="white" stroked="t" style="position:absolute;margin-left:333.75pt;margin-top:0.35pt;width:17.95pt;height:8.95pt">
+                    <v:rect id="shape_0" ID="Figura4" fillcolor="white" stroked="t" style="position:absolute;margin-left:333.75pt;margin-top:0.35pt;width:18pt;height:9pt">
                       <w10:wrap type="none"/>
                       <v:fill o:detectmouseclick="t" type="solid" color2="black"/>
                       <v:stroke color="black" weight="9360" joinstyle="miter" endcap="flat"/>
@@ -792,13 +824,7 @@
               <w:rPr>
                 <w:sz w:val="16"/>
               </w:rPr>
-              <w:t xml:space="preserve"> </w:t>
-            </w:r>
-            <w:r>
-              <w:rPr>
-                <w:sz w:val="16"/>
-              </w:rPr>
-              <w:t xml:space="preserve">               </w:t>
+              <w:t xml:space="preserve">                </w:t>
             </w:r>
             <w:r>
               <w:rPr>
@@ -857,98 +883,68 @@
     <w:tbl>
       <w:tblPr>
         <w:tblW w:w="9622" w:type="dxa"/>
-        <w:jc w:val="start"/>
+        <w:jc w:val="left"/>
         <w:tblInd w:w="-76" w:type="dxa"/>
         <w:tblCellMar>
           <w:top w:w="0" w:type="dxa"/>
-          <w:start w:w="70" w:type="dxa"/>
+          <w:left w:w="70" w:type="dxa"/>
           <w:bottom w:w="0" w:type="dxa"/>
-          <w:end w:w="70" w:type="dxa"/>
+          <w:right w:w="70" w:type="dxa"/>
         </w:tblCellMar>
       </w:tblPr>
       <w:tblGrid>
-        <w:gridCol w:w="2230"/>
-        <w:gridCol w:w="2340"/>
-        <w:gridCol w:w="5052"/>
+        <w:gridCol w:w="4569"/>
+        <w:gridCol w:w="5053"/>
       </w:tblGrid>
       <w:tr>
         <w:trPr/>
         <w:tc>
           <w:tcPr>
-            <w:tcW w:w="2230" w:type="dxa"/>
+            <w:tcW w:w="4569" w:type="dxa"/>
             <w:tcBorders>
               <w:top w:val="single" w:sz="2" w:space="0" w:color="000000"/>
-              <w:start w:val="single" w:sz="2" w:space="0" w:color="000000"/>
-              <w:bottom w:val="single" w:sz="2" w:space="0" w:color="000000"/>
-            </w:tcBorders>
-            <w:shd w:fill="auto" w:val="clear"/>
-          </w:tcPr>
-          <w:p>
-            <w:pPr>
-              <w:pStyle w:val="Normal"/>
-              <w:snapToGrid w:val="false"/>
-              <w:spacing w:before="40" w:after="0"/>
-              <w:rPr>
-                <w:sz w:val="16"/>
-              </w:rPr>
-            </w:pPr>
-            <w:r>
-              <w:rPr>
-                <w:sz w:val="16"/>
-              </w:rPr>
-              <w:t>HORA/MINUTOS</w:t>
-            </w:r>
-          </w:p>
-          <w:p>
-            <w:pPr>
-              <w:pStyle w:val="Normal"/>
-              <w:spacing w:before="40" w:after="0"/>
-              <w:rPr>
-                <w:sz w:val="16"/>
-              </w:rPr>
-            </w:pPr>
-            <w:r>
-              <w:rPr>
-                <w:sz w:val="16"/>
-              </w:rPr>
-            </w:r>
-          </w:p>
-        </w:tc>
-        <w:tc>
-          <w:tcPr>
-            <w:tcW w:w="2340" w:type="dxa"/>
+              <w:left w:val="single" w:sz="2" w:space="0" w:color="000000"/>
+              <w:bottom w:val="single" w:sz="2" w:space="0" w:color="000000"/>
+            </w:tcBorders>
+            <w:shd w:fill="auto" w:val="clear"/>
+          </w:tcPr>
+          <w:p>
+            <w:pPr>
+              <w:pStyle w:val="Normal"/>
+              <w:snapToGrid w:val="false"/>
+              <w:spacing w:before="40" w:after="0"/>
+              <w:rPr/>
+            </w:pPr>
+            <w:r>
+              <w:rPr>
+                <w:sz w:val="16"/>
+              </w:rPr>
+              <w:t>DIA/MÊS/ANO HORA/MINUTOS</w:t>
+            </w:r>
+          </w:p>
+          <w:p>
+            <w:pPr>
+              <w:pStyle w:val="Normal"/>
+              <w:snapToGrid w:val="false"/>
+              <w:spacing w:before="40" w:after="0"/>
+              <w:rPr/>
+            </w:pPr>
+            <w:r>
+              <w:rPr>
+                <w:sz w:val="16"/>
+              </w:rPr>
+              <w:t>{datahora}</w:t>
+            </w:r>
+          </w:p>
+        </w:tc>
+        <w:tc>
+          <w:tcPr>
+            <w:tcW w:w="5053" w:type="dxa"/>
             <w:tcBorders>
               <w:top w:val="single" w:sz="2" w:space="0" w:color="000000"/>
-              <w:start w:val="single" w:sz="2" w:space="0" w:color="000000"/>
-              <w:bottom w:val="single" w:sz="2" w:space="0" w:color="000000"/>
-            </w:tcBorders>
-            <w:shd w:fill="auto" w:val="clear"/>
-          </w:tcPr>
-          <w:p>
-            <w:pPr>
-              <w:pStyle w:val="Normal"/>
-              <w:snapToGrid w:val="false"/>
-              <w:spacing w:before="40" w:after="0"/>
-              <w:rPr>
-                <w:sz w:val="16"/>
-              </w:rPr>
-            </w:pPr>
-            <w:r>
-              <w:rPr>
-                <w:sz w:val="16"/>
-              </w:rPr>
-              <w:t>DIA/MÊS/ANO</w:t>
-            </w:r>
-          </w:p>
-        </w:tc>
-        <w:tc>
-          <w:tcPr>
-            <w:tcW w:w="5052" w:type="dxa"/>
-            <w:tcBorders>
-              <w:top w:val="single" w:sz="2" w:space="0" w:color="000000"/>
-              <w:start w:val="single" w:sz="2" w:space="0" w:color="000000"/>
-              <w:bottom w:val="single" w:sz="2" w:space="0" w:color="000000"/>
-              <w:end w:val="single" w:sz="2" w:space="0" w:color="000000"/>
+              <w:left w:val="single" w:sz="2" w:space="0" w:color="000000"/>
+              <w:bottom w:val="single" w:sz="2" w:space="0" w:color="000000"/>
+              <w:right w:val="single" w:sz="2" w:space="0" w:color="000000"/>
             </w:tcBorders>
             <w:shd w:fill="auto" w:val="clear"/>
           </w:tcPr>
@@ -1001,29 +997,30 @@
     <w:tbl>
       <w:tblPr>
         <w:tblW w:w="9622" w:type="dxa"/>
-        <w:jc w:val="start"/>
+        <w:jc w:val="left"/>
         <w:tblInd w:w="-76" w:type="dxa"/>
         <w:tblCellMar>
           <w:top w:w="0" w:type="dxa"/>
-          <w:start w:w="70" w:type="dxa"/>
+          <w:left w:w="70" w:type="dxa"/>
           <w:bottom w:w="0" w:type="dxa"/>
-          <w:end w:w="70" w:type="dxa"/>
+          <w:right w:w="70" w:type="dxa"/>
         </w:tblCellMar>
       </w:tblPr>
       <w:tblGrid>
-        <w:gridCol w:w="2410"/>
-        <w:gridCol w:w="4140"/>
-        <w:gridCol w:w="3072"/>
+        <w:gridCol w:w="2409"/>
+        <w:gridCol w:w="4139"/>
+        <w:gridCol w:w="1"/>
+        <w:gridCol w:w="3073"/>
       </w:tblGrid>
       <w:tr>
         <w:trPr/>
         <w:tc>
           <w:tcPr>
-            <w:tcW w:w="6550" w:type="dxa"/>
-            <w:gridSpan w:val="2"/>
+            <w:tcW w:w="6549" w:type="dxa"/>
+            <w:gridSpan w:val="3"/>
             <w:tcBorders>
               <w:top w:val="single" w:sz="2" w:space="0" w:color="000000"/>
-              <w:start w:val="single" w:sz="2" w:space="0" w:color="000000"/>
+              <w:left w:val="single" w:sz="2" w:space="0" w:color="000000"/>
               <w:bottom w:val="single" w:sz="2" w:space="0" w:color="000000"/>
             </w:tcBorders>
             <w:shd w:fill="auto" w:val="clear"/>
@@ -1061,12 +1058,12 @@
         </w:tc>
         <w:tc>
           <w:tcPr>
-            <w:tcW w:w="3072" w:type="dxa"/>
+            <w:tcW w:w="3073" w:type="dxa"/>
             <w:tcBorders>
               <w:top w:val="single" w:sz="2" w:space="0" w:color="000000"/>
-              <w:start w:val="single" w:sz="2" w:space="0" w:color="000000"/>
-              <w:bottom w:val="single" w:sz="2" w:space="0" w:color="000000"/>
-              <w:end w:val="single" w:sz="2" w:space="0" w:color="000000"/>
+              <w:left w:val="single" w:sz="2" w:space="0" w:color="000000"/>
+              <w:bottom w:val="single" w:sz="2" w:space="0" w:color="000000"/>
+              <w:right w:val="single" w:sz="2" w:space="0" w:color="000000"/>
             </w:tcBorders>
             <w:shd w:fill="auto" w:val="clear"/>
           </w:tcPr>
@@ -1092,10 +1089,10 @@
         <w:trPr/>
         <w:tc>
           <w:tcPr>
-            <w:tcW w:w="6550" w:type="dxa"/>
-            <w:gridSpan w:val="2"/>
-            <w:tcBorders>
-              <w:start w:val="single" w:sz="2" w:space="0" w:color="000000"/>
+            <w:tcW w:w="6549" w:type="dxa"/>
+            <w:gridSpan w:val="3"/>
+            <w:tcBorders>
+              <w:left w:val="single" w:sz="2" w:space="0" w:color="000000"/>
               <w:bottom w:val="single" w:sz="2" w:space="0" w:color="000000"/>
             </w:tcBorders>
             <w:shd w:fill="auto" w:val="clear"/>
@@ -1133,11 +1130,11 @@
         </w:tc>
         <w:tc>
           <w:tcPr>
-            <w:tcW w:w="3072" w:type="dxa"/>
-            <w:tcBorders>
-              <w:start w:val="single" w:sz="2" w:space="0" w:color="000000"/>
-              <w:bottom w:val="single" w:sz="2" w:space="0" w:color="000000"/>
-              <w:end w:val="single" w:sz="2" w:space="0" w:color="000000"/>
+            <w:tcW w:w="3073" w:type="dxa"/>
+            <w:tcBorders>
+              <w:left w:val="single" w:sz="2" w:space="0" w:color="000000"/>
+              <w:bottom w:val="single" w:sz="2" w:space="0" w:color="000000"/>
+              <w:right w:val="single" w:sz="2" w:space="0" w:color="000000"/>
             </w:tcBorders>
             <w:shd w:fill="auto" w:val="clear"/>
           </w:tcPr>
@@ -1164,11 +1161,11 @@
         <w:tc>
           <w:tcPr>
             <w:tcW w:w="9622" w:type="dxa"/>
-            <w:gridSpan w:val="3"/>
-            <w:tcBorders>
-              <w:start w:val="single" w:sz="2" w:space="0" w:color="000000"/>
-              <w:bottom w:val="single" w:sz="2" w:space="0" w:color="000000"/>
-              <w:end w:val="single" w:sz="2" w:space="0" w:color="000000"/>
+            <w:gridSpan w:val="4"/>
+            <w:tcBorders>
+              <w:left w:val="single" w:sz="2" w:space="0" w:color="000000"/>
+              <w:bottom w:val="single" w:sz="2" w:space="0" w:color="000000"/>
+              <w:right w:val="single" w:sz="2" w:space="0" w:color="000000"/>
             </w:tcBorders>
             <w:shd w:fill="auto" w:val="clear"/>
           </w:tcPr>
@@ -1208,49 +1205,61 @@
         <w:trPr/>
         <w:tc>
           <w:tcPr>
-            <w:tcW w:w="2410" w:type="dxa"/>
-            <w:tcBorders>
-              <w:start w:val="single" w:sz="2" w:space="0" w:color="000000"/>
-              <w:bottom w:val="single" w:sz="2" w:space="0" w:color="000000"/>
-            </w:tcBorders>
-            <w:shd w:fill="auto" w:val="clear"/>
-          </w:tcPr>
-          <w:p>
-            <w:pPr>
-              <w:pStyle w:val="Normal"/>
-              <w:snapToGrid w:val="false"/>
-              <w:spacing w:before="40" w:after="0"/>
-              <w:rPr>
-                <w:sz w:val="16"/>
-              </w:rPr>
-            </w:pPr>
-            <w:r>
-              <w:rPr>
-                <w:sz w:val="16"/>
-              </w:rPr>
-              <w:t>NACIONALIDAE</w:t>
-            </w:r>
-          </w:p>
-          <w:p>
-            <w:pPr>
-              <w:pStyle w:val="Normal"/>
-              <w:spacing w:before="40" w:after="0"/>
-              <w:rPr>
-                <w:sz w:val="16"/>
-              </w:rPr>
-            </w:pPr>
-            <w:r>
-              <w:rPr>
-                <w:sz w:val="16"/>
-              </w:rPr>
-            </w:r>
-          </w:p>
-        </w:tc>
-        <w:tc>
-          <w:tcPr>
-            <w:tcW w:w="4140" w:type="dxa"/>
-            <w:tcBorders>
-              <w:start w:val="single" w:sz="2" w:space="0" w:color="000000"/>
+            <w:tcW w:w="2409" w:type="dxa"/>
+            <w:tcBorders>
+              <w:left w:val="single" w:sz="2" w:space="0" w:color="000000"/>
+              <w:bottom w:val="single" w:sz="2" w:space="0" w:color="000000"/>
+            </w:tcBorders>
+            <w:shd w:fill="auto" w:val="clear"/>
+          </w:tcPr>
+          <w:p>
+            <w:pPr>
+              <w:pStyle w:val="Normal"/>
+              <w:snapToGrid w:val="false"/>
+              <w:spacing w:before="40" w:after="0"/>
+              <w:rPr>
+                <w:sz w:val="16"/>
+              </w:rPr>
+            </w:pPr>
+            <w:r>
+              <w:rPr>
+                <w:sz w:val="16"/>
+              </w:rPr>
+              <w:t>NACIONALIDA</w:t>
+            </w:r>
+            <w:r>
+              <w:rPr>
+                <w:sz w:val="16"/>
+              </w:rPr>
+              <w:t>D</w:t>
+            </w:r>
+            <w:r>
+              <w:rPr>
+                <w:sz w:val="16"/>
+              </w:rPr>
+              <w:t>E</w:t>
+            </w:r>
+          </w:p>
+          <w:p>
+            <w:pPr>
+              <w:pStyle w:val="Normal"/>
+              <w:spacing w:before="40" w:after="0"/>
+              <w:rPr>
+                <w:sz w:val="16"/>
+              </w:rPr>
+            </w:pPr>
+            <w:r>
+              <w:rPr>
+                <w:sz w:val="16"/>
+              </w:rPr>
+            </w:r>
+          </w:p>
+        </w:tc>
+        <w:tc>
+          <w:tcPr>
+            <w:tcW w:w="4139" w:type="dxa"/>
+            <w:tcBorders>
+              <w:left w:val="single" w:sz="2" w:space="0" w:color="000000"/>
               <w:bottom w:val="single" w:sz="2" w:space="0" w:color="000000"/>
             </w:tcBorders>
             <w:shd w:fill="auto" w:val="clear"/>
@@ -1274,11 +1283,12 @@
         </w:tc>
         <w:tc>
           <w:tcPr>
-            <w:tcW w:w="3072" w:type="dxa"/>
-            <w:tcBorders>
-              <w:start w:val="single" w:sz="2" w:space="0" w:color="000000"/>
-              <w:bottom w:val="single" w:sz="2" w:space="0" w:color="000000"/>
-              <w:end w:val="single" w:sz="2" w:space="0" w:color="000000"/>
+            <w:tcW w:w="3074" w:type="dxa"/>
+            <w:gridSpan w:val="2"/>
+            <w:tcBorders>
+              <w:left w:val="single" w:sz="2" w:space="0" w:color="000000"/>
+              <w:bottom w:val="single" w:sz="2" w:space="0" w:color="000000"/>
+              <w:right w:val="single" w:sz="2" w:space="0" w:color="000000"/>
             </w:tcBorders>
             <w:shd w:fill="auto" w:val="clear"/>
           </w:tcPr>
@@ -1331,29 +1341,30 @@
     <w:tbl>
       <w:tblPr>
         <w:tblW w:w="9622" w:type="dxa"/>
-        <w:jc w:val="start"/>
+        <w:jc w:val="left"/>
         <w:tblInd w:w="-76" w:type="dxa"/>
         <w:tblCellMar>
           <w:top w:w="0" w:type="dxa"/>
-          <w:start w:w="70" w:type="dxa"/>
+          <w:left w:w="70" w:type="dxa"/>
           <w:bottom w:w="0" w:type="dxa"/>
-          <w:end w:w="70" w:type="dxa"/>
+          <w:right w:w="70" w:type="dxa"/>
         </w:tblCellMar>
       </w:tblPr>
       <w:tblGrid>
-        <w:gridCol w:w="2410"/>
-        <w:gridCol w:w="3600"/>
+        <w:gridCol w:w="2409"/>
+        <w:gridCol w:w="3599"/>
         <w:gridCol w:w="720"/>
+        <w:gridCol w:w="1"/>
         <w:gridCol w:w="2892"/>
       </w:tblGrid>
       <w:tr>
         <w:trPr/>
         <w:tc>
           <w:tcPr>
-            <w:tcW w:w="2410" w:type="dxa"/>
+            <w:tcW w:w="2409" w:type="dxa"/>
             <w:tcBorders>
               <w:top w:val="single" w:sz="2" w:space="0" w:color="000000"/>
-              <w:start w:val="single" w:sz="2" w:space="0" w:color="000000"/>
+              <w:left w:val="single" w:sz="2" w:space="0" w:color="000000"/>
               <w:bottom w:val="single" w:sz="2" w:space="0" w:color="000000"/>
             </w:tcBorders>
             <w:shd w:fill="auto" w:val="clear"/>
@@ -1391,10 +1402,10 @@
         </w:tc>
         <w:tc>
           <w:tcPr>
-            <w:tcW w:w="3600" w:type="dxa"/>
+            <w:tcW w:w="3599" w:type="dxa"/>
             <w:tcBorders>
               <w:top w:val="single" w:sz="2" w:space="0" w:color="000000"/>
-              <w:start w:val="single" w:sz="2" w:space="0" w:color="000000"/>
+              <w:left w:val="single" w:sz="2" w:space="0" w:color="000000"/>
               <w:bottom w:val="single" w:sz="2" w:space="0" w:color="000000"/>
             </w:tcBorders>
             <w:shd w:fill="auto" w:val="clear"/>
@@ -1421,7 +1432,7 @@
             <w:tcW w:w="720" w:type="dxa"/>
             <w:tcBorders>
               <w:top w:val="single" w:sz="2" w:space="0" w:color="000000"/>
-              <w:start w:val="single" w:sz="2" w:space="0" w:color="000000"/>
+              <w:left w:val="single" w:sz="2" w:space="0" w:color="000000"/>
               <w:bottom w:val="single" w:sz="2" w:space="0" w:color="000000"/>
             </w:tcBorders>
             <w:shd w:fill="auto" w:val="clear"/>
@@ -1445,12 +1456,13 @@
         </w:tc>
         <w:tc>
           <w:tcPr>
-            <w:tcW w:w="2892" w:type="dxa"/>
+            <w:tcW w:w="2893" w:type="dxa"/>
+            <w:gridSpan w:val="2"/>
             <w:tcBorders>
               <w:top w:val="single" w:sz="2" w:space="0" w:color="000000"/>
-              <w:start w:val="single" w:sz="2" w:space="0" w:color="000000"/>
-              <w:bottom w:val="single" w:sz="2" w:space="0" w:color="000000"/>
-              <w:end w:val="single" w:sz="2" w:space="0" w:color="000000"/>
+              <w:left w:val="single" w:sz="2" w:space="0" w:color="000000"/>
+              <w:bottom w:val="single" w:sz="2" w:space="0" w:color="000000"/>
+              <w:right w:val="single" w:sz="2" w:space="0" w:color="000000"/>
             </w:tcBorders>
             <w:shd w:fill="auto" w:val="clear"/>
           </w:tcPr>
@@ -1476,9 +1488,9 @@
         <w:trPr/>
         <w:tc>
           <w:tcPr>
-            <w:tcW w:w="2410" w:type="dxa"/>
-            <w:tcBorders>
-              <w:start w:val="single" w:sz="2" w:space="0" w:color="000000"/>
+            <w:tcW w:w="2409" w:type="dxa"/>
+            <w:tcBorders>
+              <w:left w:val="single" w:sz="2" w:space="0" w:color="000000"/>
               <w:bottom w:val="single" w:sz="2" w:space="0" w:color="000000"/>
             </w:tcBorders>
             <w:shd w:fill="auto" w:val="clear"/>
@@ -1516,10 +1528,10 @@
         </w:tc>
         <w:tc>
           <w:tcPr>
-            <w:tcW w:w="4320" w:type="dxa"/>
+            <w:tcW w:w="4319" w:type="dxa"/>
             <w:gridSpan w:val="2"/>
             <w:tcBorders>
-              <w:start w:val="single" w:sz="2" w:space="0" w:color="000000"/>
+              <w:left w:val="single" w:sz="2" w:space="0" w:color="000000"/>
               <w:bottom w:val="single" w:sz="2" w:space="0" w:color="000000"/>
             </w:tcBorders>
             <w:shd w:fill="auto" w:val="clear"/>
@@ -1543,11 +1555,12 @@
         </w:tc>
         <w:tc>
           <w:tcPr>
-            <w:tcW w:w="2892" w:type="dxa"/>
-            <w:tcBorders>
-              <w:start w:val="single" w:sz="2" w:space="0" w:color="000000"/>
-              <w:bottom w:val="single" w:sz="2" w:space="0" w:color="000000"/>
-              <w:end w:val="single" w:sz="2" w:space="0" w:color="000000"/>
+            <w:tcW w:w="2893" w:type="dxa"/>
+            <w:gridSpan w:val="2"/>
+            <w:tcBorders>
+              <w:left w:val="single" w:sz="2" w:space="0" w:color="000000"/>
+              <w:bottom w:val="single" w:sz="2" w:space="0" w:color="000000"/>
+              <w:right w:val="single" w:sz="2" w:space="0" w:color="000000"/>
             </w:tcBorders>
             <w:shd w:fill="auto" w:val="clear"/>
           </w:tcPr>
@@ -1573,10 +1586,10 @@
         <w:trPr/>
         <w:tc>
           <w:tcPr>
-            <w:tcW w:w="6730" w:type="dxa"/>
-            <w:gridSpan w:val="3"/>
-            <w:tcBorders>
-              <w:start w:val="single" w:sz="2" w:space="0" w:color="000000"/>
+            <w:tcW w:w="6729" w:type="dxa"/>
+            <w:gridSpan w:val="4"/>
+            <w:tcBorders>
+              <w:left w:val="single" w:sz="2" w:space="0" w:color="000000"/>
               <w:bottom w:val="single" w:sz="2" w:space="0" w:color="000000"/>
             </w:tcBorders>
             <w:shd w:fill="auto" w:val="clear"/>
@@ -1616,9 +1629,9 @@
           <w:tcPr>
             <w:tcW w:w="2892" w:type="dxa"/>
             <w:tcBorders>
-              <w:start w:val="single" w:sz="2" w:space="0" w:color="000000"/>
-              <w:bottom w:val="single" w:sz="2" w:space="0" w:color="000000"/>
-              <w:end w:val="single" w:sz="2" w:space="0" w:color="000000"/>
+              <w:left w:val="single" w:sz="2" w:space="0" w:color="000000"/>
+              <w:bottom w:val="single" w:sz="2" w:space="0" w:color="000000"/>
+              <w:right w:val="single" w:sz="2" w:space="0" w:color="000000"/>
             </w:tcBorders>
             <w:shd w:fill="auto" w:val="clear"/>
           </w:tcPr>
@@ -1644,12 +1657,12 @@
         <w:trPr/>
         <w:tc>
           <w:tcPr>
-            <w:tcW w:w="9622" w:type="dxa"/>
-            <w:gridSpan w:val="4"/>
-            <w:tcBorders>
-              <w:start w:val="single" w:sz="2" w:space="0" w:color="000000"/>
-              <w:bottom w:val="single" w:sz="2" w:space="0" w:color="000000"/>
-              <w:end w:val="single" w:sz="2" w:space="0" w:color="000000"/>
+            <w:tcW w:w="9621" w:type="dxa"/>
+            <w:gridSpan w:val="5"/>
+            <w:tcBorders>
+              <w:left w:val="single" w:sz="2" w:space="0" w:color="000000"/>
+              <w:bottom w:val="single" w:sz="2" w:space="0" w:color="000000"/>
+              <w:right w:val="single" w:sz="2" w:space="0" w:color="000000"/>
             </w:tcBorders>
             <w:shd w:fill="auto" w:val="clear"/>
           </w:tcPr>
@@ -1710,6 +1723,47 @@
         <w:rPr>
           <w:sz w:val="20"/>
         </w:rPr>
+        <w:t>5.1 DADOS DA CARGA</w:t>
+      </w:r>
+    </w:p>
+    <w:p>
+      <w:pPr>
+        <w:pStyle w:val="Normal"/>
+        <w:rPr>
+          <w:sz w:val="20"/>
+        </w:rPr>
+      </w:pPr>
+      <w:r>
+        <w:rPr>
+          <w:sz w:val="20"/>
+        </w:rPr>
+        <w:t>{numeroCEmercante} – {numerolote}</w:t>
+      </w:r>
+    </w:p>
+    <w:p>
+      <w:pPr>
+        <w:pStyle w:val="Normal"/>
+        <w:rPr>
+          <w:sz w:val="20"/>
+        </w:rPr>
+      </w:pPr>
+      <w:r>
+        <w:rPr>
+          <w:sz w:val="20"/>
+        </w:rPr>
+      </w:r>
+    </w:p>
+    <w:p>
+      <w:pPr>
+        <w:pStyle w:val="Normal"/>
+        <w:rPr>
+          <w:sz w:val="20"/>
+        </w:rPr>
+      </w:pPr>
+      <w:r>
+        <w:rPr>
+          <w:sz w:val="20"/>
+        </w:rPr>
         <w:t>6. DESCRIÇÃO DAS SUBSTÂNCIAS APREENDIDAS</w:t>
       </w:r>
     </w:p>
@@ -1749,19 +1803,7 @@
         <w:rPr>
           <w:sz w:val="20"/>
         </w:rPr>
-        <w:t>8. CIRCUNSTÂNCIAS DA APREENSÃO – MÉTODO DE DISSIMULAÇÃO / OCU</w:t>
-      </w:r>
-      <w:r>
-        <w:rPr>
-          <w:sz w:val="20"/>
-        </w:rPr>
-        <w:t>L</w:t>
-      </w:r>
-      <w:r>
-        <w:rPr>
-          <w:sz w:val="20"/>
-        </w:rPr>
-        <w:t>TAÇÃO</w:t>
+        <w:t>8. CIRCUNSTÂNCIAS DA APREENSÃO – MÉTODO DE DISSIMULAÇÃO / OCULTAÇÃO</w:t>
       </w:r>
     </w:p>
     <w:p>
@@ -1808,13 +1850,13 @@
     <w:tbl>
       <w:tblPr>
         <w:tblW w:w="9557" w:type="dxa"/>
-        <w:jc w:val="start"/>
+        <w:jc w:val="left"/>
         <w:tblInd w:w="-76" w:type="dxa"/>
         <w:tblCellMar>
           <w:top w:w="0" w:type="dxa"/>
-          <w:start w:w="70" w:type="dxa"/>
+          <w:left w:w="70" w:type="dxa"/>
           <w:bottom w:w="0" w:type="dxa"/>
-          <w:end w:w="70" w:type="dxa"/>
+          <w:right w:w="70" w:type="dxa"/>
         </w:tblCellMar>
       </w:tblPr>
       <w:tblGrid>
@@ -1827,9 +1869,9 @@
             <w:tcW w:w="9557" w:type="dxa"/>
             <w:tcBorders>
               <w:top w:val="single" w:sz="2" w:space="0" w:color="000000"/>
-              <w:start w:val="single" w:sz="2" w:space="0" w:color="000000"/>
-              <w:bottom w:val="single" w:sz="2" w:space="0" w:color="000000"/>
-              <w:end w:val="single" w:sz="2" w:space="0" w:color="000000"/>
+              <w:left w:val="single" w:sz="2" w:space="0" w:color="000000"/>
+              <w:bottom w:val="single" w:sz="2" w:space="0" w:color="000000"/>
+              <w:right w:val="single" w:sz="2" w:space="0" w:color="000000"/>
             </w:tcBorders>
             <w:shd w:fill="auto" w:val="clear"/>
           </w:tcPr>
@@ -1967,34 +2009,34 @@
     <w:tbl>
       <w:tblPr>
         <w:tblW w:w="9557" w:type="dxa"/>
-        <w:jc w:val="start"/>
+        <w:jc w:val="left"/>
         <w:tblInd w:w="-76" w:type="dxa"/>
         <w:tblCellMar>
           <w:top w:w="0" w:type="dxa"/>
-          <w:start w:w="70" w:type="dxa"/>
+          <w:left w:w="70" w:type="dxa"/>
           <w:bottom w:w="0" w:type="dxa"/>
-          <w:end w:w="70" w:type="dxa"/>
+          <w:right w:w="70" w:type="dxa"/>
         </w:tblCellMar>
       </w:tblPr>
       <w:tblGrid>
-        <w:gridCol w:w="1870"/>
+        <w:gridCol w:w="1869"/>
         <w:gridCol w:w="900"/>
-        <w:gridCol w:w="2002"/>
+        <w:gridCol w:w="2001"/>
         <w:gridCol w:w="1958"/>
         <w:gridCol w:w="720"/>
-        <w:gridCol w:w="2107"/>
+        <w:gridCol w:w="2108"/>
       </w:tblGrid>
       <w:tr>
         <w:trPr/>
         <w:tc>
           <w:tcPr>
-            <w:tcW w:w="9557" w:type="dxa"/>
+            <w:tcW w:w="9556" w:type="dxa"/>
             <w:gridSpan w:val="6"/>
             <w:tcBorders>
               <w:top w:val="single" w:sz="2" w:space="0" w:color="000000"/>
-              <w:start w:val="single" w:sz="2" w:space="0" w:color="000000"/>
-              <w:bottom w:val="single" w:sz="2" w:space="0" w:color="000000"/>
-              <w:end w:val="single" w:sz="2" w:space="0" w:color="000000"/>
+              <w:left w:val="single" w:sz="2" w:space="0" w:color="000000"/>
+              <w:bottom w:val="single" w:sz="2" w:space="0" w:color="000000"/>
+              <w:right w:val="single" w:sz="2" w:space="0" w:color="000000"/>
             </w:tcBorders>
             <w:shd w:fill="auto" w:val="clear"/>
           </w:tcPr>
@@ -2049,10 +2091,10 @@
         <w:trPr/>
         <w:tc>
           <w:tcPr>
-            <w:tcW w:w="4772" w:type="dxa"/>
+            <w:tcW w:w="4770" w:type="dxa"/>
             <w:gridSpan w:val="3"/>
             <w:tcBorders>
-              <w:start w:val="single" w:sz="2" w:space="0" w:color="000000"/>
+              <w:left w:val="single" w:sz="2" w:space="0" w:color="000000"/>
               <w:bottom w:val="single" w:sz="2" w:space="0" w:color="000000"/>
             </w:tcBorders>
             <w:shd w:fill="auto" w:val="clear"/>
@@ -2090,12 +2132,12 @@
         </w:tc>
         <w:tc>
           <w:tcPr>
-            <w:tcW w:w="4785" w:type="dxa"/>
+            <w:tcW w:w="4786" w:type="dxa"/>
             <w:gridSpan w:val="3"/>
             <w:tcBorders>
-              <w:start w:val="single" w:sz="2" w:space="0" w:color="000000"/>
-              <w:bottom w:val="single" w:sz="2" w:space="0" w:color="000000"/>
-              <w:end w:val="single" w:sz="2" w:space="0" w:color="000000"/>
+              <w:left w:val="single" w:sz="2" w:space="0" w:color="000000"/>
+              <w:bottom w:val="single" w:sz="2" w:space="0" w:color="000000"/>
+              <w:right w:val="single" w:sz="2" w:space="0" w:color="000000"/>
             </w:tcBorders>
             <w:shd w:fill="auto" w:val="clear"/>
           </w:tcPr>
@@ -2121,10 +2163,10 @@
         <w:trPr/>
         <w:tc>
           <w:tcPr>
-            <w:tcW w:w="2770" w:type="dxa"/>
+            <w:tcW w:w="2769" w:type="dxa"/>
             <w:gridSpan w:val="2"/>
             <w:tcBorders>
-              <w:start w:val="single" w:sz="2" w:space="0" w:color="000000"/>
+              <w:left w:val="single" w:sz="2" w:space="0" w:color="000000"/>
               <w:bottom w:val="single" w:sz="2" w:space="0" w:color="000000"/>
             </w:tcBorders>
             <w:shd w:fill="auto" w:val="clear"/>
@@ -2162,9 +2204,9 @@
         </w:tc>
         <w:tc>
           <w:tcPr>
-            <w:tcW w:w="2002" w:type="dxa"/>
-            <w:tcBorders>
-              <w:start w:val="single" w:sz="2" w:space="0" w:color="000000"/>
+            <w:tcW w:w="2001" w:type="dxa"/>
+            <w:tcBorders>
+              <w:left w:val="single" w:sz="2" w:space="0" w:color="000000"/>
               <w:bottom w:val="single" w:sz="2" w:space="0" w:color="000000"/>
             </w:tcBorders>
             <w:shd w:fill="auto" w:val="clear"/>
@@ -2191,7 +2233,7 @@
             <w:tcW w:w="2678" w:type="dxa"/>
             <w:gridSpan w:val="2"/>
             <w:tcBorders>
-              <w:start w:val="single" w:sz="2" w:space="0" w:color="000000"/>
+              <w:left w:val="single" w:sz="2" w:space="0" w:color="000000"/>
               <w:bottom w:val="single" w:sz="2" w:space="0" w:color="000000"/>
             </w:tcBorders>
             <w:shd w:fill="auto" w:val="clear"/>
@@ -2215,11 +2257,11 @@
         </w:tc>
         <w:tc>
           <w:tcPr>
-            <w:tcW w:w="2107" w:type="dxa"/>
-            <w:tcBorders>
-              <w:start w:val="single" w:sz="2" w:space="0" w:color="000000"/>
-              <w:bottom w:val="single" w:sz="2" w:space="0" w:color="000000"/>
-              <w:end w:val="single" w:sz="2" w:space="0" w:color="000000"/>
+            <w:tcW w:w="2108" w:type="dxa"/>
+            <w:tcBorders>
+              <w:left w:val="single" w:sz="2" w:space="0" w:color="000000"/>
+              <w:bottom w:val="single" w:sz="2" w:space="0" w:color="000000"/>
+              <w:right w:val="single" w:sz="2" w:space="0" w:color="000000"/>
             </w:tcBorders>
             <w:shd w:fill="auto" w:val="clear"/>
           </w:tcPr>
@@ -2245,9 +2287,9 @@
         <w:trPr/>
         <w:tc>
           <w:tcPr>
-            <w:tcW w:w="1870" w:type="dxa"/>
-            <w:tcBorders>
-              <w:start w:val="single" w:sz="2" w:space="0" w:color="000000"/>
+            <w:tcW w:w="1869" w:type="dxa"/>
+            <w:tcBorders>
+              <w:left w:val="single" w:sz="2" w:space="0" w:color="000000"/>
               <w:bottom w:val="single" w:sz="2" w:space="0" w:color="000000"/>
             </w:tcBorders>
             <w:shd w:fill="auto" w:val="clear"/>
@@ -2291,10 +2333,10 @@
         </w:tc>
         <w:tc>
           <w:tcPr>
-            <w:tcW w:w="2902" w:type="dxa"/>
+            <w:tcW w:w="2901" w:type="dxa"/>
             <w:gridSpan w:val="2"/>
             <w:tcBorders>
-              <w:start w:val="single" w:sz="2" w:space="0" w:color="000000"/>
+              <w:left w:val="single" w:sz="2" w:space="0" w:color="000000"/>
               <w:bottom w:val="single" w:sz="2" w:space="0" w:color="000000"/>
             </w:tcBorders>
             <w:shd w:fill="auto" w:val="clear"/>
@@ -2320,7 +2362,7 @@
           <w:tcPr>
             <w:tcW w:w="1958" w:type="dxa"/>
             <w:tcBorders>
-              <w:start w:val="single" w:sz="2" w:space="0" w:color="000000"/>
+              <w:left w:val="single" w:sz="2" w:space="0" w:color="000000"/>
               <w:bottom w:val="single" w:sz="2" w:space="0" w:color="000000"/>
             </w:tcBorders>
             <w:shd w:fill="auto" w:val="clear"/>
@@ -2362,12 +2404,12 @@
         </w:tc>
         <w:tc>
           <w:tcPr>
-            <w:tcW w:w="2827" w:type="dxa"/>
+            <w:tcW w:w="2828" w:type="dxa"/>
             <w:gridSpan w:val="2"/>
             <w:tcBorders>
-              <w:start w:val="single" w:sz="2" w:space="0" w:color="000000"/>
-              <w:bottom w:val="single" w:sz="2" w:space="0" w:color="000000"/>
-              <w:end w:val="single" w:sz="2" w:space="0" w:color="000000"/>
+              <w:left w:val="single" w:sz="2" w:space="0" w:color="000000"/>
+              <w:bottom w:val="single" w:sz="2" w:space="0" w:color="000000"/>
+              <w:right w:val="single" w:sz="2" w:space="0" w:color="000000"/>
             </w:tcBorders>
             <w:shd w:fill="auto" w:val="clear"/>
           </w:tcPr>
@@ -2430,9 +2472,9 @@
       <w:numFmt w:val="none"/>
       <w:suff w:val="nothing"/>
       <w:lvlText w:val=""/>
-      <w:lvlJc w:val="start"/>
-      <w:pPr>
-        <w:ind w:start="0" w:hanging="0"/>
+      <w:lvlJc w:val="left"/>
+      <w:pPr>
+        <w:ind w:left="0" w:hanging="0"/>
       </w:pPr>
     </w:lvl>
     <w:lvl w:ilvl="1">
@@ -2440,9 +2482,9 @@
       <w:numFmt w:val="none"/>
       <w:suff w:val="nothing"/>
       <w:lvlText w:val=""/>
-      <w:lvlJc w:val="start"/>
-      <w:pPr>
-        <w:ind w:start="0" w:hanging="0"/>
+      <w:lvlJc w:val="left"/>
+      <w:pPr>
+        <w:ind w:left="0" w:hanging="0"/>
       </w:pPr>
     </w:lvl>
     <w:lvl w:ilvl="2">
@@ -2450,9 +2492,9 @@
       <w:numFmt w:val="none"/>
       <w:suff w:val="nothing"/>
       <w:lvlText w:val=""/>
-      <w:lvlJc w:val="start"/>
-      <w:pPr>
-        <w:ind w:start="0" w:hanging="0"/>
+      <w:lvlJc w:val="left"/>
+      <w:pPr>
+        <w:ind w:left="0" w:hanging="0"/>
       </w:pPr>
     </w:lvl>
     <w:lvl w:ilvl="3">
@@ -2460,9 +2502,9 @@
       <w:numFmt w:val="none"/>
       <w:suff w:val="nothing"/>
       <w:lvlText w:val=""/>
-      <w:lvlJc w:val="start"/>
-      <w:pPr>
-        <w:ind w:start="0" w:hanging="0"/>
+      <w:lvlJc w:val="left"/>
+      <w:pPr>
+        <w:ind w:left="0" w:hanging="0"/>
       </w:pPr>
     </w:lvl>
     <w:lvl w:ilvl="4">
@@ -2470,9 +2512,9 @@
       <w:numFmt w:val="none"/>
       <w:suff w:val="nothing"/>
       <w:lvlText w:val=""/>
-      <w:lvlJc w:val="start"/>
-      <w:pPr>
-        <w:ind w:start="0" w:hanging="0"/>
+      <w:lvlJc w:val="left"/>
+      <w:pPr>
+        <w:ind w:left="0" w:hanging="0"/>
       </w:pPr>
     </w:lvl>
     <w:lvl w:ilvl="5">
@@ -2480,9 +2522,9 @@
       <w:numFmt w:val="none"/>
       <w:suff w:val="nothing"/>
       <w:lvlText w:val=""/>
-      <w:lvlJc w:val="start"/>
-      <w:pPr>
-        <w:ind w:start="0" w:hanging="0"/>
+      <w:lvlJc w:val="left"/>
+      <w:pPr>
+        <w:ind w:left="0" w:hanging="0"/>
       </w:pPr>
     </w:lvl>
     <w:lvl w:ilvl="6">
@@ -2490,9 +2532,9 @@
       <w:numFmt w:val="none"/>
       <w:suff w:val="nothing"/>
       <w:lvlText w:val=""/>
-      <w:lvlJc w:val="start"/>
-      <w:pPr>
-        <w:ind w:start="0" w:hanging="0"/>
+      <w:lvlJc w:val="left"/>
+      <w:pPr>
+        <w:ind w:left="0" w:hanging="0"/>
       </w:pPr>
     </w:lvl>
     <w:lvl w:ilvl="7">
@@ -2500,9 +2542,9 @@
       <w:numFmt w:val="none"/>
       <w:suff w:val="nothing"/>
       <w:lvlText w:val=""/>
-      <w:lvlJc w:val="start"/>
-      <w:pPr>
-        <w:ind w:start="0" w:hanging="0"/>
+      <w:lvlJc w:val="left"/>
+      <w:pPr>
+        <w:ind w:left="0" w:hanging="0"/>
       </w:pPr>
     </w:lvl>
     <w:lvl w:ilvl="8">
@@ -2510,14 +2552,109 @@
       <w:numFmt w:val="none"/>
       <w:suff w:val="nothing"/>
       <w:lvlText w:val=""/>
-      <w:lvlJc w:val="start"/>
-      <w:pPr>
-        <w:ind w:start="0" w:hanging="0"/>
+      <w:lvlJc w:val="left"/>
+      <w:pPr>
+        <w:ind w:left="0" w:hanging="0"/>
+      </w:pPr>
+    </w:lvl>
+  </w:abstractNum>
+  <w:abstractNum w:abstractNumId="2">
+    <w:lvl w:ilvl="0">
+      <w:start w:val="1"/>
+      <w:numFmt w:val="none"/>
+      <w:suff w:val="nothing"/>
+      <w:lvlText w:val=""/>
+      <w:lvlJc w:val="left"/>
+      <w:pPr>
+        <w:ind w:left="0" w:hanging="0"/>
+      </w:pPr>
+    </w:lvl>
+    <w:lvl w:ilvl="1">
+      <w:start w:val="1"/>
+      <w:numFmt w:val="none"/>
+      <w:suff w:val="nothing"/>
+      <w:lvlText w:val=""/>
+      <w:lvlJc w:val="left"/>
+      <w:pPr>
+        <w:ind w:left="0" w:hanging="0"/>
+      </w:pPr>
+    </w:lvl>
+    <w:lvl w:ilvl="2">
+      <w:start w:val="1"/>
+      <w:numFmt w:val="none"/>
+      <w:suff w:val="nothing"/>
+      <w:lvlText w:val=""/>
+      <w:lvlJc w:val="left"/>
+      <w:pPr>
+        <w:ind w:left="0" w:hanging="0"/>
+      </w:pPr>
+    </w:lvl>
+    <w:lvl w:ilvl="3">
+      <w:start w:val="1"/>
+      <w:numFmt w:val="none"/>
+      <w:suff w:val="nothing"/>
+      <w:lvlText w:val=""/>
+      <w:lvlJc w:val="left"/>
+      <w:pPr>
+        <w:ind w:left="0" w:hanging="0"/>
+      </w:pPr>
+    </w:lvl>
+    <w:lvl w:ilvl="4">
+      <w:start w:val="1"/>
+      <w:numFmt w:val="none"/>
+      <w:suff w:val="nothing"/>
+      <w:lvlText w:val=""/>
+      <w:lvlJc w:val="left"/>
+      <w:pPr>
+        <w:ind w:left="0" w:hanging="0"/>
+      </w:pPr>
+    </w:lvl>
+    <w:lvl w:ilvl="5">
+      <w:start w:val="1"/>
+      <w:numFmt w:val="none"/>
+      <w:suff w:val="nothing"/>
+      <w:lvlText w:val=""/>
+      <w:lvlJc w:val="left"/>
+      <w:pPr>
+        <w:ind w:left="0" w:hanging="0"/>
+      </w:pPr>
+    </w:lvl>
+    <w:lvl w:ilvl="6">
+      <w:start w:val="1"/>
+      <w:numFmt w:val="none"/>
+      <w:suff w:val="nothing"/>
+      <w:lvlText w:val=""/>
+      <w:lvlJc w:val="left"/>
+      <w:pPr>
+        <w:ind w:left="0" w:hanging="0"/>
+      </w:pPr>
+    </w:lvl>
+    <w:lvl w:ilvl="7">
+      <w:start w:val="1"/>
+      <w:numFmt w:val="none"/>
+      <w:suff w:val="nothing"/>
+      <w:lvlText w:val=""/>
+      <w:lvlJc w:val="left"/>
+      <w:pPr>
+        <w:ind w:left="0" w:hanging="0"/>
+      </w:pPr>
+    </w:lvl>
+    <w:lvl w:ilvl="8">
+      <w:start w:val="1"/>
+      <w:numFmt w:val="none"/>
+      <w:suff w:val="nothing"/>
+      <w:lvlText w:val=""/>
+      <w:lvlJc w:val="left"/>
+      <w:pPr>
+        <w:ind w:left="0" w:hanging="0"/>
       </w:pPr>
     </w:lvl>
   </w:abstractNum>
   <w:num w:numId="1">
     <w:abstractNumId w:val="1"/>
+  </w:num>
+  <w:num w:numId="2">
+    <w:abstractNumId w:val="2"/>
   </w:num>
 </w:numbering>
 </file>
@@ -2528,6 +2665,7 @@
     <w:rPrDefault>
       <w:rPr>
         <w:rFonts w:ascii="Times New Roman" w:hAnsi="Times New Roman" w:eastAsia="SimSun" w:cs="Mangal"/>
+        <w:sz w:val="20"/>
         <w:szCs w:val="24"/>
         <w:lang w:val="pt-BR" w:eastAsia="zh-CN" w:bidi="hi-IN"/>
       </w:rPr>
@@ -2542,18 +2680,17 @@
     <w:pPr>
       <w:widowControl/>
       <w:suppressAutoHyphens w:val="true"/>
-      <w:kinsoku w:val="true"/>
-      <w:overflowPunct w:val="true"/>
-      <w:autoSpaceDE w:val="true"/>
+      <w:overflowPunct w:val="false"/>
       <w:bidi w:val="0"/>
-      <w:jc w:val="start"/>
+      <w:jc w:val="left"/>
     </w:pPr>
     <w:rPr>
       <w:rFonts w:ascii="Times New Roman" w:hAnsi="Times New Roman" w:eastAsia="Times New Roman" w:cs="Times New Roman"/>
       <w:color w:val="auto"/>
+      <w:kern w:val="0"/>
       <w:sz w:val="24"/>
       <w:szCs w:val="24"/>
-      <w:lang w:val="pt-BR" w:bidi="ar-SA" w:eastAsia="zh-CN"/>
+      <w:lang w:val="pt-BR" w:eastAsia="zh-CN" w:bidi="ar-SA"/>
     </w:rPr>
   </w:style>
   <w:style w:type="paragraph" w:styleId="Ttulo1">
@@ -2610,21 +2747,6 @@
       <w:sz w:val="16"/>
     </w:rPr>
   </w:style>
-  <w:style w:type="paragraph" w:styleId="Ttulododocumento">
-    <w:name w:val="Title"/>
-    <w:basedOn w:val="Normal"/>
-    <w:next w:val="Corpodotexto"/>
-    <w:qFormat/>
-    <w:pPr>
-      <w:keepNext w:val="true"/>
-      <w:spacing w:before="240" w:after="120"/>
-    </w:pPr>
-    <w:rPr>
-      <w:rFonts w:ascii="Arial" w:hAnsi="Arial" w:eastAsia="SimSun" w:cs="Mangal"/>
-      <w:sz w:val="28"/>
-      <w:szCs w:val="28"/>
-    </w:rPr>
-  </w:style>
   <w:style w:type="paragraph" w:styleId="Lista">
     <w:name w:val="List"/>
     <w:basedOn w:val="Corpodotexto"/>
@@ -2658,6 +2780,21 @@
     </w:pPr>
     <w:rPr>
       <w:rFonts w:cs="Tahoma"/>
+    </w:rPr>
+  </w:style>
+  <w:style w:type="paragraph" w:styleId="Ttulododocumento">
+    <w:name w:val="Title"/>
+    <w:basedOn w:val="Normal"/>
+    <w:next w:val="Corpodotexto"/>
+    <w:qFormat/>
+    <w:pPr>
+      <w:keepNext w:val="true"/>
+      <w:spacing w:before="240" w:after="120"/>
+    </w:pPr>
+    <w:rPr>
+      <w:rFonts w:ascii="Arial" w:hAnsi="Arial" w:eastAsia="SimSun" w:cs="Mangal"/>
+      <w:sz w:val="28"/>
+      <w:szCs w:val="28"/>
     </w:rPr>
   </w:style>
   <w:style w:type="paragraph" w:styleId="TtuloPrincipal">

</xml_diff>

<commit_message>
Gerando Taseda e OVR - disponibilizado em routes e na tela
</commit_message>
<xml_diff>
--- a/bhadrasana/docx/taseda.docx
+++ b/bhadrasana/docx/taseda.docx
@@ -31,7 +31,7 @@
                 <wp:positionV relativeFrom="paragraph">
                   <wp:posOffset>90170</wp:posOffset>
                 </wp:positionV>
-                <wp:extent cx="694690" cy="694690"/>
+                <wp:extent cx="695325" cy="695325"/>
                 <wp:effectExtent l="0" t="0" r="0" b="0"/>
                 <wp:wrapNone/>
                 <wp:docPr id="1" name="Quadro1"/>
@@ -42,7 +42,7 @@
                       <wps:spPr>
                         <a:xfrm>
                           <a:off x="0" y="0"/>
-                          <a:ext cx="694080" cy="694080"/>
+                          <a:ext cx="694800" cy="694800"/>
                         </a:xfrm>
                         <a:prstGeom prst="rect">
                           <a:avLst/>
@@ -76,7 +76,7 @@
                                 <v:shape id="ole_rId2" style="width:38.55pt;height:42.75pt" o:ole="">
                                   <v:imagedata r:id="rId3" o:title=""/>
                                 </v:shape>
-                                <o:OLEObject Type="Embed" ProgID="" ShapeID="ole_rId2" DrawAspect="Content" ObjectID="_784375333" r:id="rId2"/>
+                                <o:OLEObject Type="Embed" ProgID="" ShapeID="ole_rId2" DrawAspect="Content" ObjectID="_2081074828" r:id="rId2"/>
                               </w:object>
                             </w:r>
                           </w:p>
@@ -93,7 +93,7 @@
           </mc:Choice>
           <mc:Fallback>
             <w:pict>
-              <v:rect id="shape_0" ID="Quadro1" fillcolor="white" stroked="t" style="position:absolute;margin-left:-8.6pt;margin-top:7.1pt;width:54.6pt;height:54.6pt">
+              <v:rect id="shape_0" ID="Quadro1" fillcolor="white" stroked="t" style="position:absolute;margin-left:-8.6pt;margin-top:7.1pt;width:54.65pt;height:54.65pt">
                 <w10:wrap type="none"/>
                 <v:fill o:detectmouseclick="t" type="solid" color2="black"/>
                 <v:stroke color="white" weight="720" joinstyle="round" endcap="flat"/>
@@ -110,7 +110,7 @@
                           <v:shape id="ole_rId4" style="width:38.55pt;height:42.75pt" o:ole="">
                             <v:imagedata r:id="rId5" o:title=""/>
                           </v:shape>
-                          <o:OLEObject Type="Embed" ProgID="" ShapeID="ole_rId4" DrawAspect="Content" ObjectID="_1606147988" r:id="rId4"/>
+                          <o:OLEObject Type="Embed" ProgID="" ShapeID="ole_rId4" DrawAspect="Content" ObjectID="_1632671277" r:id="rId4"/>
                         </w:object>
                       </w:r>
                     </w:p>
@@ -192,7 +192,7 @@
                 <wp:positionV relativeFrom="paragraph">
                   <wp:posOffset>140335</wp:posOffset>
                 </wp:positionV>
-                <wp:extent cx="1151890" cy="580390"/>
+                <wp:extent cx="1152525" cy="581025"/>
                 <wp:effectExtent l="0" t="0" r="0" b="0"/>
                 <wp:wrapNone/>
                 <wp:docPr id="3" name="Quadro2"/>
@@ -203,7 +203,7 @@
                       <wps:spPr>
                         <a:xfrm>
                           <a:off x="0" y="0"/>
-                          <a:ext cx="1151280" cy="579600"/>
+                          <a:ext cx="1152000" cy="580320"/>
                         </a:xfrm>
                         <a:prstGeom prst="rect">
                           <a:avLst/>
@@ -236,6 +236,7 @@
                             </w:pPr>
                             <w:r>
                               <w:rPr>
+                                <w:color w:val="000000"/>
                                 <w:sz w:val="20"/>
                               </w:rPr>
                               <w:t>TERMO</w:t>
@@ -246,11 +247,13 @@
                               <w:pStyle w:val="Normal"/>
                               <w:jc w:val="center"/>
                               <w:rPr>
+                                <w:color w:val="000000"/>
                                 <w:sz w:val="20"/>
                               </w:rPr>
                             </w:pPr>
                             <w:r>
                               <w:rPr>
+                                <w:color w:val="000000"/>
                                 <w:sz w:val="20"/>
                               </w:rPr>
                             </w:r>
@@ -259,19 +262,16 @@
                             <w:pPr>
                               <w:pStyle w:val="Normal"/>
                               <w:jc w:val="center"/>
-                              <w:rPr/>
+                              <w:rPr>
+                                <w:color w:val="000000"/>
+                              </w:rPr>
                             </w:pPr>
                             <w:r>
                               <w:rPr>
+                                <w:color w:val="000000"/>
                                 <w:sz w:val="20"/>
                               </w:rPr>
-                              <w:t xml:space="preserve">Nº </w:t>
-                            </w:r>
-                            <w:r>
-                              <w:rPr>
-                                <w:sz w:val="20"/>
-                              </w:rPr>
-                              <w:t xml:space="preserve"> {rvf_id}</w:t>
+                              <w:t>Nº  {rvf_id}</w:t>
                             </w:r>
                           </w:p>
                         </w:txbxContent>
@@ -287,7 +287,7 @@
           </mc:Choice>
           <mc:Fallback>
             <w:pict>
-              <v:rect id="shape_0" ID="Quadro2" fillcolor="white" stroked="t" style="position:absolute;margin-left:386.65pt;margin-top:11.05pt;width:90.6pt;height:45.6pt">
+              <v:rect id="shape_0" ID="Quadro2" fillcolor="white" stroked="t" style="position:absolute;margin-left:386.65pt;margin-top:11.05pt;width:90.65pt;height:45.65pt">
                 <w10:wrap type="square"/>
                 <v:fill o:detectmouseclick="t" type="solid" color2="black"/>
                 <v:stroke color="black" weight="720" joinstyle="round" endcap="flat"/>
@@ -303,6 +303,7 @@
                       </w:pPr>
                       <w:r>
                         <w:rPr>
+                          <w:color w:val="000000"/>
                           <w:sz w:val="20"/>
                         </w:rPr>
                         <w:t>TERMO</w:t>
@@ -313,11 +314,13 @@
                         <w:pStyle w:val="Normal"/>
                         <w:jc w:val="center"/>
                         <w:rPr>
+                          <w:color w:val="000000"/>
                           <w:sz w:val="20"/>
                         </w:rPr>
                       </w:pPr>
                       <w:r>
                         <w:rPr>
+                          <w:color w:val="000000"/>
                           <w:sz w:val="20"/>
                         </w:rPr>
                       </w:r>
@@ -326,19 +329,16 @@
                       <w:pPr>
                         <w:pStyle w:val="Normal"/>
                         <w:jc w:val="center"/>
-                        <w:rPr/>
+                        <w:rPr>
+                          <w:color w:val="000000"/>
+                        </w:rPr>
                       </w:pPr>
                       <w:r>
                         <w:rPr>
+                          <w:color w:val="000000"/>
                           <w:sz w:val="20"/>
                         </w:rPr>
-                        <w:t xml:space="preserve">Nº </w:t>
-                      </w:r>
-                      <w:r>
-                        <w:rPr>
-                          <w:sz w:val="20"/>
-                        </w:rPr>
-                        <w:t xml:space="preserve"> {rvf_id}</w:t>
+                        <w:t>Nº  {rvf_id}</w:t>
                       </w:r>
                     </w:p>
                   </w:txbxContent>
@@ -590,7 +590,7 @@
                       <wp:positionV relativeFrom="paragraph">
                         <wp:posOffset>-10160</wp:posOffset>
                       </wp:positionV>
-                      <wp:extent cx="229870" cy="115570"/>
+                      <wp:extent cx="230505" cy="116205"/>
                       <wp:effectExtent l="0" t="0" r="0" b="0"/>
                       <wp:wrapNone/>
                       <wp:docPr id="5" name="Figura1"/>
@@ -601,7 +601,7 @@
                             <wps:spPr>
                               <a:xfrm>
                                 <a:off x="0" y="0"/>
-                                <a:ext cx="229320" cy="114840"/>
+                                <a:ext cx="230040" cy="115560"/>
                               </a:xfrm>
                               <a:prstGeom prst="rect">
                                 <a:avLst/>
@@ -631,7 +631,7 @@
                 </mc:Choice>
                 <mc:Fallback>
                   <w:pict>
-                    <v:rect id="shape_0" ID="Figura1" fillcolor="white" stroked="t" style="position:absolute;margin-left:9pt;margin-top:-0.8pt;width:18pt;height:9pt">
+                    <v:rect id="shape_0" ID="Figura1" fillcolor="white" stroked="t" style="position:absolute;margin-left:9pt;margin-top:-0.8pt;width:18.05pt;height:9.05pt">
                       <w10:wrap type="none"/>
                       <v:fill o:detectmouseclick="t" type="solid" color2="black"/>
                       <v:stroke color="black" weight="9360" joinstyle="miter" endcap="flat"/>
@@ -650,7 +650,7 @@
                       <wp:positionV relativeFrom="paragraph">
                         <wp:posOffset>4445</wp:posOffset>
                       </wp:positionV>
-                      <wp:extent cx="229870" cy="115570"/>
+                      <wp:extent cx="230505" cy="116205"/>
                       <wp:effectExtent l="0" t="0" r="0" b="0"/>
                       <wp:wrapNone/>
                       <wp:docPr id="6" name="Figura2"/>
@@ -661,7 +661,7 @@
                             <wps:spPr>
                               <a:xfrm>
                                 <a:off x="0" y="0"/>
-                                <a:ext cx="229320" cy="114840"/>
+                                <a:ext cx="230040" cy="115560"/>
                               </a:xfrm>
                               <a:prstGeom prst="rect">
                                 <a:avLst/>
@@ -691,7 +691,7 @@
                 </mc:Choice>
                 <mc:Fallback>
                   <w:pict>
-                    <v:rect id="shape_0" ID="Figura2" fillcolor="white" stroked="t" style="position:absolute;margin-left:108.75pt;margin-top:0.35pt;width:18pt;height:9pt">
+                    <v:rect id="shape_0" ID="Figura2" fillcolor="white" stroked="t" style="position:absolute;margin-left:108.75pt;margin-top:0.35pt;width:18.05pt;height:9.05pt">
                       <w10:wrap type="none"/>
                       <v:fill o:detectmouseclick="t" type="solid" color2="black"/>
                       <v:stroke color="black" weight="9360" joinstyle="miter" endcap="flat"/>
@@ -710,7 +710,7 @@
                       <wp:positionV relativeFrom="paragraph">
                         <wp:posOffset>4445</wp:posOffset>
                       </wp:positionV>
-                      <wp:extent cx="229870" cy="115570"/>
+                      <wp:extent cx="230505" cy="116205"/>
                       <wp:effectExtent l="0" t="0" r="0" b="0"/>
                       <wp:wrapNone/>
                       <wp:docPr id="7" name="Figura3"/>
@@ -721,7 +721,7 @@
                             <wps:spPr>
                               <a:xfrm>
                                 <a:off x="0" y="0"/>
-                                <a:ext cx="229320" cy="114840"/>
+                                <a:ext cx="230040" cy="115560"/>
                               </a:xfrm>
                               <a:prstGeom prst="rect">
                                 <a:avLst/>
@@ -751,7 +751,7 @@
                 </mc:Choice>
                 <mc:Fallback>
                   <w:pict>
-                    <v:rect id="shape_0" ID="Figura3" fillcolor="white" stroked="t" style="position:absolute;margin-left:216.75pt;margin-top:0.35pt;width:18pt;height:9pt">
+                    <v:rect id="shape_0" ID="Figura3" fillcolor="white" stroked="t" style="position:absolute;margin-left:216.75pt;margin-top:0.35pt;width:18.05pt;height:9.05pt">
                       <w10:wrap type="none"/>
                       <v:fill o:detectmouseclick="t" type="solid" color2="black"/>
                       <v:stroke color="black" weight="9360" joinstyle="miter" endcap="flat"/>
@@ -770,7 +770,7 @@
                       <wp:positionV relativeFrom="paragraph">
                         <wp:posOffset>4445</wp:posOffset>
                       </wp:positionV>
-                      <wp:extent cx="229870" cy="115570"/>
+                      <wp:extent cx="230505" cy="116205"/>
                       <wp:effectExtent l="0" t="0" r="0" b="0"/>
                       <wp:wrapNone/>
                       <wp:docPr id="8" name="Figura4"/>
@@ -781,7 +781,7 @@
                             <wps:spPr>
                               <a:xfrm>
                                 <a:off x="0" y="0"/>
-                                <a:ext cx="229320" cy="114840"/>
+                                <a:ext cx="230040" cy="115560"/>
                               </a:xfrm>
                               <a:prstGeom prst="rect">
                                 <a:avLst/>
@@ -811,7 +811,7 @@
                 </mc:Choice>
                 <mc:Fallback>
                   <w:pict>
-                    <v:rect id="shape_0" ID="Figura4" fillcolor="white" stroked="t" style="position:absolute;margin-left:333.75pt;margin-top:0.35pt;width:18pt;height:9pt">
+                    <v:rect id="shape_0" ID="Figura4" fillcolor="white" stroked="t" style="position:absolute;margin-left:333.75pt;margin-top:0.35pt;width:18.05pt;height:9.05pt">
                       <w10:wrap type="none"/>
                       <v:fill o:detectmouseclick="t" type="solid" color2="black"/>
                       <v:stroke color="black" weight="9360" joinstyle="miter" endcap="flat"/>
@@ -893,14 +893,14 @@
         </w:tblCellMar>
       </w:tblPr>
       <w:tblGrid>
-        <w:gridCol w:w="4569"/>
+        <w:gridCol w:w="4568"/>
         <w:gridCol w:w="5053"/>
       </w:tblGrid>
       <w:tr>
         <w:trPr/>
         <w:tc>
           <w:tcPr>
-            <w:tcW w:w="4569" w:type="dxa"/>
+            <w:tcW w:w="4568" w:type="dxa"/>
             <w:tcBorders>
               <w:top w:val="single" w:sz="2" w:space="0" w:color="000000"/>
               <w:left w:val="single" w:sz="2" w:space="0" w:color="000000"/>
@@ -1007,16 +1007,16 @@
         </w:tblCellMar>
       </w:tblPr>
       <w:tblGrid>
-        <w:gridCol w:w="2409"/>
-        <w:gridCol w:w="4139"/>
-        <w:gridCol w:w="1"/>
-        <w:gridCol w:w="3073"/>
+        <w:gridCol w:w="2408"/>
+        <w:gridCol w:w="4138"/>
+        <w:gridCol w:w="2"/>
+        <w:gridCol w:w="3074"/>
       </w:tblGrid>
       <w:tr>
         <w:trPr/>
         <w:tc>
           <w:tcPr>
-            <w:tcW w:w="6549" w:type="dxa"/>
+            <w:tcW w:w="6548" w:type="dxa"/>
             <w:gridSpan w:val="3"/>
             <w:tcBorders>
               <w:top w:val="single" w:sz="2" w:space="0" w:color="000000"/>
@@ -1058,7 +1058,7 @@
         </w:tc>
         <w:tc>
           <w:tcPr>
-            <w:tcW w:w="3073" w:type="dxa"/>
+            <w:tcW w:w="3074" w:type="dxa"/>
             <w:tcBorders>
               <w:top w:val="single" w:sz="2" w:space="0" w:color="000000"/>
               <w:left w:val="single" w:sz="2" w:space="0" w:color="000000"/>
@@ -1089,7 +1089,7 @@
         <w:trPr/>
         <w:tc>
           <w:tcPr>
-            <w:tcW w:w="6549" w:type="dxa"/>
+            <w:tcW w:w="6548" w:type="dxa"/>
             <w:gridSpan w:val="3"/>
             <w:tcBorders>
               <w:left w:val="single" w:sz="2" w:space="0" w:color="000000"/>
@@ -1130,7 +1130,7 @@
         </w:tc>
         <w:tc>
           <w:tcPr>
-            <w:tcW w:w="3073" w:type="dxa"/>
+            <w:tcW w:w="3074" w:type="dxa"/>
             <w:tcBorders>
               <w:left w:val="single" w:sz="2" w:space="0" w:color="000000"/>
               <w:bottom w:val="single" w:sz="2" w:space="0" w:color="000000"/>
@@ -1205,59 +1205,47 @@
         <w:trPr/>
         <w:tc>
           <w:tcPr>
-            <w:tcW w:w="2409" w:type="dxa"/>
-            <w:tcBorders>
-              <w:left w:val="single" w:sz="2" w:space="0" w:color="000000"/>
-              <w:bottom w:val="single" w:sz="2" w:space="0" w:color="000000"/>
-            </w:tcBorders>
-            <w:shd w:fill="auto" w:val="clear"/>
-          </w:tcPr>
-          <w:p>
-            <w:pPr>
-              <w:pStyle w:val="Normal"/>
-              <w:snapToGrid w:val="false"/>
-              <w:spacing w:before="40" w:after="0"/>
-              <w:rPr>
-                <w:sz w:val="16"/>
-              </w:rPr>
-            </w:pPr>
-            <w:r>
-              <w:rPr>
-                <w:sz w:val="16"/>
-              </w:rPr>
-              <w:t>NACIONALIDA</w:t>
-            </w:r>
-            <w:r>
-              <w:rPr>
-                <w:sz w:val="16"/>
-              </w:rPr>
-              <w:t>D</w:t>
-            </w:r>
-            <w:r>
-              <w:rPr>
-                <w:sz w:val="16"/>
-              </w:rPr>
-              <w:t>E</w:t>
-            </w:r>
-          </w:p>
-          <w:p>
-            <w:pPr>
-              <w:pStyle w:val="Normal"/>
-              <w:spacing w:before="40" w:after="0"/>
-              <w:rPr>
-                <w:sz w:val="16"/>
-              </w:rPr>
-            </w:pPr>
-            <w:r>
-              <w:rPr>
-                <w:sz w:val="16"/>
-              </w:rPr>
-            </w:r>
-          </w:p>
-        </w:tc>
-        <w:tc>
-          <w:tcPr>
-            <w:tcW w:w="4139" w:type="dxa"/>
+            <w:tcW w:w="2408" w:type="dxa"/>
+            <w:tcBorders>
+              <w:left w:val="single" w:sz="2" w:space="0" w:color="000000"/>
+              <w:bottom w:val="single" w:sz="2" w:space="0" w:color="000000"/>
+            </w:tcBorders>
+            <w:shd w:fill="auto" w:val="clear"/>
+          </w:tcPr>
+          <w:p>
+            <w:pPr>
+              <w:pStyle w:val="Normal"/>
+              <w:snapToGrid w:val="false"/>
+              <w:spacing w:before="40" w:after="0"/>
+              <w:rPr>
+                <w:sz w:val="16"/>
+              </w:rPr>
+            </w:pPr>
+            <w:r>
+              <w:rPr>
+                <w:sz w:val="16"/>
+              </w:rPr>
+              <w:t>NACIONALIDADE</w:t>
+            </w:r>
+          </w:p>
+          <w:p>
+            <w:pPr>
+              <w:pStyle w:val="Normal"/>
+              <w:spacing w:before="40" w:after="0"/>
+              <w:rPr>
+                <w:sz w:val="16"/>
+              </w:rPr>
+            </w:pPr>
+            <w:r>
+              <w:rPr>
+                <w:sz w:val="16"/>
+              </w:rPr>
+            </w:r>
+          </w:p>
+        </w:tc>
+        <w:tc>
+          <w:tcPr>
+            <w:tcW w:w="4138" w:type="dxa"/>
             <w:tcBorders>
               <w:left w:val="single" w:sz="2" w:space="0" w:color="000000"/>
               <w:bottom w:val="single" w:sz="2" w:space="0" w:color="000000"/>
@@ -1283,7 +1271,7 @@
         </w:tc>
         <w:tc>
           <w:tcPr>
-            <w:tcW w:w="3074" w:type="dxa"/>
+            <w:tcW w:w="3076" w:type="dxa"/>
             <w:gridSpan w:val="2"/>
             <w:tcBorders>
               <w:left w:val="single" w:sz="2" w:space="0" w:color="000000"/>
@@ -1351,17 +1339,18 @@
         </w:tblCellMar>
       </w:tblPr>
       <w:tblGrid>
-        <w:gridCol w:w="2409"/>
+        <w:gridCol w:w="2408"/>
         <w:gridCol w:w="3599"/>
-        <w:gridCol w:w="720"/>
+        <w:gridCol w:w="719"/>
         <w:gridCol w:w="1"/>
+        <w:gridCol w:w="2"/>
         <w:gridCol w:w="2892"/>
       </w:tblGrid>
       <w:tr>
         <w:trPr/>
         <w:tc>
           <w:tcPr>
-            <w:tcW w:w="2409" w:type="dxa"/>
+            <w:tcW w:w="2408" w:type="dxa"/>
             <w:tcBorders>
               <w:top w:val="single" w:sz="2" w:space="0" w:color="000000"/>
               <w:left w:val="single" w:sz="2" w:space="0" w:color="000000"/>
@@ -1429,7 +1418,7 @@
         </w:tc>
         <w:tc>
           <w:tcPr>
-            <w:tcW w:w="720" w:type="dxa"/>
+            <w:tcW w:w="719" w:type="dxa"/>
             <w:tcBorders>
               <w:top w:val="single" w:sz="2" w:space="0" w:color="000000"/>
               <w:left w:val="single" w:sz="2" w:space="0" w:color="000000"/>
@@ -1456,8 +1445,8 @@
         </w:tc>
         <w:tc>
           <w:tcPr>
-            <w:tcW w:w="2893" w:type="dxa"/>
-            <w:gridSpan w:val="2"/>
+            <w:tcW w:w="2895" w:type="dxa"/>
+            <w:gridSpan w:val="3"/>
             <w:tcBorders>
               <w:top w:val="single" w:sz="2" w:space="0" w:color="000000"/>
               <w:left w:val="single" w:sz="2" w:space="0" w:color="000000"/>
@@ -1488,7 +1477,7 @@
         <w:trPr/>
         <w:tc>
           <w:tcPr>
-            <w:tcW w:w="2409" w:type="dxa"/>
+            <w:tcW w:w="2408" w:type="dxa"/>
             <w:tcBorders>
               <w:left w:val="single" w:sz="2" w:space="0" w:color="000000"/>
               <w:bottom w:val="single" w:sz="2" w:space="0" w:color="000000"/>
@@ -1529,7 +1518,7 @@
         <w:tc>
           <w:tcPr>
             <w:tcW w:w="4319" w:type="dxa"/>
-            <w:gridSpan w:val="2"/>
+            <w:gridSpan w:val="3"/>
             <w:tcBorders>
               <w:left w:val="single" w:sz="2" w:space="0" w:color="000000"/>
               <w:bottom w:val="single" w:sz="2" w:space="0" w:color="000000"/>
@@ -1555,7 +1544,7 @@
         </w:tc>
         <w:tc>
           <w:tcPr>
-            <w:tcW w:w="2893" w:type="dxa"/>
+            <w:tcW w:w="2894" w:type="dxa"/>
             <w:gridSpan w:val="2"/>
             <w:tcBorders>
               <w:left w:val="single" w:sz="2" w:space="0" w:color="000000"/>
@@ -1587,7 +1576,7 @@
         <w:tc>
           <w:tcPr>
             <w:tcW w:w="6729" w:type="dxa"/>
-            <w:gridSpan w:val="4"/>
+            <w:gridSpan w:val="5"/>
             <w:tcBorders>
               <w:left w:val="single" w:sz="2" w:space="0" w:color="000000"/>
               <w:bottom w:val="single" w:sz="2" w:space="0" w:color="000000"/>
@@ -1658,7 +1647,7 @@
         <w:tc>
           <w:tcPr>
             <w:tcW w:w="9621" w:type="dxa"/>
-            <w:gridSpan w:val="5"/>
+            <w:gridSpan w:val="6"/>
             <w:tcBorders>
               <w:left w:val="single" w:sz="2" w:space="0" w:color="000000"/>
               <w:bottom w:val="single" w:sz="2" w:space="0" w:color="000000"/>
@@ -1776,7 +1765,19 @@
         <w:rPr>
           <w:sz w:val="20"/>
         </w:rPr>
-        <w:t>{apreensao}</w:t>
+        <w:t>{apreenso</w:t>
+      </w:r>
+      <w:r>
+        <w:rPr>
+          <w:sz w:val="20"/>
+        </w:rPr>
+        <w:t>es</w:t>
+      </w:r>
+      <w:r>
+        <w:rPr>
+          <w:sz w:val="20"/>
+        </w:rPr>
+        <w:t>}</w:t>
       </w:r>
     </w:p>
     <w:p>
@@ -2019,12 +2020,12 @@
         </w:tblCellMar>
       </w:tblPr>
       <w:tblGrid>
-        <w:gridCol w:w="1869"/>
+        <w:gridCol w:w="1868"/>
         <w:gridCol w:w="900"/>
         <w:gridCol w:w="2001"/>
-        <w:gridCol w:w="1958"/>
-        <w:gridCol w:w="720"/>
-        <w:gridCol w:w="2108"/>
+        <w:gridCol w:w="1959"/>
+        <w:gridCol w:w="719"/>
+        <w:gridCol w:w="2109"/>
       </w:tblGrid>
       <w:tr>
         <w:trPr/>
@@ -2091,7 +2092,7 @@
         <w:trPr/>
         <w:tc>
           <w:tcPr>
-            <w:tcW w:w="4770" w:type="dxa"/>
+            <w:tcW w:w="4769" w:type="dxa"/>
             <w:gridSpan w:val="3"/>
             <w:tcBorders>
               <w:left w:val="single" w:sz="2" w:space="0" w:color="000000"/>
@@ -2132,7 +2133,7 @@
         </w:tc>
         <w:tc>
           <w:tcPr>
-            <w:tcW w:w="4786" w:type="dxa"/>
+            <w:tcW w:w="4787" w:type="dxa"/>
             <w:gridSpan w:val="3"/>
             <w:tcBorders>
               <w:left w:val="single" w:sz="2" w:space="0" w:color="000000"/>
@@ -2163,7 +2164,7 @@
         <w:trPr/>
         <w:tc>
           <w:tcPr>
-            <w:tcW w:w="2769" w:type="dxa"/>
+            <w:tcW w:w="2768" w:type="dxa"/>
             <w:gridSpan w:val="2"/>
             <w:tcBorders>
               <w:left w:val="single" w:sz="2" w:space="0" w:color="000000"/>
@@ -2257,7 +2258,7 @@
         </w:tc>
         <w:tc>
           <w:tcPr>
-            <w:tcW w:w="2108" w:type="dxa"/>
+            <w:tcW w:w="2109" w:type="dxa"/>
             <w:tcBorders>
               <w:left w:val="single" w:sz="2" w:space="0" w:color="000000"/>
               <w:bottom w:val="single" w:sz="2" w:space="0" w:color="000000"/>
@@ -2287,7 +2288,7 @@
         <w:trPr/>
         <w:tc>
           <w:tcPr>
-            <w:tcW w:w="1869" w:type="dxa"/>
+            <w:tcW w:w="1868" w:type="dxa"/>
             <w:tcBorders>
               <w:left w:val="single" w:sz="2" w:space="0" w:color="000000"/>
               <w:bottom w:val="single" w:sz="2" w:space="0" w:color="000000"/>
@@ -2360,7 +2361,7 @@
         </w:tc>
         <w:tc>
           <w:tcPr>
-            <w:tcW w:w="1958" w:type="dxa"/>
+            <w:tcW w:w="1959" w:type="dxa"/>
             <w:tcBorders>
               <w:left w:val="single" w:sz="2" w:space="0" w:color="000000"/>
               <w:bottom w:val="single" w:sz="2" w:space="0" w:color="000000"/>
@@ -2680,7 +2681,7 @@
     <w:pPr>
       <w:widowControl/>
       <w:suppressAutoHyphens w:val="true"/>
-      <w:overflowPunct w:val="false"/>
+      <w:overflowPunct w:val="true"/>
       <w:bidi w:val="0"/>
       <w:jc w:val="left"/>
     </w:pPr>

</xml_diff>

<commit_message>
Função/tag de inserir tabela no docx_functions.py
</commit_message>
<xml_diff>
--- a/bhadrasana/docx/taseda.docx
+++ b/bhadrasana/docx/taseda.docx
@@ -31,7 +31,7 @@
                 <wp:positionV relativeFrom="paragraph">
                   <wp:posOffset>90170</wp:posOffset>
                 </wp:positionV>
-                <wp:extent cx="695325" cy="695325"/>
+                <wp:extent cx="697230" cy="697230"/>
                 <wp:effectExtent l="0" t="0" r="0" b="0"/>
                 <wp:wrapNone/>
                 <wp:docPr id="1" name="Quadro1"/>
@@ -42,7 +42,7 @@
                       <wps:spPr>
                         <a:xfrm>
                           <a:off x="0" y="0"/>
-                          <a:ext cx="694800" cy="694800"/>
+                          <a:ext cx="696600" cy="696600"/>
                         </a:xfrm>
                         <a:prstGeom prst="rect">
                           <a:avLst/>
@@ -76,7 +76,7 @@
                                 <v:shape id="ole_rId2" style="width:38.55pt;height:42.75pt" o:ole="">
                                   <v:imagedata r:id="rId3" o:title=""/>
                                 </v:shape>
-                                <o:OLEObject Type="Embed" ProgID="" ShapeID="ole_rId2" DrawAspect="Content" ObjectID="_2081074828" r:id="rId2"/>
+                                <o:OLEObject Type="Embed" ProgID="" ShapeID="ole_rId2" DrawAspect="Content" ObjectID="_1034172254" r:id="rId2"/>
                               </w:object>
                             </w:r>
                           </w:p>
@@ -93,7 +93,7 @@
           </mc:Choice>
           <mc:Fallback>
             <w:pict>
-              <v:rect id="shape_0" ID="Quadro1" fillcolor="white" stroked="t" style="position:absolute;margin-left:-8.6pt;margin-top:7.1pt;width:54.65pt;height:54.65pt">
+              <v:rect id="shape_0" ID="Quadro1" fillcolor="white" stroked="t" style="position:absolute;margin-left:-8.6pt;margin-top:7.1pt;width:54.8pt;height:54.8pt">
                 <w10:wrap type="none"/>
                 <v:fill o:detectmouseclick="t" type="solid" color2="black"/>
                 <v:stroke color="white" weight="720" joinstyle="round" endcap="flat"/>
@@ -110,7 +110,7 @@
                           <v:shape id="ole_rId4" style="width:38.55pt;height:42.75pt" o:ole="">
                             <v:imagedata r:id="rId5" o:title=""/>
                           </v:shape>
-                          <o:OLEObject Type="Embed" ProgID="" ShapeID="ole_rId4" DrawAspect="Content" ObjectID="_1632671277" r:id="rId4"/>
+                          <o:OLEObject Type="Embed" ProgID="" ShapeID="ole_rId4" DrawAspect="Content" ObjectID="_2140587773" r:id="rId4"/>
                         </w:object>
                       </w:r>
                     </w:p>
@@ -192,7 +192,7 @@
                 <wp:positionV relativeFrom="paragraph">
                   <wp:posOffset>140335</wp:posOffset>
                 </wp:positionV>
-                <wp:extent cx="1152525" cy="581025"/>
+                <wp:extent cx="1154430" cy="582930"/>
                 <wp:effectExtent l="0" t="0" r="0" b="0"/>
                 <wp:wrapNone/>
                 <wp:docPr id="3" name="Quadro2"/>
@@ -203,7 +203,7 @@
                       <wps:spPr>
                         <a:xfrm>
                           <a:off x="0" y="0"/>
-                          <a:ext cx="1152000" cy="580320"/>
+                          <a:ext cx="1153800" cy="582120"/>
                         </a:xfrm>
                         <a:prstGeom prst="rect">
                           <a:avLst/>
@@ -262,9 +262,7 @@
                             <w:pPr>
                               <w:pStyle w:val="Normal"/>
                               <w:jc w:val="center"/>
-                              <w:rPr>
-                                <w:color w:val="000000"/>
-                              </w:rPr>
+                              <w:rPr/>
                             </w:pPr>
                             <w:r>
                               <w:rPr>
@@ -287,7 +285,7 @@
           </mc:Choice>
           <mc:Fallback>
             <w:pict>
-              <v:rect id="shape_0" ID="Quadro2" fillcolor="white" stroked="t" style="position:absolute;margin-left:386.65pt;margin-top:11.05pt;width:90.65pt;height:45.65pt">
+              <v:rect id="shape_0" ID="Quadro2" fillcolor="white" stroked="t" style="position:absolute;margin-left:386.65pt;margin-top:11.05pt;width:90.8pt;height:45.8pt">
                 <w10:wrap type="square"/>
                 <v:fill o:detectmouseclick="t" type="solid" color2="black"/>
                 <v:stroke color="black" weight="720" joinstyle="round" endcap="flat"/>
@@ -329,9 +327,7 @@
                       <w:pPr>
                         <w:pStyle w:val="Normal"/>
                         <w:jc w:val="center"/>
-                        <w:rPr>
-                          <w:color w:val="000000"/>
-                        </w:rPr>
+                        <w:rPr/>
                       </w:pPr>
                       <w:r>
                         <w:rPr>
@@ -590,7 +586,7 @@
                       <wp:positionV relativeFrom="paragraph">
                         <wp:posOffset>-10160</wp:posOffset>
                       </wp:positionV>
-                      <wp:extent cx="230505" cy="116205"/>
+                      <wp:extent cx="232410" cy="118110"/>
                       <wp:effectExtent l="0" t="0" r="0" b="0"/>
                       <wp:wrapNone/>
                       <wp:docPr id="5" name="Figura1"/>
@@ -601,7 +597,7 @@
                             <wps:spPr>
                               <a:xfrm>
                                 <a:off x="0" y="0"/>
-                                <a:ext cx="230040" cy="115560"/>
+                                <a:ext cx="231840" cy="117360"/>
                               </a:xfrm>
                               <a:prstGeom prst="rect">
                                 <a:avLst/>
@@ -631,7 +627,7 @@
                 </mc:Choice>
                 <mc:Fallback>
                   <w:pict>
-                    <v:rect id="shape_0" ID="Figura1" fillcolor="white" stroked="t" style="position:absolute;margin-left:9pt;margin-top:-0.8pt;width:18.05pt;height:9.05pt">
+                    <v:rect id="shape_0" ID="Figura1" fillcolor="white" stroked="t" style="position:absolute;margin-left:9pt;margin-top:-0.8pt;width:18.2pt;height:9.2pt">
                       <w10:wrap type="none"/>
                       <v:fill o:detectmouseclick="t" type="solid" color2="black"/>
                       <v:stroke color="black" weight="9360" joinstyle="miter" endcap="flat"/>
@@ -650,7 +646,7 @@
                       <wp:positionV relativeFrom="paragraph">
                         <wp:posOffset>4445</wp:posOffset>
                       </wp:positionV>
-                      <wp:extent cx="230505" cy="116205"/>
+                      <wp:extent cx="232410" cy="118110"/>
                       <wp:effectExtent l="0" t="0" r="0" b="0"/>
                       <wp:wrapNone/>
                       <wp:docPr id="6" name="Figura2"/>
@@ -661,7 +657,7 @@
                             <wps:spPr>
                               <a:xfrm>
                                 <a:off x="0" y="0"/>
-                                <a:ext cx="230040" cy="115560"/>
+                                <a:ext cx="231840" cy="117360"/>
                               </a:xfrm>
                               <a:prstGeom prst="rect">
                                 <a:avLst/>
@@ -691,7 +687,7 @@
                 </mc:Choice>
                 <mc:Fallback>
                   <w:pict>
-                    <v:rect id="shape_0" ID="Figura2" fillcolor="white" stroked="t" style="position:absolute;margin-left:108.75pt;margin-top:0.35pt;width:18.05pt;height:9.05pt">
+                    <v:rect id="shape_0" ID="Figura2" fillcolor="white" stroked="t" style="position:absolute;margin-left:108.75pt;margin-top:0.35pt;width:18.2pt;height:9.2pt">
                       <w10:wrap type="none"/>
                       <v:fill o:detectmouseclick="t" type="solid" color2="black"/>
                       <v:stroke color="black" weight="9360" joinstyle="miter" endcap="flat"/>
@@ -710,7 +706,7 @@
                       <wp:positionV relativeFrom="paragraph">
                         <wp:posOffset>4445</wp:posOffset>
                       </wp:positionV>
-                      <wp:extent cx="230505" cy="116205"/>
+                      <wp:extent cx="232410" cy="118110"/>
                       <wp:effectExtent l="0" t="0" r="0" b="0"/>
                       <wp:wrapNone/>
                       <wp:docPr id="7" name="Figura3"/>
@@ -721,7 +717,7 @@
                             <wps:spPr>
                               <a:xfrm>
                                 <a:off x="0" y="0"/>
-                                <a:ext cx="230040" cy="115560"/>
+                                <a:ext cx="231840" cy="117360"/>
                               </a:xfrm>
                               <a:prstGeom prst="rect">
                                 <a:avLst/>
@@ -751,7 +747,7 @@
                 </mc:Choice>
                 <mc:Fallback>
                   <w:pict>
-                    <v:rect id="shape_0" ID="Figura3" fillcolor="white" stroked="t" style="position:absolute;margin-left:216.75pt;margin-top:0.35pt;width:18.05pt;height:9.05pt">
+                    <v:rect id="shape_0" ID="Figura3" fillcolor="white" stroked="t" style="position:absolute;margin-left:216.75pt;margin-top:0.35pt;width:18.2pt;height:9.2pt">
                       <w10:wrap type="none"/>
                       <v:fill o:detectmouseclick="t" type="solid" color2="black"/>
                       <v:stroke color="black" weight="9360" joinstyle="miter" endcap="flat"/>
@@ -770,7 +766,7 @@
                       <wp:positionV relativeFrom="paragraph">
                         <wp:posOffset>4445</wp:posOffset>
                       </wp:positionV>
-                      <wp:extent cx="230505" cy="116205"/>
+                      <wp:extent cx="232410" cy="118110"/>
                       <wp:effectExtent l="0" t="0" r="0" b="0"/>
                       <wp:wrapNone/>
                       <wp:docPr id="8" name="Figura4"/>
@@ -781,7 +777,7 @@
                             <wps:spPr>
                               <a:xfrm>
                                 <a:off x="0" y="0"/>
-                                <a:ext cx="230040" cy="115560"/>
+                                <a:ext cx="231840" cy="117360"/>
                               </a:xfrm>
                               <a:prstGeom prst="rect">
                                 <a:avLst/>
@@ -811,7 +807,7 @@
                 </mc:Choice>
                 <mc:Fallback>
                   <w:pict>
-                    <v:rect id="shape_0" ID="Figura4" fillcolor="white" stroked="t" style="position:absolute;margin-left:333.75pt;margin-top:0.35pt;width:18.05pt;height:9.05pt">
+                    <v:rect id="shape_0" ID="Figura4" fillcolor="white" stroked="t" style="position:absolute;margin-left:333.75pt;margin-top:0.35pt;width:18.2pt;height:9.2pt">
                       <w10:wrap type="none"/>
                       <v:fill o:detectmouseclick="t" type="solid" color2="black"/>
                       <v:stroke color="black" weight="9360" joinstyle="miter" endcap="flat"/>
@@ -893,14 +889,14 @@
         </w:tblCellMar>
       </w:tblPr>
       <w:tblGrid>
-        <w:gridCol w:w="4568"/>
-        <w:gridCol w:w="5053"/>
+        <w:gridCol w:w="4566"/>
+        <w:gridCol w:w="5055"/>
       </w:tblGrid>
       <w:tr>
         <w:trPr/>
         <w:tc>
           <w:tcPr>
-            <w:tcW w:w="4568" w:type="dxa"/>
+            <w:tcW w:w="4566" w:type="dxa"/>
             <w:tcBorders>
               <w:top w:val="single" w:sz="2" w:space="0" w:color="000000"/>
               <w:left w:val="single" w:sz="2" w:space="0" w:color="000000"/>
@@ -939,7 +935,7 @@
         </w:tc>
         <w:tc>
           <w:tcPr>
-            <w:tcW w:w="5053" w:type="dxa"/>
+            <w:tcW w:w="5055" w:type="dxa"/>
             <w:tcBorders>
               <w:top w:val="single" w:sz="2" w:space="0" w:color="000000"/>
               <w:left w:val="single" w:sz="2" w:space="0" w:color="000000"/>
@@ -1000,43 +996,56 @@
         <w:jc w:val="left"/>
         <w:tblInd w:w="-76" w:type="dxa"/>
         <w:tblCellMar>
-          <w:top w:w="0" w:type="dxa"/>
-          <w:left w:w="70" w:type="dxa"/>
-          <w:bottom w:w="0" w:type="dxa"/>
-          <w:right w:w="70" w:type="dxa"/>
+          <w:top w:w="55" w:type="dxa"/>
+          <w:left w:w="55" w:type="dxa"/>
+          <w:bottom w:w="55" w:type="dxa"/>
+          <w:right w:w="55" w:type="dxa"/>
         </w:tblCellMar>
       </w:tblPr>
       <w:tblGrid>
-        <w:gridCol w:w="2408"/>
-        <w:gridCol w:w="4138"/>
-        <w:gridCol w:w="2"/>
-        <w:gridCol w:w="3074"/>
+        <w:gridCol w:w="2405"/>
+        <w:gridCol w:w="4136"/>
+        <w:gridCol w:w="3"/>
+        <w:gridCol w:w="3078"/>
       </w:tblGrid>
       <w:tr>
         <w:trPr/>
         <w:tc>
           <w:tcPr>
-            <w:tcW w:w="6548" w:type="dxa"/>
+            <w:tcW w:w="6544" w:type="dxa"/>
             <w:gridSpan w:val="3"/>
             <w:tcBorders>
-              <w:top w:val="single" w:sz="2" w:space="0" w:color="000000"/>
-              <w:left w:val="single" w:sz="2" w:space="0" w:color="000000"/>
-              <w:bottom w:val="single" w:sz="2" w:space="0" w:color="000000"/>
-            </w:tcBorders>
-            <w:shd w:fill="auto" w:val="clear"/>
-          </w:tcPr>
-          <w:p>
-            <w:pPr>
-              <w:pStyle w:val="Normal"/>
-              <w:snapToGrid w:val="false"/>
-              <w:spacing w:before="40" w:after="0"/>
-              <w:rPr>
-                <w:sz w:val="16"/>
-              </w:rPr>
-            </w:pPr>
-            <w:r>
-              <w:rPr>
-                <w:sz w:val="16"/>
+              <w:top w:val="single" w:sz="4" w:space="0" w:color="000000"/>
+              <w:left w:val="single" w:sz="4" w:space="0" w:color="000000"/>
+              <w:bottom w:val="single" w:sz="4" w:space="0" w:color="000000"/>
+            </w:tcBorders>
+            <w:shd w:fill="auto" w:val="clear"/>
+          </w:tcPr>
+          <w:p>
+            <w:pPr>
+              <w:pStyle w:val="Normal"/>
+              <w:snapToGrid w:val="false"/>
+              <w:spacing w:before="40" w:after="0"/>
+              <w:jc w:val="left"/>
+              <w:rPr>
+                <w:sz w:val="16"/>
+              </w:rPr>
+            </w:pPr>
+            <w:r>
+              <w:rPr>
+                <w:rFonts w:ascii="Liberation Serif" w:hAnsi="Liberation Serif"/>
+                <w:b w:val="false"/>
+                <w:bCs w:val="false"/>
+                <w:i w:val="false"/>
+                <w:iCs w:val="false"/>
+                <w:strike w:val="false"/>
+                <w:dstrike w:val="false"/>
+                <w:outline w:val="false"/>
+                <w:shadow w:val="false"/>
+                <w:color w:val="000000"/>
+                <w:sz w:val="16"/>
+                <w:szCs w:val="24"/>
+                <w:u w:val="none"/>
               </w:rPr>
               <w:t>NOME</w:t>
             </w:r>
@@ -1045,40 +1054,79 @@
             <w:pPr>
               <w:pStyle w:val="Normal"/>
               <w:spacing w:before="40" w:after="0"/>
-              <w:rPr>
-                <w:sz w:val="16"/>
-              </w:rPr>
-            </w:pPr>
-            <w:r>
-              <w:rPr>
-                <w:sz w:val="16"/>
-              </w:rPr>
-            </w:r>
-          </w:p>
-        </w:tc>
-        <w:tc>
-          <w:tcPr>
-            <w:tcW w:w="3074" w:type="dxa"/>
-            <w:tcBorders>
-              <w:top w:val="single" w:sz="2" w:space="0" w:color="000000"/>
-              <w:left w:val="single" w:sz="2" w:space="0" w:color="000000"/>
-              <w:bottom w:val="single" w:sz="2" w:space="0" w:color="000000"/>
-              <w:right w:val="single" w:sz="2" w:space="0" w:color="000000"/>
-            </w:tcBorders>
-            <w:shd w:fill="auto" w:val="clear"/>
-          </w:tcPr>
-          <w:p>
-            <w:pPr>
-              <w:pStyle w:val="Normal"/>
-              <w:snapToGrid w:val="false"/>
-              <w:spacing w:before="40" w:after="0"/>
-              <w:rPr>
-                <w:sz w:val="16"/>
-              </w:rPr>
-            </w:pPr>
-            <w:r>
-              <w:rPr>
-                <w:sz w:val="16"/>
+              <w:jc w:val="left"/>
+              <w:rPr>
+                <w:rFonts w:ascii="Times New Roman" w:hAnsi="Times New Roman"/>
+                <w:b w:val="false"/>
+                <w:b w:val="false"/>
+                <w:bCs w:val="false"/>
+                <w:i w:val="false"/>
+                <w:i w:val="false"/>
+                <w:iCs w:val="false"/>
+                <w:strike w:val="false"/>
+                <w:dstrike w:val="false"/>
+                <w:outline w:val="false"/>
+                <w:shadow w:val="false"/>
+                <w:color w:val="auto"/>
+                <w:sz w:val="24"/>
+                <w:szCs w:val="24"/>
+                <w:u w:val="none"/>
+              </w:rPr>
+            </w:pPr>
+            <w:r>
+              <w:rPr>
+                <w:b w:val="false"/>
+                <w:bCs w:val="false"/>
+                <w:i w:val="false"/>
+                <w:iCs w:val="false"/>
+                <w:strike w:val="false"/>
+                <w:dstrike w:val="false"/>
+                <w:outline w:val="false"/>
+                <w:shadow w:val="false"/>
+                <w:color w:val="auto"/>
+                <w:sz w:val="24"/>
+                <w:szCs w:val="24"/>
+                <w:u w:val="none"/>
+              </w:rPr>
+            </w:r>
+          </w:p>
+        </w:tc>
+        <w:tc>
+          <w:tcPr>
+            <w:tcW w:w="3078" w:type="dxa"/>
+            <w:tcBorders>
+              <w:top w:val="single" w:sz="4" w:space="0" w:color="000000"/>
+              <w:left w:val="single" w:sz="4" w:space="0" w:color="000000"/>
+              <w:bottom w:val="single" w:sz="4" w:space="0" w:color="000000"/>
+              <w:right w:val="single" w:sz="4" w:space="0" w:color="000000"/>
+            </w:tcBorders>
+            <w:shd w:fill="auto" w:val="clear"/>
+          </w:tcPr>
+          <w:p>
+            <w:pPr>
+              <w:pStyle w:val="Normal"/>
+              <w:snapToGrid w:val="false"/>
+              <w:spacing w:before="40" w:after="0"/>
+              <w:jc w:val="left"/>
+              <w:rPr>
+                <w:sz w:val="16"/>
+              </w:rPr>
+            </w:pPr>
+            <w:r>
+              <w:rPr>
+                <w:rFonts w:ascii="Liberation Serif" w:hAnsi="Liberation Serif"/>
+                <w:b w:val="false"/>
+                <w:bCs w:val="false"/>
+                <w:i w:val="false"/>
+                <w:iCs w:val="false"/>
+                <w:strike w:val="false"/>
+                <w:dstrike w:val="false"/>
+                <w:outline w:val="false"/>
+                <w:shadow w:val="false"/>
+                <w:color w:val="000000"/>
+                <w:sz w:val="16"/>
+                <w:szCs w:val="24"/>
+                <w:u w:val="none"/>
               </w:rPr>
               <w:t>Nº da CI/ORG. EXP./DATA EMISSÃO</w:t>
             </w:r>
@@ -1089,26 +1137,39 @@
         <w:trPr/>
         <w:tc>
           <w:tcPr>
-            <w:tcW w:w="6548" w:type="dxa"/>
+            <w:tcW w:w="6544" w:type="dxa"/>
             <w:gridSpan w:val="3"/>
             <w:tcBorders>
-              <w:left w:val="single" w:sz="2" w:space="0" w:color="000000"/>
-              <w:bottom w:val="single" w:sz="2" w:space="0" w:color="000000"/>
-            </w:tcBorders>
-            <w:shd w:fill="auto" w:val="clear"/>
-          </w:tcPr>
-          <w:p>
-            <w:pPr>
-              <w:pStyle w:val="Normal"/>
-              <w:snapToGrid w:val="false"/>
-              <w:spacing w:before="40" w:after="0"/>
-              <w:rPr>
-                <w:sz w:val="16"/>
-              </w:rPr>
-            </w:pPr>
-            <w:r>
-              <w:rPr>
-                <w:sz w:val="16"/>
+              <w:left w:val="single" w:sz="4" w:space="0" w:color="000000"/>
+              <w:bottom w:val="single" w:sz="4" w:space="0" w:color="000000"/>
+            </w:tcBorders>
+            <w:shd w:fill="auto" w:val="clear"/>
+          </w:tcPr>
+          <w:p>
+            <w:pPr>
+              <w:pStyle w:val="Normal"/>
+              <w:snapToGrid w:val="false"/>
+              <w:spacing w:before="40" w:after="0"/>
+              <w:jc w:val="left"/>
+              <w:rPr>
+                <w:sz w:val="16"/>
+              </w:rPr>
+            </w:pPr>
+            <w:r>
+              <w:rPr>
+                <w:rFonts w:ascii="Liberation Serif" w:hAnsi="Liberation Serif"/>
+                <w:b w:val="false"/>
+                <w:bCs w:val="false"/>
+                <w:i w:val="false"/>
+                <w:iCs w:val="false"/>
+                <w:strike w:val="false"/>
+                <w:dstrike w:val="false"/>
+                <w:outline w:val="false"/>
+                <w:shadow w:val="false"/>
+                <w:color w:val="000000"/>
+                <w:sz w:val="16"/>
+                <w:szCs w:val="24"/>
+                <w:u w:val="none"/>
               </w:rPr>
               <w:t>ENDEREÇO</w:t>
             </w:r>
@@ -1117,39 +1178,78 @@
             <w:pPr>
               <w:pStyle w:val="Normal"/>
               <w:spacing w:before="40" w:after="0"/>
-              <w:rPr>
-                <w:sz w:val="16"/>
-              </w:rPr>
-            </w:pPr>
-            <w:r>
-              <w:rPr>
-                <w:sz w:val="16"/>
-              </w:rPr>
-            </w:r>
-          </w:p>
-        </w:tc>
-        <w:tc>
-          <w:tcPr>
-            <w:tcW w:w="3074" w:type="dxa"/>
-            <w:tcBorders>
-              <w:left w:val="single" w:sz="2" w:space="0" w:color="000000"/>
-              <w:bottom w:val="single" w:sz="2" w:space="0" w:color="000000"/>
-              <w:right w:val="single" w:sz="2" w:space="0" w:color="000000"/>
-            </w:tcBorders>
-            <w:shd w:fill="auto" w:val="clear"/>
-          </w:tcPr>
-          <w:p>
-            <w:pPr>
-              <w:pStyle w:val="Normal"/>
-              <w:snapToGrid w:val="false"/>
-              <w:spacing w:before="40" w:after="0"/>
-              <w:rPr>
-                <w:sz w:val="16"/>
-              </w:rPr>
-            </w:pPr>
-            <w:r>
-              <w:rPr>
-                <w:sz w:val="16"/>
+              <w:jc w:val="left"/>
+              <w:rPr>
+                <w:rFonts w:ascii="Times New Roman" w:hAnsi="Times New Roman"/>
+                <w:b w:val="false"/>
+                <w:b w:val="false"/>
+                <w:bCs w:val="false"/>
+                <w:i w:val="false"/>
+                <w:i w:val="false"/>
+                <w:iCs w:val="false"/>
+                <w:strike w:val="false"/>
+                <w:dstrike w:val="false"/>
+                <w:outline w:val="false"/>
+                <w:shadow w:val="false"/>
+                <w:color w:val="auto"/>
+                <w:sz w:val="24"/>
+                <w:szCs w:val="24"/>
+                <w:u w:val="none"/>
+              </w:rPr>
+            </w:pPr>
+            <w:r>
+              <w:rPr>
+                <w:b w:val="false"/>
+                <w:bCs w:val="false"/>
+                <w:i w:val="false"/>
+                <w:iCs w:val="false"/>
+                <w:strike w:val="false"/>
+                <w:dstrike w:val="false"/>
+                <w:outline w:val="false"/>
+                <w:shadow w:val="false"/>
+                <w:color w:val="auto"/>
+                <w:sz w:val="24"/>
+                <w:szCs w:val="24"/>
+                <w:u w:val="none"/>
+              </w:rPr>
+            </w:r>
+          </w:p>
+        </w:tc>
+        <w:tc>
+          <w:tcPr>
+            <w:tcW w:w="3078" w:type="dxa"/>
+            <w:tcBorders>
+              <w:left w:val="single" w:sz="4" w:space="0" w:color="000000"/>
+              <w:bottom w:val="single" w:sz="4" w:space="0" w:color="000000"/>
+              <w:right w:val="single" w:sz="4" w:space="0" w:color="000000"/>
+            </w:tcBorders>
+            <w:shd w:fill="auto" w:val="clear"/>
+          </w:tcPr>
+          <w:p>
+            <w:pPr>
+              <w:pStyle w:val="Normal"/>
+              <w:snapToGrid w:val="false"/>
+              <w:spacing w:before="40" w:after="0"/>
+              <w:jc w:val="left"/>
+              <w:rPr>
+                <w:sz w:val="16"/>
+              </w:rPr>
+            </w:pPr>
+            <w:r>
+              <w:rPr>
+                <w:rFonts w:ascii="Liberation Serif" w:hAnsi="Liberation Serif"/>
+                <w:b w:val="false"/>
+                <w:bCs w:val="false"/>
+                <w:i w:val="false"/>
+                <w:iCs w:val="false"/>
+                <w:strike w:val="false"/>
+                <w:dstrike w:val="false"/>
+                <w:outline w:val="false"/>
+                <w:shadow w:val="false"/>
+                <w:color w:val="000000"/>
+                <w:sz w:val="16"/>
+                <w:szCs w:val="24"/>
+                <w:u w:val="none"/>
               </w:rPr>
               <w:t>CPF</w:t>
             </w:r>
@@ -1163,24 +1263,37 @@
             <w:tcW w:w="9622" w:type="dxa"/>
             <w:gridSpan w:val="4"/>
             <w:tcBorders>
-              <w:left w:val="single" w:sz="2" w:space="0" w:color="000000"/>
-              <w:bottom w:val="single" w:sz="2" w:space="0" w:color="000000"/>
-              <w:right w:val="single" w:sz="2" w:space="0" w:color="000000"/>
-            </w:tcBorders>
-            <w:shd w:fill="auto" w:val="clear"/>
-          </w:tcPr>
-          <w:p>
-            <w:pPr>
-              <w:pStyle w:val="Normal"/>
-              <w:snapToGrid w:val="false"/>
-              <w:spacing w:before="40" w:after="0"/>
-              <w:rPr>
-                <w:sz w:val="16"/>
-              </w:rPr>
-            </w:pPr>
-            <w:r>
-              <w:rPr>
-                <w:sz w:val="16"/>
+              <w:left w:val="single" w:sz="4" w:space="0" w:color="000000"/>
+              <w:bottom w:val="single" w:sz="4" w:space="0" w:color="000000"/>
+              <w:right w:val="single" w:sz="4" w:space="0" w:color="000000"/>
+            </w:tcBorders>
+            <w:shd w:fill="auto" w:val="clear"/>
+          </w:tcPr>
+          <w:p>
+            <w:pPr>
+              <w:pStyle w:val="Normal"/>
+              <w:snapToGrid w:val="false"/>
+              <w:spacing w:before="40" w:after="0"/>
+              <w:jc w:val="left"/>
+              <w:rPr>
+                <w:sz w:val="16"/>
+              </w:rPr>
+            </w:pPr>
+            <w:r>
+              <w:rPr>
+                <w:rFonts w:ascii="Liberation Serif" w:hAnsi="Liberation Serif"/>
+                <w:b w:val="false"/>
+                <w:bCs w:val="false"/>
+                <w:i w:val="false"/>
+                <w:iCs w:val="false"/>
+                <w:strike w:val="false"/>
+                <w:dstrike w:val="false"/>
+                <w:outline w:val="false"/>
+                <w:shadow w:val="false"/>
+                <w:color w:val="000000"/>
+                <w:sz w:val="16"/>
+                <w:szCs w:val="24"/>
+                <w:u w:val="none"/>
               </w:rPr>
               <w:t>FILIAÇÃO</w:t>
             </w:r>
@@ -1189,13 +1302,39 @@
             <w:pPr>
               <w:pStyle w:val="Normal"/>
               <w:spacing w:before="40" w:after="0"/>
-              <w:rPr>
-                <w:sz w:val="20"/>
-              </w:rPr>
-            </w:pPr>
-            <w:r>
-              <w:rPr>
-                <w:sz w:val="20"/>
+              <w:jc w:val="left"/>
+              <w:rPr>
+                <w:rFonts w:ascii="Times New Roman" w:hAnsi="Times New Roman"/>
+                <w:b w:val="false"/>
+                <w:b w:val="false"/>
+                <w:bCs w:val="false"/>
+                <w:i w:val="false"/>
+                <w:i w:val="false"/>
+                <w:iCs w:val="false"/>
+                <w:strike w:val="false"/>
+                <w:dstrike w:val="false"/>
+                <w:outline w:val="false"/>
+                <w:shadow w:val="false"/>
+                <w:color w:val="auto"/>
+                <w:sz w:val="24"/>
+                <w:szCs w:val="24"/>
+                <w:u w:val="none"/>
+              </w:rPr>
+            </w:pPr>
+            <w:r>
+              <w:rPr>
+                <w:b w:val="false"/>
+                <w:bCs w:val="false"/>
+                <w:i w:val="false"/>
+                <w:iCs w:val="false"/>
+                <w:strike w:val="false"/>
+                <w:dstrike w:val="false"/>
+                <w:outline w:val="false"/>
+                <w:shadow w:val="false"/>
+                <w:color w:val="auto"/>
+                <w:sz w:val="24"/>
+                <w:szCs w:val="24"/>
+                <w:u w:val="none"/>
               </w:rPr>
             </w:r>
           </w:p>
@@ -1205,25 +1344,38 @@
         <w:trPr/>
         <w:tc>
           <w:tcPr>
-            <w:tcW w:w="2408" w:type="dxa"/>
-            <w:tcBorders>
-              <w:left w:val="single" w:sz="2" w:space="0" w:color="000000"/>
-              <w:bottom w:val="single" w:sz="2" w:space="0" w:color="000000"/>
-            </w:tcBorders>
-            <w:shd w:fill="auto" w:val="clear"/>
-          </w:tcPr>
-          <w:p>
-            <w:pPr>
-              <w:pStyle w:val="Normal"/>
-              <w:snapToGrid w:val="false"/>
-              <w:spacing w:before="40" w:after="0"/>
-              <w:rPr>
-                <w:sz w:val="16"/>
-              </w:rPr>
-            </w:pPr>
-            <w:r>
-              <w:rPr>
-                <w:sz w:val="16"/>
+            <w:tcW w:w="2405" w:type="dxa"/>
+            <w:tcBorders>
+              <w:left w:val="single" w:sz="4" w:space="0" w:color="000000"/>
+              <w:bottom w:val="single" w:sz="4" w:space="0" w:color="000000"/>
+            </w:tcBorders>
+            <w:shd w:fill="auto" w:val="clear"/>
+          </w:tcPr>
+          <w:p>
+            <w:pPr>
+              <w:pStyle w:val="Normal"/>
+              <w:snapToGrid w:val="false"/>
+              <w:spacing w:before="40" w:after="0"/>
+              <w:jc w:val="left"/>
+              <w:rPr>
+                <w:sz w:val="16"/>
+              </w:rPr>
+            </w:pPr>
+            <w:r>
+              <w:rPr>
+                <w:rFonts w:ascii="Liberation Serif" w:hAnsi="Liberation Serif"/>
+                <w:b w:val="false"/>
+                <w:bCs w:val="false"/>
+                <w:i w:val="false"/>
+                <w:iCs w:val="false"/>
+                <w:strike w:val="false"/>
+                <w:dstrike w:val="false"/>
+                <w:outline w:val="false"/>
+                <w:shadow w:val="false"/>
+                <w:color w:val="000000"/>
+                <w:sz w:val="16"/>
+                <w:szCs w:val="24"/>
+                <w:u w:val="none"/>
               </w:rPr>
               <w:t>NACIONALIDADE</w:t>
             </w:r>
@@ -1232,38 +1384,77 @@
             <w:pPr>
               <w:pStyle w:val="Normal"/>
               <w:spacing w:before="40" w:after="0"/>
-              <w:rPr>
-                <w:sz w:val="16"/>
-              </w:rPr>
-            </w:pPr>
-            <w:r>
-              <w:rPr>
-                <w:sz w:val="16"/>
-              </w:rPr>
-            </w:r>
-          </w:p>
-        </w:tc>
-        <w:tc>
-          <w:tcPr>
-            <w:tcW w:w="4138" w:type="dxa"/>
-            <w:tcBorders>
-              <w:left w:val="single" w:sz="2" w:space="0" w:color="000000"/>
-              <w:bottom w:val="single" w:sz="2" w:space="0" w:color="000000"/>
-            </w:tcBorders>
-            <w:shd w:fill="auto" w:val="clear"/>
-          </w:tcPr>
-          <w:p>
-            <w:pPr>
-              <w:pStyle w:val="Normal"/>
-              <w:snapToGrid w:val="false"/>
-              <w:spacing w:before="40" w:after="0"/>
-              <w:rPr>
-                <w:sz w:val="16"/>
-              </w:rPr>
-            </w:pPr>
-            <w:r>
-              <w:rPr>
-                <w:sz w:val="16"/>
+              <w:jc w:val="left"/>
+              <w:rPr>
+                <w:rFonts w:ascii="Times New Roman" w:hAnsi="Times New Roman"/>
+                <w:b w:val="false"/>
+                <w:b w:val="false"/>
+                <w:bCs w:val="false"/>
+                <w:i w:val="false"/>
+                <w:i w:val="false"/>
+                <w:iCs w:val="false"/>
+                <w:strike w:val="false"/>
+                <w:dstrike w:val="false"/>
+                <w:outline w:val="false"/>
+                <w:shadow w:val="false"/>
+                <w:color w:val="auto"/>
+                <w:sz w:val="24"/>
+                <w:szCs w:val="24"/>
+                <w:u w:val="none"/>
+              </w:rPr>
+            </w:pPr>
+            <w:r>
+              <w:rPr>
+                <w:b w:val="false"/>
+                <w:bCs w:val="false"/>
+                <w:i w:val="false"/>
+                <w:iCs w:val="false"/>
+                <w:strike w:val="false"/>
+                <w:dstrike w:val="false"/>
+                <w:outline w:val="false"/>
+                <w:shadow w:val="false"/>
+                <w:color w:val="auto"/>
+                <w:sz w:val="24"/>
+                <w:szCs w:val="24"/>
+                <w:u w:val="none"/>
+              </w:rPr>
+            </w:r>
+          </w:p>
+        </w:tc>
+        <w:tc>
+          <w:tcPr>
+            <w:tcW w:w="4136" w:type="dxa"/>
+            <w:tcBorders>
+              <w:left w:val="single" w:sz="4" w:space="0" w:color="000000"/>
+              <w:bottom w:val="single" w:sz="4" w:space="0" w:color="000000"/>
+            </w:tcBorders>
+            <w:shd w:fill="auto" w:val="clear"/>
+          </w:tcPr>
+          <w:p>
+            <w:pPr>
+              <w:pStyle w:val="Normal"/>
+              <w:snapToGrid w:val="false"/>
+              <w:spacing w:before="40" w:after="0"/>
+              <w:jc w:val="left"/>
+              <w:rPr>
+                <w:sz w:val="16"/>
+              </w:rPr>
+            </w:pPr>
+            <w:r>
+              <w:rPr>
+                <w:rFonts w:ascii="Liberation Serif" w:hAnsi="Liberation Serif"/>
+                <w:b w:val="false"/>
+                <w:bCs w:val="false"/>
+                <w:i w:val="false"/>
+                <w:iCs w:val="false"/>
+                <w:strike w:val="false"/>
+                <w:dstrike w:val="false"/>
+                <w:outline w:val="false"/>
+                <w:shadow w:val="false"/>
+                <w:color w:val="000000"/>
+                <w:sz w:val="16"/>
+                <w:szCs w:val="24"/>
+                <w:u w:val="none"/>
               </w:rPr>
               <w:t>Nº DO PASSAPORTE Nº/EXPEDIÇÃO (se estrangeiro)</w:t>
             </w:r>
@@ -1271,27 +1462,40 @@
         </w:tc>
         <w:tc>
           <w:tcPr>
-            <w:tcW w:w="3076" w:type="dxa"/>
+            <w:tcW w:w="3081" w:type="dxa"/>
             <w:gridSpan w:val="2"/>
             <w:tcBorders>
-              <w:left w:val="single" w:sz="2" w:space="0" w:color="000000"/>
-              <w:bottom w:val="single" w:sz="2" w:space="0" w:color="000000"/>
-              <w:right w:val="single" w:sz="2" w:space="0" w:color="000000"/>
-            </w:tcBorders>
-            <w:shd w:fill="auto" w:val="clear"/>
-          </w:tcPr>
-          <w:p>
-            <w:pPr>
-              <w:pStyle w:val="Normal"/>
-              <w:snapToGrid w:val="false"/>
-              <w:spacing w:before="40" w:after="0"/>
-              <w:rPr>
-                <w:sz w:val="16"/>
-              </w:rPr>
-            </w:pPr>
-            <w:r>
-              <w:rPr>
-                <w:sz w:val="16"/>
+              <w:left w:val="single" w:sz="4" w:space="0" w:color="000000"/>
+              <w:bottom w:val="single" w:sz="4" w:space="0" w:color="000000"/>
+              <w:right w:val="single" w:sz="4" w:space="0" w:color="000000"/>
+            </w:tcBorders>
+            <w:shd w:fill="auto" w:val="clear"/>
+          </w:tcPr>
+          <w:p>
+            <w:pPr>
+              <w:pStyle w:val="Normal"/>
+              <w:snapToGrid w:val="false"/>
+              <w:spacing w:before="40" w:after="0"/>
+              <w:jc w:val="left"/>
+              <w:rPr>
+                <w:sz w:val="16"/>
+              </w:rPr>
+            </w:pPr>
+            <w:r>
+              <w:rPr>
+                <w:rFonts w:ascii="Liberation Serif" w:hAnsi="Liberation Serif"/>
+                <w:b w:val="false"/>
+                <w:bCs w:val="false"/>
+                <w:i w:val="false"/>
+                <w:iCs w:val="false"/>
+                <w:strike w:val="false"/>
+                <w:dstrike w:val="false"/>
+                <w:outline w:val="false"/>
+                <w:shadow w:val="false"/>
+                <w:color w:val="000000"/>
+                <w:sz w:val="16"/>
+                <w:szCs w:val="24"/>
+                <w:u w:val="none"/>
               </w:rPr>
               <w:t>PROCEDÊNCIA/DESTINO</w:t>
             </w:r>
@@ -1332,44 +1536,57 @@
         <w:jc w:val="left"/>
         <w:tblInd w:w="-76" w:type="dxa"/>
         <w:tblCellMar>
-          <w:top w:w="0" w:type="dxa"/>
-          <w:left w:w="70" w:type="dxa"/>
-          <w:bottom w:w="0" w:type="dxa"/>
-          <w:right w:w="70" w:type="dxa"/>
+          <w:top w:w="55" w:type="dxa"/>
+          <w:left w:w="55" w:type="dxa"/>
+          <w:bottom w:w="55" w:type="dxa"/>
+          <w:right w:w="55" w:type="dxa"/>
         </w:tblCellMar>
       </w:tblPr>
       <w:tblGrid>
-        <w:gridCol w:w="2408"/>
+        <w:gridCol w:w="2407"/>
         <w:gridCol w:w="3599"/>
-        <w:gridCol w:w="719"/>
-        <w:gridCol w:w="1"/>
-        <w:gridCol w:w="2"/>
+        <w:gridCol w:w="716"/>
+        <w:gridCol w:w="4"/>
+        <w:gridCol w:w="3"/>
         <w:gridCol w:w="2892"/>
       </w:tblGrid>
       <w:tr>
         <w:trPr/>
         <w:tc>
           <w:tcPr>
-            <w:tcW w:w="2408" w:type="dxa"/>
-            <w:tcBorders>
-              <w:top w:val="single" w:sz="2" w:space="0" w:color="000000"/>
-              <w:left w:val="single" w:sz="2" w:space="0" w:color="000000"/>
-              <w:bottom w:val="single" w:sz="2" w:space="0" w:color="000000"/>
-            </w:tcBorders>
-            <w:shd w:fill="auto" w:val="clear"/>
-          </w:tcPr>
-          <w:p>
-            <w:pPr>
-              <w:pStyle w:val="Normal"/>
-              <w:snapToGrid w:val="false"/>
-              <w:spacing w:before="40" w:after="0"/>
-              <w:rPr>
-                <w:sz w:val="16"/>
-              </w:rPr>
-            </w:pPr>
-            <w:r>
-              <w:rPr>
-                <w:sz w:val="16"/>
+            <w:tcW w:w="2407" w:type="dxa"/>
+            <w:tcBorders>
+              <w:top w:val="single" w:sz="4" w:space="0" w:color="000000"/>
+              <w:left w:val="single" w:sz="4" w:space="0" w:color="000000"/>
+              <w:bottom w:val="single" w:sz="4" w:space="0" w:color="000000"/>
+            </w:tcBorders>
+            <w:shd w:fill="auto" w:val="clear"/>
+          </w:tcPr>
+          <w:p>
+            <w:pPr>
+              <w:pStyle w:val="Normal"/>
+              <w:snapToGrid w:val="false"/>
+              <w:spacing w:before="40" w:after="0"/>
+              <w:jc w:val="left"/>
+              <w:rPr>
+                <w:sz w:val="16"/>
+              </w:rPr>
+            </w:pPr>
+            <w:r>
+              <w:rPr>
+                <w:rFonts w:ascii="Liberation Serif" w:hAnsi="Liberation Serif"/>
+                <w:b w:val="false"/>
+                <w:bCs w:val="false"/>
+                <w:i w:val="false"/>
+                <w:iCs w:val="false"/>
+                <w:strike w:val="false"/>
+                <w:dstrike w:val="false"/>
+                <w:outline w:val="false"/>
+                <w:shadow w:val="false"/>
+                <w:color w:val="000000"/>
+                <w:sz w:val="16"/>
+                <w:szCs w:val="24"/>
+                <w:u w:val="none"/>
               </w:rPr>
               <w:t>MEIO DE TRANSPORTE</w:t>
             </w:r>
@@ -1378,13 +1595,39 @@
             <w:pPr>
               <w:pStyle w:val="Normal"/>
               <w:spacing w:before="40" w:after="0"/>
-              <w:rPr>
-                <w:sz w:val="16"/>
-              </w:rPr>
-            </w:pPr>
-            <w:r>
-              <w:rPr>
-                <w:sz w:val="16"/>
+              <w:jc w:val="left"/>
+              <w:rPr>
+                <w:rFonts w:ascii="Times New Roman" w:hAnsi="Times New Roman"/>
+                <w:b w:val="false"/>
+                <w:b w:val="false"/>
+                <w:bCs w:val="false"/>
+                <w:i w:val="false"/>
+                <w:i w:val="false"/>
+                <w:iCs w:val="false"/>
+                <w:strike w:val="false"/>
+                <w:dstrike w:val="false"/>
+                <w:outline w:val="false"/>
+                <w:shadow w:val="false"/>
+                <w:color w:val="auto"/>
+                <w:sz w:val="24"/>
+                <w:szCs w:val="24"/>
+                <w:u w:val="none"/>
+              </w:rPr>
+            </w:pPr>
+            <w:r>
+              <w:rPr>
+                <w:b w:val="false"/>
+                <w:bCs w:val="false"/>
+                <w:i w:val="false"/>
+                <w:iCs w:val="false"/>
+                <w:strike w:val="false"/>
+                <w:dstrike w:val="false"/>
+                <w:outline w:val="false"/>
+                <w:shadow w:val="false"/>
+                <w:color w:val="auto"/>
+                <w:sz w:val="24"/>
+                <w:szCs w:val="24"/>
+                <w:u w:val="none"/>
               </w:rPr>
             </w:r>
           </w:p>
@@ -1393,24 +1636,37 @@
           <w:tcPr>
             <w:tcW w:w="3599" w:type="dxa"/>
             <w:tcBorders>
-              <w:top w:val="single" w:sz="2" w:space="0" w:color="000000"/>
-              <w:left w:val="single" w:sz="2" w:space="0" w:color="000000"/>
-              <w:bottom w:val="single" w:sz="2" w:space="0" w:color="000000"/>
-            </w:tcBorders>
-            <w:shd w:fill="auto" w:val="clear"/>
-          </w:tcPr>
-          <w:p>
-            <w:pPr>
-              <w:pStyle w:val="Normal"/>
-              <w:snapToGrid w:val="false"/>
-              <w:spacing w:before="40" w:after="0"/>
-              <w:rPr>
-                <w:sz w:val="16"/>
-              </w:rPr>
-            </w:pPr>
-            <w:r>
-              <w:rPr>
-                <w:sz w:val="16"/>
+              <w:top w:val="single" w:sz="4" w:space="0" w:color="000000"/>
+              <w:left w:val="single" w:sz="4" w:space="0" w:color="000000"/>
+              <w:bottom w:val="single" w:sz="4" w:space="0" w:color="000000"/>
+            </w:tcBorders>
+            <w:shd w:fill="auto" w:val="clear"/>
+          </w:tcPr>
+          <w:p>
+            <w:pPr>
+              <w:pStyle w:val="Normal"/>
+              <w:snapToGrid w:val="false"/>
+              <w:spacing w:before="40" w:after="0"/>
+              <w:jc w:val="left"/>
+              <w:rPr>
+                <w:sz w:val="16"/>
+              </w:rPr>
+            </w:pPr>
+            <w:r>
+              <w:rPr>
+                <w:rFonts w:ascii="Liberation Serif" w:hAnsi="Liberation Serif"/>
+                <w:b w:val="false"/>
+                <w:bCs w:val="false"/>
+                <w:i w:val="false"/>
+                <w:iCs w:val="false"/>
+                <w:strike w:val="false"/>
+                <w:dstrike w:val="false"/>
+                <w:outline w:val="false"/>
+                <w:shadow w:val="false"/>
+                <w:color w:val="000000"/>
+                <w:sz w:val="16"/>
+                <w:szCs w:val="24"/>
+                <w:u w:val="none"/>
               </w:rPr>
               <w:t>IDENTIFICAÇÃO (matrícula, licença, prefixo, etc)</w:t>
             </w:r>
@@ -1418,26 +1674,39 @@
         </w:tc>
         <w:tc>
           <w:tcPr>
-            <w:tcW w:w="719" w:type="dxa"/>
-            <w:tcBorders>
-              <w:top w:val="single" w:sz="2" w:space="0" w:color="000000"/>
-              <w:left w:val="single" w:sz="2" w:space="0" w:color="000000"/>
-              <w:bottom w:val="single" w:sz="2" w:space="0" w:color="000000"/>
-            </w:tcBorders>
-            <w:shd w:fill="auto" w:val="clear"/>
-          </w:tcPr>
-          <w:p>
-            <w:pPr>
-              <w:pStyle w:val="Normal"/>
-              <w:snapToGrid w:val="false"/>
-              <w:spacing w:before="40" w:after="0"/>
-              <w:rPr>
-                <w:sz w:val="16"/>
-              </w:rPr>
-            </w:pPr>
-            <w:r>
-              <w:rPr>
-                <w:sz w:val="16"/>
+            <w:tcW w:w="716" w:type="dxa"/>
+            <w:tcBorders>
+              <w:top w:val="single" w:sz="4" w:space="0" w:color="000000"/>
+              <w:left w:val="single" w:sz="4" w:space="0" w:color="000000"/>
+              <w:bottom w:val="single" w:sz="4" w:space="0" w:color="000000"/>
+            </w:tcBorders>
+            <w:shd w:fill="auto" w:val="clear"/>
+          </w:tcPr>
+          <w:p>
+            <w:pPr>
+              <w:pStyle w:val="Normal"/>
+              <w:snapToGrid w:val="false"/>
+              <w:spacing w:before="40" w:after="0"/>
+              <w:jc w:val="left"/>
+              <w:rPr>
+                <w:sz w:val="16"/>
+              </w:rPr>
+            </w:pPr>
+            <w:r>
+              <w:rPr>
+                <w:rFonts w:ascii="Liberation Serif" w:hAnsi="Liberation Serif"/>
+                <w:b w:val="false"/>
+                <w:bCs w:val="false"/>
+                <w:i w:val="false"/>
+                <w:iCs w:val="false"/>
+                <w:strike w:val="false"/>
+                <w:dstrike w:val="false"/>
+                <w:outline w:val="false"/>
+                <w:shadow w:val="false"/>
+                <w:color w:val="000000"/>
+                <w:sz w:val="16"/>
+                <w:szCs w:val="24"/>
+                <w:u w:val="none"/>
               </w:rPr>
               <w:t>Nº VÔO</w:t>
             </w:r>
@@ -1445,28 +1714,41 @@
         </w:tc>
         <w:tc>
           <w:tcPr>
-            <w:tcW w:w="2895" w:type="dxa"/>
+            <w:tcW w:w="2899" w:type="dxa"/>
             <w:gridSpan w:val="3"/>
             <w:tcBorders>
-              <w:top w:val="single" w:sz="2" w:space="0" w:color="000000"/>
-              <w:left w:val="single" w:sz="2" w:space="0" w:color="000000"/>
-              <w:bottom w:val="single" w:sz="2" w:space="0" w:color="000000"/>
-              <w:right w:val="single" w:sz="2" w:space="0" w:color="000000"/>
-            </w:tcBorders>
-            <w:shd w:fill="auto" w:val="clear"/>
-          </w:tcPr>
-          <w:p>
-            <w:pPr>
-              <w:pStyle w:val="Normal"/>
-              <w:snapToGrid w:val="false"/>
-              <w:spacing w:before="40" w:after="0"/>
-              <w:rPr>
-                <w:sz w:val="16"/>
-              </w:rPr>
-            </w:pPr>
-            <w:r>
-              <w:rPr>
-                <w:sz w:val="16"/>
+              <w:top w:val="single" w:sz="4" w:space="0" w:color="000000"/>
+              <w:left w:val="single" w:sz="4" w:space="0" w:color="000000"/>
+              <w:bottom w:val="single" w:sz="4" w:space="0" w:color="000000"/>
+              <w:right w:val="single" w:sz="4" w:space="0" w:color="000000"/>
+            </w:tcBorders>
+            <w:shd w:fill="auto" w:val="clear"/>
+          </w:tcPr>
+          <w:p>
+            <w:pPr>
+              <w:pStyle w:val="Normal"/>
+              <w:snapToGrid w:val="false"/>
+              <w:spacing w:before="40" w:after="0"/>
+              <w:jc w:val="left"/>
+              <w:rPr>
+                <w:sz w:val="16"/>
+              </w:rPr>
+            </w:pPr>
+            <w:r>
+              <w:rPr>
+                <w:rFonts w:ascii="Liberation Serif" w:hAnsi="Liberation Serif"/>
+                <w:b w:val="false"/>
+                <w:bCs w:val="false"/>
+                <w:i w:val="false"/>
+                <w:iCs w:val="false"/>
+                <w:strike w:val="false"/>
+                <w:dstrike w:val="false"/>
+                <w:outline w:val="false"/>
+                <w:shadow w:val="false"/>
+                <w:color w:val="000000"/>
+                <w:sz w:val="16"/>
+                <w:szCs w:val="24"/>
+                <w:u w:val="none"/>
               </w:rPr>
               <w:t>CATEGORIA (particular/aluguel)</w:t>
             </w:r>
@@ -1477,25 +1759,38 @@
         <w:trPr/>
         <w:tc>
           <w:tcPr>
-            <w:tcW w:w="2408" w:type="dxa"/>
-            <w:tcBorders>
-              <w:left w:val="single" w:sz="2" w:space="0" w:color="000000"/>
-              <w:bottom w:val="single" w:sz="2" w:space="0" w:color="000000"/>
-            </w:tcBorders>
-            <w:shd w:fill="auto" w:val="clear"/>
-          </w:tcPr>
-          <w:p>
-            <w:pPr>
-              <w:pStyle w:val="Normal"/>
-              <w:snapToGrid w:val="false"/>
-              <w:spacing w:before="40" w:after="0"/>
-              <w:rPr>
-                <w:sz w:val="16"/>
-              </w:rPr>
-            </w:pPr>
-            <w:r>
-              <w:rPr>
-                <w:sz w:val="16"/>
+            <w:tcW w:w="2407" w:type="dxa"/>
+            <w:tcBorders>
+              <w:left w:val="single" w:sz="4" w:space="0" w:color="000000"/>
+              <w:bottom w:val="single" w:sz="4" w:space="0" w:color="000000"/>
+            </w:tcBorders>
+            <w:shd w:fill="auto" w:val="clear"/>
+          </w:tcPr>
+          <w:p>
+            <w:pPr>
+              <w:pStyle w:val="Normal"/>
+              <w:snapToGrid w:val="false"/>
+              <w:spacing w:before="40" w:after="0"/>
+              <w:jc w:val="left"/>
+              <w:rPr>
+                <w:sz w:val="16"/>
+              </w:rPr>
+            </w:pPr>
+            <w:r>
+              <w:rPr>
+                <w:rFonts w:ascii="Liberation Serif" w:hAnsi="Liberation Serif"/>
+                <w:b w:val="false"/>
+                <w:bCs w:val="false"/>
+                <w:i w:val="false"/>
+                <w:iCs w:val="false"/>
+                <w:strike w:val="false"/>
+                <w:dstrike w:val="false"/>
+                <w:outline w:val="false"/>
+                <w:shadow w:val="false"/>
+                <w:color w:val="000000"/>
+                <w:sz w:val="16"/>
+                <w:szCs w:val="24"/>
+                <w:u w:val="none"/>
               </w:rPr>
               <w:t>ORIGEM</w:t>
             </w:r>
@@ -1504,13 +1799,39 @@
             <w:pPr>
               <w:pStyle w:val="Normal"/>
               <w:spacing w:before="40" w:after="0"/>
-              <w:rPr>
-                <w:sz w:val="16"/>
-              </w:rPr>
-            </w:pPr>
-            <w:r>
-              <w:rPr>
-                <w:sz w:val="16"/>
+              <w:jc w:val="left"/>
+              <w:rPr>
+                <w:rFonts w:ascii="Times New Roman" w:hAnsi="Times New Roman"/>
+                <w:b w:val="false"/>
+                <w:b w:val="false"/>
+                <w:bCs w:val="false"/>
+                <w:i w:val="false"/>
+                <w:i w:val="false"/>
+                <w:iCs w:val="false"/>
+                <w:strike w:val="false"/>
+                <w:dstrike w:val="false"/>
+                <w:outline w:val="false"/>
+                <w:shadow w:val="false"/>
+                <w:color w:val="auto"/>
+                <w:sz w:val="24"/>
+                <w:szCs w:val="24"/>
+                <w:u w:val="none"/>
+              </w:rPr>
+            </w:pPr>
+            <w:r>
+              <w:rPr>
+                <w:b w:val="false"/>
+                <w:bCs w:val="false"/>
+                <w:i w:val="false"/>
+                <w:iCs w:val="false"/>
+                <w:strike w:val="false"/>
+                <w:dstrike w:val="false"/>
+                <w:outline w:val="false"/>
+                <w:shadow w:val="false"/>
+                <w:color w:val="auto"/>
+                <w:sz w:val="24"/>
+                <w:szCs w:val="24"/>
+                <w:u w:val="none"/>
               </w:rPr>
             </w:r>
           </w:p>
@@ -1520,23 +1841,36 @@
             <w:tcW w:w="4319" w:type="dxa"/>
             <w:gridSpan w:val="3"/>
             <w:tcBorders>
-              <w:left w:val="single" w:sz="2" w:space="0" w:color="000000"/>
-              <w:bottom w:val="single" w:sz="2" w:space="0" w:color="000000"/>
-            </w:tcBorders>
-            <w:shd w:fill="auto" w:val="clear"/>
-          </w:tcPr>
-          <w:p>
-            <w:pPr>
-              <w:pStyle w:val="Normal"/>
-              <w:snapToGrid w:val="false"/>
-              <w:spacing w:before="40" w:after="0"/>
-              <w:rPr>
-                <w:sz w:val="16"/>
-              </w:rPr>
-            </w:pPr>
-            <w:r>
-              <w:rPr>
-                <w:sz w:val="16"/>
+              <w:left w:val="single" w:sz="4" w:space="0" w:color="000000"/>
+              <w:bottom w:val="single" w:sz="4" w:space="0" w:color="000000"/>
+            </w:tcBorders>
+            <w:shd w:fill="auto" w:val="clear"/>
+          </w:tcPr>
+          <w:p>
+            <w:pPr>
+              <w:pStyle w:val="Normal"/>
+              <w:snapToGrid w:val="false"/>
+              <w:spacing w:before="40" w:after="0"/>
+              <w:jc w:val="left"/>
+              <w:rPr>
+                <w:sz w:val="16"/>
+              </w:rPr>
+            </w:pPr>
+            <w:r>
+              <w:rPr>
+                <w:rFonts w:ascii="Liberation Serif" w:hAnsi="Liberation Serif"/>
+                <w:b w:val="false"/>
+                <w:bCs w:val="false"/>
+                <w:i w:val="false"/>
+                <w:iCs w:val="false"/>
+                <w:strike w:val="false"/>
+                <w:dstrike w:val="false"/>
+                <w:outline w:val="false"/>
+                <w:shadow w:val="false"/>
+                <w:color w:val="000000"/>
+                <w:sz w:val="16"/>
+                <w:szCs w:val="24"/>
+                <w:u w:val="none"/>
               </w:rPr>
               <w:t>PROCEDÊNCIA</w:t>
             </w:r>
@@ -1544,27 +1878,40 @@
         </w:tc>
         <w:tc>
           <w:tcPr>
-            <w:tcW w:w="2894" w:type="dxa"/>
+            <w:tcW w:w="2895" w:type="dxa"/>
             <w:gridSpan w:val="2"/>
             <w:tcBorders>
-              <w:left w:val="single" w:sz="2" w:space="0" w:color="000000"/>
-              <w:bottom w:val="single" w:sz="2" w:space="0" w:color="000000"/>
-              <w:right w:val="single" w:sz="2" w:space="0" w:color="000000"/>
-            </w:tcBorders>
-            <w:shd w:fill="auto" w:val="clear"/>
-          </w:tcPr>
-          <w:p>
-            <w:pPr>
-              <w:pStyle w:val="Normal"/>
-              <w:snapToGrid w:val="false"/>
-              <w:spacing w:before="40" w:after="0"/>
-              <w:rPr>
-                <w:sz w:val="16"/>
-              </w:rPr>
-            </w:pPr>
-            <w:r>
-              <w:rPr>
-                <w:sz w:val="16"/>
+              <w:left w:val="single" w:sz="4" w:space="0" w:color="000000"/>
+              <w:bottom w:val="single" w:sz="4" w:space="0" w:color="000000"/>
+              <w:right w:val="single" w:sz="4" w:space="0" w:color="000000"/>
+            </w:tcBorders>
+            <w:shd w:fill="auto" w:val="clear"/>
+          </w:tcPr>
+          <w:p>
+            <w:pPr>
+              <w:pStyle w:val="Normal"/>
+              <w:snapToGrid w:val="false"/>
+              <w:spacing w:before="40" w:after="0"/>
+              <w:jc w:val="left"/>
+              <w:rPr>
+                <w:sz w:val="16"/>
+              </w:rPr>
+            </w:pPr>
+            <w:r>
+              <w:rPr>
+                <w:rFonts w:ascii="Liberation Serif" w:hAnsi="Liberation Serif"/>
+                <w:b w:val="false"/>
+                <w:bCs w:val="false"/>
+                <w:i w:val="false"/>
+                <w:iCs w:val="false"/>
+                <w:strike w:val="false"/>
+                <w:dstrike w:val="false"/>
+                <w:outline w:val="false"/>
+                <w:shadow w:val="false"/>
+                <w:color w:val="000000"/>
+                <w:sz w:val="16"/>
+                <w:szCs w:val="24"/>
+                <w:u w:val="none"/>
               </w:rPr>
               <w:t>DESTINO</w:t>
             </w:r>
@@ -1578,23 +1925,36 @@
             <w:tcW w:w="6729" w:type="dxa"/>
             <w:gridSpan w:val="5"/>
             <w:tcBorders>
-              <w:left w:val="single" w:sz="2" w:space="0" w:color="000000"/>
-              <w:bottom w:val="single" w:sz="2" w:space="0" w:color="000000"/>
-            </w:tcBorders>
-            <w:shd w:fill="auto" w:val="clear"/>
-          </w:tcPr>
-          <w:p>
-            <w:pPr>
-              <w:pStyle w:val="Normal"/>
-              <w:snapToGrid w:val="false"/>
-              <w:spacing w:before="40" w:after="0"/>
-              <w:rPr>
-                <w:sz w:val="16"/>
-              </w:rPr>
-            </w:pPr>
-            <w:r>
-              <w:rPr>
-                <w:sz w:val="16"/>
+              <w:left w:val="single" w:sz="4" w:space="0" w:color="000000"/>
+              <w:bottom w:val="single" w:sz="4" w:space="0" w:color="000000"/>
+            </w:tcBorders>
+            <w:shd w:fill="auto" w:val="clear"/>
+          </w:tcPr>
+          <w:p>
+            <w:pPr>
+              <w:pStyle w:val="Normal"/>
+              <w:snapToGrid w:val="false"/>
+              <w:spacing w:before="40" w:after="0"/>
+              <w:jc w:val="left"/>
+              <w:rPr>
+                <w:sz w:val="16"/>
+              </w:rPr>
+            </w:pPr>
+            <w:r>
+              <w:rPr>
+                <w:rFonts w:ascii="Liberation Serif" w:hAnsi="Liberation Serif"/>
+                <w:b w:val="false"/>
+                <w:bCs w:val="false"/>
+                <w:i w:val="false"/>
+                <w:iCs w:val="false"/>
+                <w:strike w:val="false"/>
+                <w:dstrike w:val="false"/>
+                <w:outline w:val="false"/>
+                <w:shadow w:val="false"/>
+                <w:color w:val="000000"/>
+                <w:sz w:val="16"/>
+                <w:szCs w:val="24"/>
+                <w:u w:val="none"/>
               </w:rPr>
               <w:t>NOME DO PROPRIETÁRIO/TRANSPORTADOR</w:t>
             </w:r>
@@ -1603,13 +1963,39 @@
             <w:pPr>
               <w:pStyle w:val="Normal"/>
               <w:spacing w:before="40" w:after="0"/>
-              <w:rPr>
-                <w:sz w:val="16"/>
-              </w:rPr>
-            </w:pPr>
-            <w:r>
-              <w:rPr>
-                <w:sz w:val="16"/>
+              <w:jc w:val="left"/>
+              <w:rPr>
+                <w:rFonts w:ascii="Times New Roman" w:hAnsi="Times New Roman"/>
+                <w:b w:val="false"/>
+                <w:b w:val="false"/>
+                <w:bCs w:val="false"/>
+                <w:i w:val="false"/>
+                <w:i w:val="false"/>
+                <w:iCs w:val="false"/>
+                <w:strike w:val="false"/>
+                <w:dstrike w:val="false"/>
+                <w:outline w:val="false"/>
+                <w:shadow w:val="false"/>
+                <w:color w:val="auto"/>
+                <w:sz w:val="24"/>
+                <w:szCs w:val="24"/>
+                <w:u w:val="none"/>
+              </w:rPr>
+            </w:pPr>
+            <w:r>
+              <w:rPr>
+                <w:b w:val="false"/>
+                <w:bCs w:val="false"/>
+                <w:i w:val="false"/>
+                <w:iCs w:val="false"/>
+                <w:strike w:val="false"/>
+                <w:dstrike w:val="false"/>
+                <w:outline w:val="false"/>
+                <w:shadow w:val="false"/>
+                <w:color w:val="auto"/>
+                <w:sz w:val="24"/>
+                <w:szCs w:val="24"/>
+                <w:u w:val="none"/>
               </w:rPr>
             </w:r>
           </w:p>
@@ -1618,24 +2004,37 @@
           <w:tcPr>
             <w:tcW w:w="2892" w:type="dxa"/>
             <w:tcBorders>
-              <w:left w:val="single" w:sz="2" w:space="0" w:color="000000"/>
-              <w:bottom w:val="single" w:sz="2" w:space="0" w:color="000000"/>
-              <w:right w:val="single" w:sz="2" w:space="0" w:color="000000"/>
-            </w:tcBorders>
-            <w:shd w:fill="auto" w:val="clear"/>
-          </w:tcPr>
-          <w:p>
-            <w:pPr>
-              <w:pStyle w:val="Normal"/>
-              <w:snapToGrid w:val="false"/>
-              <w:spacing w:before="40" w:after="0"/>
-              <w:rPr>
-                <w:sz w:val="16"/>
-              </w:rPr>
-            </w:pPr>
-            <w:r>
-              <w:rPr>
-                <w:sz w:val="16"/>
+              <w:left w:val="single" w:sz="4" w:space="0" w:color="000000"/>
+              <w:bottom w:val="single" w:sz="4" w:space="0" w:color="000000"/>
+              <w:right w:val="single" w:sz="4" w:space="0" w:color="000000"/>
+            </w:tcBorders>
+            <w:shd w:fill="auto" w:val="clear"/>
+          </w:tcPr>
+          <w:p>
+            <w:pPr>
+              <w:pStyle w:val="Normal"/>
+              <w:snapToGrid w:val="false"/>
+              <w:spacing w:before="40" w:after="0"/>
+              <w:jc w:val="left"/>
+              <w:rPr>
+                <w:sz w:val="16"/>
+              </w:rPr>
+            </w:pPr>
+            <w:r>
+              <w:rPr>
+                <w:rFonts w:ascii="Liberation Serif" w:hAnsi="Liberation Serif"/>
+                <w:b w:val="false"/>
+                <w:bCs w:val="false"/>
+                <w:i w:val="false"/>
+                <w:iCs w:val="false"/>
+                <w:strike w:val="false"/>
+                <w:dstrike w:val="false"/>
+                <w:outline w:val="false"/>
+                <w:shadow w:val="false"/>
+                <w:color w:val="000000"/>
+                <w:sz w:val="16"/>
+                <w:szCs w:val="24"/>
+                <w:u w:val="none"/>
               </w:rPr>
               <w:t>CPF/CNPJ</w:t>
             </w:r>
@@ -1649,24 +2048,37 @@
             <w:tcW w:w="9621" w:type="dxa"/>
             <w:gridSpan w:val="6"/>
             <w:tcBorders>
-              <w:left w:val="single" w:sz="2" w:space="0" w:color="000000"/>
-              <w:bottom w:val="single" w:sz="2" w:space="0" w:color="000000"/>
-              <w:right w:val="single" w:sz="2" w:space="0" w:color="000000"/>
-            </w:tcBorders>
-            <w:shd w:fill="auto" w:val="clear"/>
-          </w:tcPr>
-          <w:p>
-            <w:pPr>
-              <w:pStyle w:val="Normal"/>
-              <w:snapToGrid w:val="false"/>
-              <w:spacing w:before="40" w:after="0"/>
-              <w:rPr>
-                <w:sz w:val="16"/>
-              </w:rPr>
-            </w:pPr>
-            <w:r>
-              <w:rPr>
-                <w:sz w:val="16"/>
+              <w:left w:val="single" w:sz="4" w:space="0" w:color="000000"/>
+              <w:bottom w:val="single" w:sz="4" w:space="0" w:color="000000"/>
+              <w:right w:val="single" w:sz="4" w:space="0" w:color="000000"/>
+            </w:tcBorders>
+            <w:shd w:fill="auto" w:val="clear"/>
+          </w:tcPr>
+          <w:p>
+            <w:pPr>
+              <w:pStyle w:val="Normal"/>
+              <w:snapToGrid w:val="false"/>
+              <w:spacing w:before="40" w:after="0"/>
+              <w:jc w:val="left"/>
+              <w:rPr>
+                <w:sz w:val="16"/>
+              </w:rPr>
+            </w:pPr>
+            <w:r>
+              <w:rPr>
+                <w:rFonts w:ascii="Liberation Serif" w:hAnsi="Liberation Serif"/>
+                <w:b w:val="false"/>
+                <w:bCs w:val="false"/>
+                <w:i w:val="false"/>
+                <w:iCs w:val="false"/>
+                <w:strike w:val="false"/>
+                <w:dstrike w:val="false"/>
+                <w:outline w:val="false"/>
+                <w:shadow w:val="false"/>
+                <w:color w:val="000000"/>
+                <w:sz w:val="16"/>
+                <w:szCs w:val="24"/>
+                <w:u w:val="none"/>
               </w:rPr>
               <w:t>ENDEREÇO DO PROPRIETÁRIO/TRANSPORTADOR</w:t>
             </w:r>
@@ -1675,13 +2087,39 @@
             <w:pPr>
               <w:pStyle w:val="Normal"/>
               <w:spacing w:before="40" w:after="0"/>
-              <w:rPr>
-                <w:sz w:val="20"/>
-              </w:rPr>
-            </w:pPr>
-            <w:r>
-              <w:rPr>
-                <w:sz w:val="20"/>
+              <w:jc w:val="left"/>
+              <w:rPr>
+                <w:rFonts w:ascii="Times New Roman" w:hAnsi="Times New Roman"/>
+                <w:b w:val="false"/>
+                <w:b w:val="false"/>
+                <w:bCs w:val="false"/>
+                <w:i w:val="false"/>
+                <w:i w:val="false"/>
+                <w:iCs w:val="false"/>
+                <w:strike w:val="false"/>
+                <w:dstrike w:val="false"/>
+                <w:outline w:val="false"/>
+                <w:shadow w:val="false"/>
+                <w:color w:val="auto"/>
+                <w:sz w:val="24"/>
+                <w:szCs w:val="24"/>
+                <w:u w:val="none"/>
+              </w:rPr>
+            </w:pPr>
+            <w:r>
+              <w:rPr>
+                <w:b w:val="false"/>
+                <w:bCs w:val="false"/>
+                <w:i w:val="false"/>
+                <w:iCs w:val="false"/>
+                <w:strike w:val="false"/>
+                <w:dstrike w:val="false"/>
+                <w:outline w:val="false"/>
+                <w:shadow w:val="false"/>
+                <w:color w:val="auto"/>
+                <w:sz w:val="24"/>
+                <w:szCs w:val="24"/>
+                <w:u w:val="none"/>
               </w:rPr>
             </w:r>
           </w:p>
@@ -1765,19 +2203,7 @@
         <w:rPr>
           <w:sz w:val="20"/>
         </w:rPr>
-        <w:t>{apreenso</w:t>
-      </w:r>
-      <w:r>
-        <w:rPr>
-          <w:sz w:val="20"/>
-        </w:rPr>
-        <w:t>es</w:t>
-      </w:r>
-      <w:r>
-        <w:rPr>
-          <w:sz w:val="20"/>
-        </w:rPr>
-        <w:t>}</w:t>
+        <w:t>&lt;apreensoes:descricao:tipo:peso&gt;</w:t>
       </w:r>
     </w:p>
     <w:p>
@@ -2020,12 +2446,12 @@
         </w:tblCellMar>
       </w:tblPr>
       <w:tblGrid>
-        <w:gridCol w:w="1868"/>
+        <w:gridCol w:w="1865"/>
         <w:gridCol w:w="900"/>
-        <w:gridCol w:w="2001"/>
+        <w:gridCol w:w="2002"/>
         <w:gridCol w:w="1959"/>
-        <w:gridCol w:w="719"/>
-        <w:gridCol w:w="2109"/>
+        <w:gridCol w:w="717"/>
+        <w:gridCol w:w="2113"/>
       </w:tblGrid>
       <w:tr>
         <w:trPr/>
@@ -2092,7 +2518,7 @@
         <w:trPr/>
         <w:tc>
           <w:tcPr>
-            <w:tcW w:w="4769" w:type="dxa"/>
+            <w:tcW w:w="4767" w:type="dxa"/>
             <w:gridSpan w:val="3"/>
             <w:tcBorders>
               <w:left w:val="single" w:sz="2" w:space="0" w:color="000000"/>
@@ -2133,7 +2559,7 @@
         </w:tc>
         <w:tc>
           <w:tcPr>
-            <w:tcW w:w="4787" w:type="dxa"/>
+            <w:tcW w:w="4789" w:type="dxa"/>
             <w:gridSpan w:val="3"/>
             <w:tcBorders>
               <w:left w:val="single" w:sz="2" w:space="0" w:color="000000"/>
@@ -2164,7 +2590,7 @@
         <w:trPr/>
         <w:tc>
           <w:tcPr>
-            <w:tcW w:w="2768" w:type="dxa"/>
+            <w:tcW w:w="2765" w:type="dxa"/>
             <w:gridSpan w:val="2"/>
             <w:tcBorders>
               <w:left w:val="single" w:sz="2" w:space="0" w:color="000000"/>
@@ -2205,7 +2631,7 @@
         </w:tc>
         <w:tc>
           <w:tcPr>
-            <w:tcW w:w="2001" w:type="dxa"/>
+            <w:tcW w:w="2002" w:type="dxa"/>
             <w:tcBorders>
               <w:left w:val="single" w:sz="2" w:space="0" w:color="000000"/>
               <w:bottom w:val="single" w:sz="2" w:space="0" w:color="000000"/>
@@ -2231,7 +2657,7 @@
         </w:tc>
         <w:tc>
           <w:tcPr>
-            <w:tcW w:w="2678" w:type="dxa"/>
+            <w:tcW w:w="2676" w:type="dxa"/>
             <w:gridSpan w:val="2"/>
             <w:tcBorders>
               <w:left w:val="single" w:sz="2" w:space="0" w:color="000000"/>
@@ -2258,7 +2684,7 @@
         </w:tc>
         <w:tc>
           <w:tcPr>
-            <w:tcW w:w="2109" w:type="dxa"/>
+            <w:tcW w:w="2113" w:type="dxa"/>
             <w:tcBorders>
               <w:left w:val="single" w:sz="2" w:space="0" w:color="000000"/>
               <w:bottom w:val="single" w:sz="2" w:space="0" w:color="000000"/>
@@ -2288,7 +2714,7 @@
         <w:trPr/>
         <w:tc>
           <w:tcPr>
-            <w:tcW w:w="1868" w:type="dxa"/>
+            <w:tcW w:w="1865" w:type="dxa"/>
             <w:tcBorders>
               <w:left w:val="single" w:sz="2" w:space="0" w:color="000000"/>
               <w:bottom w:val="single" w:sz="2" w:space="0" w:color="000000"/>
@@ -2334,7 +2760,7 @@
         </w:tc>
         <w:tc>
           <w:tcPr>
-            <w:tcW w:w="2901" w:type="dxa"/>
+            <w:tcW w:w="2902" w:type="dxa"/>
             <w:gridSpan w:val="2"/>
             <w:tcBorders>
               <w:left w:val="single" w:sz="2" w:space="0" w:color="000000"/>
@@ -2405,7 +2831,7 @@
         </w:tc>
         <w:tc>
           <w:tcPr>
-            <w:tcW w:w="2828" w:type="dxa"/>
+            <w:tcW w:w="2830" w:type="dxa"/>
             <w:gridSpan w:val="2"/>
             <w:tcBorders>
               <w:left w:val="single" w:sz="2" w:space="0" w:color="000000"/>
@@ -2681,7 +3107,7 @@
     <w:pPr>
       <w:widowControl/>
       <w:suppressAutoHyphens w:val="true"/>
-      <w:overflowPunct w:val="true"/>
+      <w:overflowPunct w:val="false"/>
       <w:bidi w:val="0"/>
       <w:jc w:val="left"/>
     </w:pPr>

</xml_diff>

<commit_message>
Melhoras no gerencial - tela de exportação para e-OVR
</commit_message>
<xml_diff>
--- a/bhadrasana/docx/taseda.docx
+++ b/bhadrasana/docx/taseda.docx
@@ -1,11 +1,10 @@
 
 <file path=word/document.xml><?xml version="1.0" encoding="utf-8"?>
-<w:document xmlns:o="urn:schemas-microsoft-com:office:office" xmlns:r="http://schemas.openxmlformats.org/officeDocument/2006/relationships" xmlns:v="urn:schemas-microsoft-com:vml" xmlns:w="http://schemas.openxmlformats.org/wordprocessingml/2006/main" xmlns:w10="urn:schemas-microsoft-com:office:word" xmlns:wp="http://schemas.openxmlformats.org/drawingml/2006/wordprocessingDrawing" xmlns:wps="http://schemas.microsoft.com/office/word/2010/wordprocessingShape" xmlns:wpg="http://schemas.microsoft.com/office/word/2010/wordprocessingGroup" xmlns:mc="http://schemas.openxmlformats.org/markup-compatibility/2006" xmlns:wp14="http://schemas.microsoft.com/office/word/2010/wordprocessingDrawing" xmlns:w14="http://schemas.microsoft.com/office/word/2010/wordml" mc:Ignorable="w14 wp14">
+<w:document xmlns:wpc="http://schemas.microsoft.com/office/word/2010/wordprocessingCanvas" xmlns:cx="http://schemas.microsoft.com/office/drawing/2014/chartex" xmlns:cx1="http://schemas.microsoft.com/office/drawing/2015/9/8/chartex" xmlns:cx2="http://schemas.microsoft.com/office/drawing/2015/10/21/chartex" xmlns:cx3="http://schemas.microsoft.com/office/drawing/2016/5/9/chartex" xmlns:cx4="http://schemas.microsoft.com/office/drawing/2016/5/10/chartex" xmlns:cx5="http://schemas.microsoft.com/office/drawing/2016/5/11/chartex" xmlns:cx6="http://schemas.microsoft.com/office/drawing/2016/5/12/chartex" xmlns:cx7="http://schemas.microsoft.com/office/drawing/2016/5/13/chartex" xmlns:cx8="http://schemas.microsoft.com/office/drawing/2016/5/14/chartex" xmlns:mc="http://schemas.openxmlformats.org/markup-compatibility/2006" xmlns:aink="http://schemas.microsoft.com/office/drawing/2016/ink" xmlns:am3d="http://schemas.microsoft.com/office/drawing/2017/model3d" xmlns:o="urn:schemas-microsoft-com:office:office" xmlns:oel="http://schemas.microsoft.com/office/2019/extlst" xmlns:r="http://schemas.openxmlformats.org/officeDocument/2006/relationships" xmlns:m="http://schemas.openxmlformats.org/officeDocument/2006/math" xmlns:v="urn:schemas-microsoft-com:vml" xmlns:wp14="http://schemas.microsoft.com/office/word/2010/wordprocessingDrawing" xmlns:wp="http://schemas.openxmlformats.org/drawingml/2006/wordprocessingDrawing" xmlns:w10="urn:schemas-microsoft-com:office:word" xmlns:w="http://schemas.openxmlformats.org/wordprocessingml/2006/main" xmlns:w14="http://schemas.microsoft.com/office/word/2010/wordml" xmlns:w15="http://schemas.microsoft.com/office/word/2012/wordml" xmlns:w16cex="http://schemas.microsoft.com/office/word/2018/wordml/cex" xmlns:w16cid="http://schemas.microsoft.com/office/word/2016/wordml/cid" xmlns:w16="http://schemas.microsoft.com/office/word/2018/wordml" xmlns:w16sdtdh="http://schemas.microsoft.com/office/word/2020/wordml/sdtdatahash" xmlns:w16se="http://schemas.microsoft.com/office/word/2015/wordml/symex" xmlns:wpg="http://schemas.microsoft.com/office/word/2010/wordprocessingGroup" xmlns:wpi="http://schemas.microsoft.com/office/word/2010/wordprocessingInk" xmlns:wne="http://schemas.microsoft.com/office/word/2006/wordml" xmlns:wps="http://schemas.microsoft.com/office/word/2010/wordprocessingShape" mc:Ignorable="w14 w15 w16se w16cid w16 w16cex w16sdtdh wp14">
   <w:body>
     <w:tbl>
       <w:tblPr>
         <w:tblW w:w="9531" w:type="dxa"/>
-        <w:jc w:val="left"/>
         <w:tblInd w:w="-71" w:type="dxa"/>
         <w:tblCellMar>
           <w:top w:w="55" w:type="dxa"/>
@@ -13,15 +12,14 @@
           <w:bottom w:w="55" w:type="dxa"/>
           <w:right w:w="55" w:type="dxa"/>
         </w:tblCellMar>
-        <w:tblLook w:val="04a0" w:noVBand="1" w:noHBand="0" w:firstRow="1" w:lastRow="0" w:firstColumn="1" w:lastColumn="0"/>
+        <w:tblLook w:val="04A0" w:firstRow="1" w:lastRow="0" w:firstColumn="1" w:lastColumn="0" w:noHBand="0" w:noVBand="1"/>
       </w:tblPr>
       <w:tblGrid>
-        <w:gridCol w:w="1707"/>
-        <w:gridCol w:w="6120"/>
-        <w:gridCol w:w="1704"/>
+        <w:gridCol w:w="1849"/>
+        <w:gridCol w:w="5986"/>
+        <w:gridCol w:w="1696"/>
       </w:tblGrid>
       <w:tr>
-        <w:trPr/>
         <w:tc>
           <w:tcPr>
             <w:tcW w:w="1707" w:type="dxa"/>
@@ -30,21 +28,64 @@
               <w:left w:val="single" w:sz="2" w:space="0" w:color="000000"/>
               <w:bottom w:val="single" w:sz="2" w:space="0" w:color="000000"/>
             </w:tcBorders>
-            <w:shd w:color="auto" w:fill="auto" w:val="clear"/>
+            <w:shd w:val="clear" w:color="auto" w:fill="auto"/>
           </w:tcPr>
           <w:p>
             <w:pPr>
-              <w:pStyle w:val="Contedodatabela1"/>
-              <w:rPr/>
-            </w:pPr>
-            <w:r>
-              <w:rPr/>
-              <w:object>
-                <v:shape id="ole_rId2" style="width:74.25pt;height:81.75pt" o:ole="">
-                  <v:imagedata r:id="rId3" o:title=""/>
-                </v:shape>
-                <o:OLEObject Type="Embed" ProgID="PBrush" ShapeID="ole_rId2" DrawAspect="Content" ObjectID="_1962116359" r:id="rId2"/>
-              </w:object>
+              <w:pStyle w:val="Contedodatabela0"/>
+            </w:pPr>
+            <w:r>
+              <w:rPr>
+                <w:noProof/>
+              </w:rPr>
+              <w:drawing>
+                <wp:inline distT="0" distB="0" distL="0" distR="0" wp14:anchorId="7E8FCC3B" wp14:editId="0ED29EA7">
+                  <wp:extent cx="1098550" cy="1098550"/>
+                  <wp:effectExtent l="0" t="0" r="6350" b="6350"/>
+                  <wp:docPr id="1565057271" name="Imagem 1"/>
+                  <wp:cNvGraphicFramePr>
+                    <a:graphicFrameLocks xmlns:a="http://schemas.openxmlformats.org/drawingml/2006/main" noChangeAspect="1"/>
+                  </wp:cNvGraphicFramePr>
+                  <a:graphic xmlns:a="http://schemas.openxmlformats.org/drawingml/2006/main">
+                    <a:graphicData uri="http://schemas.openxmlformats.org/drawingml/2006/picture">
+                      <pic:pic xmlns:pic="http://schemas.openxmlformats.org/drawingml/2006/picture">
+                        <pic:nvPicPr>
+                          <pic:cNvPr id="0" name="Picture 3"/>
+                          <pic:cNvPicPr>
+                            <a:picLocks noChangeAspect="1" noChangeArrowheads="1"/>
+                          </pic:cNvPicPr>
+                        </pic:nvPicPr>
+                        <pic:blipFill>
+                          <a:blip r:embed="rId5">
+                            <a:extLst>
+                              <a:ext uri="{28A0092B-C50C-407E-A947-70E740481C1C}">
+                                <a14:useLocalDpi xmlns:a14="http://schemas.microsoft.com/office/drawing/2010/main" val="0"/>
+                              </a:ext>
+                            </a:extLst>
+                          </a:blip>
+                          <a:srcRect/>
+                          <a:stretch>
+                            <a:fillRect/>
+                          </a:stretch>
+                        </pic:blipFill>
+                        <pic:spPr bwMode="auto">
+                          <a:xfrm>
+                            <a:off x="0" y="0"/>
+                            <a:ext cx="1098550" cy="1098550"/>
+                          </a:xfrm>
+                          <a:prstGeom prst="rect">
+                            <a:avLst/>
+                          </a:prstGeom>
+                          <a:noFill/>
+                          <a:ln>
+                            <a:noFill/>
+                          </a:ln>
+                        </pic:spPr>
+                      </pic:pic>
+                    </a:graphicData>
+                  </a:graphic>
+                </wp:inline>
+              </w:drawing>
             </w:r>
           </w:p>
         </w:tc>
@@ -56,99 +97,76 @@
               <w:left w:val="single" w:sz="2" w:space="0" w:color="000000"/>
               <w:bottom w:val="single" w:sz="2" w:space="0" w:color="000000"/>
             </w:tcBorders>
-            <w:shd w:color="auto" w:fill="auto" w:val="clear"/>
+            <w:shd w:val="clear" w:color="auto" w:fill="auto"/>
           </w:tcPr>
           <w:p>
             <w:pPr>
-              <w:pStyle w:val="Normal"/>
               <w:numPr>
                 <w:ilvl w:val="0"/>
                 <w:numId w:val="2"/>
               </w:numPr>
               <w:jc w:val="center"/>
-              <w:rPr/>
-            </w:pPr>
-            <w:r>
-              <w:rPr/>
-              <w:t>MINISTÉRIO DA ECONOMIA</w:t>
-            </w:r>
-          </w:p>
-          <w:p>
-            <w:pPr>
-              <w:pStyle w:val="Normal"/>
+            </w:pPr>
+            <w:r>
+              <w:t xml:space="preserve">MINISTÉRIO DA </w:t>
+            </w:r>
+            <w:r>
+              <w:t>FAZENDA</w:t>
+            </w:r>
+          </w:p>
+          <w:p>
+            <w:pPr>
               <w:jc w:val="center"/>
-              <w:rPr/>
-            </w:pPr>
-            <w:r>
-              <w:rPr/>
+            </w:pPr>
+            <w:r>
               <w:t>SECRETARIA DA RECEITA FEDERAL</w:t>
             </w:r>
           </w:p>
           <w:p>
             <w:pPr>
-              <w:pStyle w:val="Normal"/>
               <w:jc w:val="center"/>
-              <w:rPr/>
-            </w:pPr>
-            <w:r>
-              <w:rPr/>
-              <w:t>Coordenação-Geral do Sistema Aduaneiro</w:t>
-            </w:r>
-          </w:p>
-          <w:p>
-            <w:pPr>
-              <w:pStyle w:val="Normal"/>
+            </w:pPr>
+          </w:p>
+          <w:p>
+            <w:pPr>
               <w:jc w:val="center"/>
-              <w:rPr/>
-            </w:pPr>
-            <w:r>
-              <w:rPr/>
-            </w:r>
-          </w:p>
-          <w:p>
-            <w:pPr>
-              <w:pStyle w:val="Normal"/>
-              <w:jc w:val="center"/>
-              <w:rPr/>
-            </w:pPr>
-            <w:r>
               <w:rPr>
                 <w:b/>
                 <w:bCs/>
               </w:rPr>
-              <w:t>TERMO DE APREENSÃO DE SUBSTÂNCIAS</w:t>
-            </w:r>
-          </w:p>
-          <w:p>
-            <w:pPr>
-              <w:pStyle w:val="Normal"/>
-              <w:jc w:val="center"/>
-              <w:rPr>
-                <w:b/>
+            </w:pPr>
+            <w:r>
+              <w:rPr>
                 <w:b/>
                 <w:bCs/>
               </w:rPr>
-            </w:pPr>
+              <w:t xml:space="preserve">TERMO DE </w:t>
+            </w:r>
             <w:r>
               <w:rPr>
                 <w:b/>
                 <w:bCs/>
               </w:rPr>
-              <w:t>ENTORPECENTES E DROGAS AFINS</w:t>
-            </w:r>
-          </w:p>
-          <w:p>
-            <w:pPr>
-              <w:pStyle w:val="Normal"/>
+              <w:t>RETENÇÃO DE DROGAS</w:t>
+            </w:r>
+          </w:p>
+          <w:p>
+            <w:pPr>
               <w:jc w:val="center"/>
-              <w:rPr/>
             </w:pPr>
             <w:r>
               <w:rPr>
                 <w:b/>
                 <w:bCs/>
               </w:rPr>
-              <w:t>APREENSÃO EM RECINTO PORTUÁRIO</w:t>
+              <w:t>A</w:t>
+            </w:r>
+            <w:r>
+              <w:rPr>
+                <w:b/>
+                <w:bCs/>
+              </w:rPr>
+              <w:t>PREENSÃO EM RECINTO PORTUÁRIO</w:t>
             </w:r>
           </w:p>
         </w:tc>
@@ -161,83 +179,133 @@
               <w:bottom w:val="single" w:sz="2" w:space="0" w:color="000000"/>
               <w:right w:val="single" w:sz="2" w:space="0" w:color="000000"/>
             </w:tcBorders>
-            <w:shd w:color="auto" w:fill="auto" w:val="clear"/>
+            <w:shd w:val="clear" w:color="auto" w:fill="auto"/>
           </w:tcPr>
           <w:p>
             <w:pPr>
-              <w:pStyle w:val="Normal"/>
               <w:jc w:val="center"/>
-              <w:rPr/>
-            </w:pPr>
-            <w:r>
               <w:rPr>
                 <w:color w:val="000000"/>
                 <w:sz w:val="20"/>
               </w:rPr>
-              <w:t>TERMO</w:t>
-            </w:r>
-          </w:p>
-          <w:p>
-            <w:pPr>
-              <w:pStyle w:val="Normal"/>
+            </w:pPr>
+            <w:r>
+              <w:rPr>
+                <w:noProof/>
+              </w:rPr>
+              <w:drawing>
+                <wp:inline distT="0" distB="0" distL="0" distR="0" wp14:anchorId="7003E75E" wp14:editId="44AA243E">
+                  <wp:extent cx="838200" cy="838200"/>
+                  <wp:effectExtent l="0" t="0" r="0" b="0"/>
+                  <wp:docPr id="1032411634" name="Imagem 2"/>
+                  <wp:cNvGraphicFramePr>
+                    <a:graphicFrameLocks xmlns:a="http://schemas.openxmlformats.org/drawingml/2006/main" noChangeAspect="1"/>
+                  </wp:cNvGraphicFramePr>
+                  <a:graphic xmlns:a="http://schemas.openxmlformats.org/drawingml/2006/main">
+                    <a:graphicData uri="http://schemas.openxmlformats.org/drawingml/2006/picture">
+                      <pic:pic xmlns:pic="http://schemas.openxmlformats.org/drawingml/2006/picture">
+                        <pic:nvPicPr>
+                          <pic:cNvPr id="0" name="Picture 5"/>
+                          <pic:cNvPicPr>
+                            <a:picLocks noChangeAspect="1" noChangeArrowheads="1"/>
+                          </pic:cNvPicPr>
+                        </pic:nvPicPr>
+                        <pic:blipFill>
+                          <a:blip r:embed="rId6">
+                            <a:extLst>
+                              <a:ext uri="{28A0092B-C50C-407E-A947-70E740481C1C}">
+                                <a14:useLocalDpi xmlns:a14="http://schemas.microsoft.com/office/drawing/2010/main" val="0"/>
+                              </a:ext>
+                            </a:extLst>
+                          </a:blip>
+                          <a:srcRect/>
+                          <a:stretch>
+                            <a:fillRect/>
+                          </a:stretch>
+                        </pic:blipFill>
+                        <pic:spPr bwMode="auto">
+                          <a:xfrm>
+                            <a:off x="0" y="0"/>
+                            <a:ext cx="838200" cy="838200"/>
+                          </a:xfrm>
+                          <a:prstGeom prst="rect">
+                            <a:avLst/>
+                          </a:prstGeom>
+                          <a:noFill/>
+                          <a:ln>
+                            <a:noFill/>
+                          </a:ln>
+                        </pic:spPr>
+                      </pic:pic>
+                    </a:graphicData>
+                  </a:graphic>
+                </wp:inline>
+              </w:drawing>
+            </w:r>
+          </w:p>
+          <w:p>
+            <w:pPr>
               <w:jc w:val="center"/>
               <w:rPr>
                 <w:color w:val="000000"/>
                 <w:sz w:val="20"/>
               </w:rPr>
             </w:pPr>
+          </w:p>
+          <w:p>
+            <w:pPr>
+              <w:jc w:val="center"/>
+            </w:pPr>
             <w:r>
               <w:rPr>
                 <w:color w:val="000000"/>
                 <w:sz w:val="20"/>
               </w:rPr>
-            </w:r>
-          </w:p>
-          <w:p>
-            <w:pPr>
-              <w:pStyle w:val="Normal"/>
+              <w:t>TERMO</w:t>
+            </w:r>
+          </w:p>
+          <w:p>
+            <w:pPr>
               <w:jc w:val="center"/>
+            </w:pPr>
+            <w:r>
               <w:rPr>
                 <w:color w:val="000000"/>
                 <w:sz w:val="20"/>
               </w:rPr>
-            </w:pPr>
+              <w:t xml:space="preserve">Operação </w:t>
+            </w:r>
+            <w:proofErr w:type="gramStart"/>
             <w:r>
               <w:rPr>
                 <w:color w:val="000000"/>
                 <w:sz w:val="20"/>
               </w:rPr>
-              <w:t xml:space="preserve">Operação Nº  </w:t>
-            </w:r>
-          </w:p>
-          <w:p>
-            <w:pPr>
-              <w:pStyle w:val="Normal"/>
-              <w:jc w:val="center"/>
+              <w:t xml:space="preserve">Nº  </w:t>
+            </w:r>
+            <w:r>
               <w:rPr>
                 <w:color w:val="000000"/>
                 <w:sz w:val="20"/>
               </w:rPr>
-            </w:pPr>
+              <w:t>{</w:t>
+            </w:r>
+            <w:proofErr w:type="spellStart"/>
+            <w:proofErr w:type="gramEnd"/>
             <w:r>
               <w:rPr>
                 <w:color w:val="000000"/>
                 <w:sz w:val="20"/>
               </w:rPr>
-            </w:r>
-          </w:p>
-          <w:p>
-            <w:pPr>
-              <w:pStyle w:val="Normal"/>
-              <w:jc w:val="center"/>
-              <w:rPr/>
-            </w:pPr>
+              <w:t>ovr_id</w:t>
+            </w:r>
+            <w:proofErr w:type="spellEnd"/>
             <w:r>
               <w:rPr>
                 <w:color w:val="000000"/>
                 <w:sz w:val="20"/>
               </w:rPr>
-              <w:t>{ovr_id}</w:t>
+              <w:t>}</w:t>
             </w:r>
           </w:p>
         </w:tc>
@@ -245,77 +313,41 @@
     </w:tbl>
     <w:p>
       <w:pPr>
-        <w:pStyle w:val="Normal"/>
         <w:jc w:val="center"/>
         <w:rPr>
-          <w:b/>
           <w:b/>
           <w:bCs/>
         </w:rPr>
       </w:pPr>
-      <w:r>
-        <w:rPr>
-          <w:b/>
-          <w:bCs/>
-        </w:rPr>
-      </w:r>
     </w:p>
     <w:p>
       <w:pPr>
-        <w:pStyle w:val="Normal"/>
         <w:jc w:val="center"/>
-        <w:rPr/>
-      </w:pPr>
-      <w:r>
-        <w:rPr/>
-      </w:r>
+      </w:pPr>
     </w:p>
     <w:p>
-      <w:pPr>
-        <w:pStyle w:val="Normal"/>
-        <w:rPr>
-          <w:sz w:val="24"/>
-          <w:szCs w:val="24"/>
-        </w:rPr>
-      </w:pPr>
-      <w:r>
-        <w:rPr>
-          <w:sz w:val="24"/>
-          <w:szCs w:val="24"/>
-        </w:rPr>
+      <w:r>
         <w:t xml:space="preserve">JURISDIÇÃO </w:t>
       </w:r>
       <w:r>
-        <w:rPr>
-          <w:rFonts w:eastAsia="Times New Roman" w:cs="Times New Roman"/>
-          <w:color w:val="00000A"/>
-          <w:kern w:val="0"/>
-          <w:sz w:val="24"/>
-          <w:szCs w:val="24"/>
-          <w:lang w:val="pt-BR" w:eastAsia="zh-CN" w:bidi="ar-SA"/>
-        </w:rPr>
         <w:t>FISCAL</w:t>
       </w:r>
     </w:p>
     <w:tbl>
       <w:tblPr>
         <w:tblW w:w="9622" w:type="dxa"/>
-        <w:jc w:val="left"/>
         <w:tblInd w:w="-78" w:type="dxa"/>
         <w:tblCellMar>
-          <w:top w:w="0" w:type="dxa"/>
           <w:left w:w="64" w:type="dxa"/>
-          <w:bottom w:w="0" w:type="dxa"/>
           <w:right w:w="70" w:type="dxa"/>
         </w:tblCellMar>
-        <w:tblLook w:val="04a0" w:noVBand="1" w:noHBand="0" w:lastColumn="0" w:firstColumn="1" w:lastRow="0" w:firstRow="1"/>
+        <w:tblLook w:val="04A0" w:firstRow="1" w:lastRow="0" w:firstColumn="1" w:lastColumn="0" w:noHBand="0" w:noVBand="1"/>
       </w:tblPr>
       <w:tblGrid>
         <w:gridCol w:w="2767"/>
-        <w:gridCol w:w="6854"/>
+        <w:gridCol w:w="6855"/>
       </w:tblGrid>
       <w:tr>
-        <w:trPr/>
         <w:tc>
           <w:tcPr>
             <w:tcW w:w="2767" w:type="dxa"/>
@@ -324,13 +356,12 @@
               <w:left w:val="single" w:sz="2" w:space="0" w:color="000001"/>
               <w:bottom w:val="single" w:sz="2" w:space="0" w:color="000001"/>
             </w:tcBorders>
-            <w:shd w:color="auto" w:fill="auto" w:val="clear"/>
+            <w:shd w:val="clear" w:color="auto" w:fill="auto"/>
           </w:tcPr>
           <w:p>
             <w:pPr>
-              <w:pStyle w:val="Normal"/>
-              <w:snapToGrid w:val="false"/>
-              <w:spacing w:before="40" w:after="0"/>
+              <w:snapToGrid w:val="0"/>
+              <w:spacing w:before="40"/>
               <w:rPr>
                 <w:sz w:val="16"/>
               </w:rPr>
@@ -344,8 +375,7 @@
           </w:p>
           <w:p>
             <w:pPr>
-              <w:pStyle w:val="Normal"/>
-              <w:spacing w:before="40" w:after="0"/>
+              <w:spacing w:before="40"/>
               <w:rPr>
                 <w:sz w:val="16"/>
               </w:rPr>
@@ -367,13 +397,12 @@
               <w:bottom w:val="single" w:sz="2" w:space="0" w:color="000001"/>
               <w:right w:val="single" w:sz="2" w:space="0" w:color="000001"/>
             </w:tcBorders>
-            <w:shd w:color="auto" w:fill="auto" w:val="clear"/>
+            <w:shd w:val="clear" w:color="auto" w:fill="auto"/>
           </w:tcPr>
           <w:p>
             <w:pPr>
-              <w:pStyle w:val="Normal"/>
-              <w:snapToGrid w:val="false"/>
-              <w:spacing w:before="40" w:after="0"/>
+              <w:snapToGrid w:val="0"/>
+              <w:spacing w:before="40"/>
               <w:rPr>
                 <w:sz w:val="16"/>
               </w:rPr>
@@ -387,9 +416,8 @@
           </w:p>
           <w:p>
             <w:pPr>
-              <w:pStyle w:val="Normal"/>
-              <w:snapToGrid w:val="false"/>
-              <w:spacing w:before="40" w:after="0"/>
+              <w:snapToGrid w:val="0"/>
+              <w:spacing w:before="40"/>
               <w:rPr>
                 <w:sz w:val="16"/>
               </w:rPr>
@@ -404,393 +432,27 @@
         </w:tc>
       </w:tr>
     </w:tbl>
+    <w:p/>
     <w:p>
-      <w:pPr>
-        <w:pStyle w:val="Normal"/>
-        <w:rPr/>
-      </w:pPr>
-      <w:r>
-        <w:rPr/>
-      </w:r>
-    </w:p>
-    <w:p>
-      <w:pPr>
-        <w:pStyle w:val="Normal"/>
-        <w:rPr/>
-      </w:pPr>
-      <w:r>
-        <w:rPr/>
-        <w:t>O</w:t>
-      </w:r>
-      <w:r>
-        <w:rPr/>
-        <w:t>RIGEM DA AÇÃO FISCALIZADORA</w:t>
+      <w:r>
+        <w:t>AÇÃO FISCAL – DADOS DA LAVRATURA</w:t>
       </w:r>
     </w:p>
     <w:tbl>
       <w:tblPr>
         <w:tblW w:w="9622" w:type="dxa"/>
-        <w:jc w:val="left"/>
         <w:tblInd w:w="-78" w:type="dxa"/>
         <w:tblCellMar>
-          <w:top w:w="0" w:type="dxa"/>
           <w:left w:w="64" w:type="dxa"/>
-          <w:bottom w:w="0" w:type="dxa"/>
           <w:right w:w="70" w:type="dxa"/>
         </w:tblCellMar>
-        <w:tblLook w:val="04a0" w:noVBand="1" w:noHBand="0" w:lastColumn="0" w:firstColumn="1" w:lastRow="0" w:firstRow="1"/>
-      </w:tblPr>
-      <w:tblGrid>
-        <w:gridCol w:w="9622"/>
-      </w:tblGrid>
-      <w:tr>
-        <w:trPr/>
-        <w:tc>
-          <w:tcPr>
-            <w:tcW w:w="9622" w:type="dxa"/>
-            <w:tcBorders>
-              <w:top w:val="single" w:sz="2" w:space="0" w:color="000001"/>
-              <w:left w:val="single" w:sz="2" w:space="0" w:color="000001"/>
-              <w:bottom w:val="single" w:sz="2" w:space="0" w:color="000001"/>
-              <w:right w:val="single" w:sz="2" w:space="0" w:color="000001"/>
-            </w:tcBorders>
-            <w:shd w:color="auto" w:fill="auto" w:val="clear"/>
-          </w:tcPr>
-          <w:p>
-            <w:pPr>
-              <w:pStyle w:val="Normal"/>
-              <w:snapToGrid w:val="false"/>
-              <w:rPr/>
-            </w:pPr>
-            <w:r>
-              <w:rPr/>
-            </w:r>
-          </w:p>
-          <w:p>
-            <w:pPr>
-              <w:pStyle w:val="Normal"/>
-              <w:rPr>
-                <w:sz w:val="16"/>
-              </w:rPr>
-            </w:pPr>
-            <w:r>
-              <mc:AlternateContent>
-                <mc:Choice Requires="wps">
-                  <w:drawing>
-                    <wp:anchor behindDoc="0" distT="0" distB="0" distL="0" distR="0" simplePos="0" locked="0" layoutInCell="1" allowOverlap="1" relativeHeight="2" wp14:anchorId="7E1E72FD">
-                      <wp:simplePos x="0" y="0"/>
-                      <wp:positionH relativeFrom="column">
-                        <wp:posOffset>114300</wp:posOffset>
-                      </wp:positionH>
-                      <wp:positionV relativeFrom="paragraph">
-                        <wp:posOffset>-10160</wp:posOffset>
-                      </wp:positionV>
-                      <wp:extent cx="234950" cy="120650"/>
-                      <wp:effectExtent l="0" t="0" r="0" b="0"/>
-                      <wp:wrapNone/>
-                      <wp:docPr id="1" name="Figura1"/>
-                      <a:graphic xmlns:a="http://schemas.openxmlformats.org/drawingml/2006/main">
-                        <a:graphicData uri="http://schemas.microsoft.com/office/word/2010/wordprocessingShape">
-                          <wps:wsp>
-                            <wps:cNvSpPr/>
-                            <wps:spPr>
-                              <a:xfrm>
-                                <a:off x="0" y="0"/>
-                                <a:ext cx="234360" cy="119880"/>
-                              </a:xfrm>
-                              <a:prstGeom prst="rect">
-                                <a:avLst/>
-                              </a:prstGeom>
-                              <a:solidFill>
-                                <a:srgbClr val="ffffff"/>
-                              </a:solidFill>
-                              <a:ln w="9360">
-                                <a:noFill/>
-                              </a:ln>
-                            </wps:spPr>
-                            <wps:style>
-                              <a:lnRef idx="0"/>
-                              <a:fillRef idx="0"/>
-                              <a:effectRef idx="0"/>
-                              <a:fontRef idx="minor"/>
-                            </wps:style>
-                            <wps:bodyPr/>
-                          </wps:wsp>
-                        </a:graphicData>
-                      </a:graphic>
-                    </wp:anchor>
-                  </w:drawing>
-                </mc:Choice>
-                <mc:Fallback>
-                  <w:pict>
-                    <v:rect id="shape_0" ID="Figura1" fillcolor="white" stroked="f" style="position:absolute;margin-left:9pt;margin-top:-0.8pt;width:18.4pt;height:9.4pt" wp14:anchorId="7E1E72FD">
-                      <w10:wrap type="none"/>
-                      <v:fill o:detectmouseclick="t" type="solid" color2="black"/>
-                      <v:stroke color="#3465a4" weight="9360" joinstyle="miter" endcap="flat"/>
-                    </v:rect>
-                  </w:pict>
-                </mc:Fallback>
-              </mc:AlternateContent>
-              <mc:AlternateContent>
-                <mc:Choice Requires="wps">
-                  <w:drawing>
-                    <wp:anchor behindDoc="0" distT="0" distB="0" distL="0" distR="0" simplePos="0" locked="0" layoutInCell="1" allowOverlap="1" relativeHeight="3" wp14:anchorId="1B299998">
-                      <wp:simplePos x="0" y="0"/>
-                      <wp:positionH relativeFrom="column">
-                        <wp:posOffset>1381125</wp:posOffset>
-                      </wp:positionH>
-                      <wp:positionV relativeFrom="paragraph">
-                        <wp:posOffset>4445</wp:posOffset>
-                      </wp:positionV>
-                      <wp:extent cx="234950" cy="120650"/>
-                      <wp:effectExtent l="0" t="0" r="0" b="0"/>
-                      <wp:wrapNone/>
-                      <wp:docPr id="2" name="Figura2"/>
-                      <a:graphic xmlns:a="http://schemas.openxmlformats.org/drawingml/2006/main">
-                        <a:graphicData uri="http://schemas.microsoft.com/office/word/2010/wordprocessingShape">
-                          <wps:wsp>
-                            <wps:cNvSpPr/>
-                            <wps:spPr>
-                              <a:xfrm>
-                                <a:off x="0" y="0"/>
-                                <a:ext cx="234360" cy="119880"/>
-                              </a:xfrm>
-                              <a:prstGeom prst="rect">
-                                <a:avLst/>
-                              </a:prstGeom>
-                              <a:solidFill>
-                                <a:srgbClr val="ffffff"/>
-                              </a:solidFill>
-                              <a:ln w="9360">
-                                <a:noFill/>
-                              </a:ln>
-                            </wps:spPr>
-                            <wps:style>
-                              <a:lnRef idx="0"/>
-                              <a:fillRef idx="0"/>
-                              <a:effectRef idx="0"/>
-                              <a:fontRef idx="minor"/>
-                            </wps:style>
-                            <wps:bodyPr/>
-                          </wps:wsp>
-                        </a:graphicData>
-                      </a:graphic>
-                    </wp:anchor>
-                  </w:drawing>
-                </mc:Choice>
-                <mc:Fallback>
-                  <w:pict>
-                    <v:rect id="shape_0" ID="Figura2" fillcolor="white" stroked="f" style="position:absolute;margin-left:108.75pt;margin-top:0.35pt;width:18.4pt;height:9.4pt" wp14:anchorId="1B299998">
-                      <w10:wrap type="none"/>
-                      <v:fill o:detectmouseclick="t" type="solid" color2="black"/>
-                      <v:stroke color="#3465a4" weight="9360" joinstyle="miter" endcap="flat"/>
-                    </v:rect>
-                  </w:pict>
-                </mc:Fallback>
-              </mc:AlternateContent>
-              <mc:AlternateContent>
-                <mc:Choice Requires="wps">
-                  <w:drawing>
-                    <wp:anchor behindDoc="0" distT="0" distB="0" distL="0" distR="0" simplePos="0" locked="0" layoutInCell="1" allowOverlap="1" relativeHeight="4" wp14:anchorId="6BADF25E">
-                      <wp:simplePos x="0" y="0"/>
-                      <wp:positionH relativeFrom="column">
-                        <wp:posOffset>2752725</wp:posOffset>
-                      </wp:positionH>
-                      <wp:positionV relativeFrom="paragraph">
-                        <wp:posOffset>4445</wp:posOffset>
-                      </wp:positionV>
-                      <wp:extent cx="234950" cy="120650"/>
-                      <wp:effectExtent l="0" t="0" r="0" b="0"/>
-                      <wp:wrapNone/>
-                      <wp:docPr id="3" name="Figura3"/>
-                      <a:graphic xmlns:a="http://schemas.openxmlformats.org/drawingml/2006/main">
-                        <a:graphicData uri="http://schemas.microsoft.com/office/word/2010/wordprocessingShape">
-                          <wps:wsp>
-                            <wps:cNvSpPr/>
-                            <wps:spPr>
-                              <a:xfrm>
-                                <a:off x="0" y="0"/>
-                                <a:ext cx="234360" cy="119880"/>
-                              </a:xfrm>
-                              <a:prstGeom prst="rect">
-                                <a:avLst/>
-                              </a:prstGeom>
-                              <a:solidFill>
-                                <a:srgbClr val="ffffff"/>
-                              </a:solidFill>
-                              <a:ln w="9360">
-                                <a:noFill/>
-                              </a:ln>
-                            </wps:spPr>
-                            <wps:style>
-                              <a:lnRef idx="0"/>
-                              <a:fillRef idx="0"/>
-                              <a:effectRef idx="0"/>
-                              <a:fontRef idx="minor"/>
-                            </wps:style>
-                            <wps:bodyPr/>
-                          </wps:wsp>
-                        </a:graphicData>
-                      </a:graphic>
-                    </wp:anchor>
-                  </w:drawing>
-                </mc:Choice>
-                <mc:Fallback>
-                  <w:pict>
-                    <v:rect id="shape_0" ID="Figura3" fillcolor="white" stroked="f" style="position:absolute;margin-left:216.75pt;margin-top:0.35pt;width:18.4pt;height:9.4pt" wp14:anchorId="6BADF25E">
-                      <w10:wrap type="none"/>
-                      <v:fill o:detectmouseclick="t" type="solid" color2="black"/>
-                      <v:stroke color="#3465a4" weight="9360" joinstyle="miter" endcap="flat"/>
-                    </v:rect>
-                  </w:pict>
-                </mc:Fallback>
-              </mc:AlternateContent>
-              <mc:AlternateContent>
-                <mc:Choice Requires="wps">
-                  <w:drawing>
-                    <wp:anchor behindDoc="0" distT="0" distB="0" distL="0" distR="0" simplePos="0" locked="0" layoutInCell="1" allowOverlap="1" relativeHeight="5" wp14:anchorId="7D921887">
-                      <wp:simplePos x="0" y="0"/>
-                      <wp:positionH relativeFrom="column">
-                        <wp:posOffset>4238625</wp:posOffset>
-                      </wp:positionH>
-                      <wp:positionV relativeFrom="paragraph">
-                        <wp:posOffset>4445</wp:posOffset>
-                      </wp:positionV>
-                      <wp:extent cx="234950" cy="120650"/>
-                      <wp:effectExtent l="0" t="0" r="0" b="0"/>
-                      <wp:wrapNone/>
-                      <wp:docPr id="4" name="Figura4"/>
-                      <a:graphic xmlns:a="http://schemas.openxmlformats.org/drawingml/2006/main">
-                        <a:graphicData uri="http://schemas.microsoft.com/office/word/2010/wordprocessingShape">
-                          <wps:wsp>
-                            <wps:cNvSpPr/>
-                            <wps:spPr>
-                              <a:xfrm>
-                                <a:off x="0" y="0"/>
-                                <a:ext cx="234360" cy="119880"/>
-                              </a:xfrm>
-                              <a:prstGeom prst="rect">
-                                <a:avLst/>
-                              </a:prstGeom>
-                              <a:solidFill>
-                                <a:srgbClr val="ffffff"/>
-                              </a:solidFill>
-                              <a:ln w="9360">
-                                <a:noFill/>
-                              </a:ln>
-                            </wps:spPr>
-                            <wps:style>
-                              <a:lnRef idx="0"/>
-                              <a:fillRef idx="0"/>
-                              <a:effectRef idx="0"/>
-                              <a:fontRef idx="minor"/>
-                            </wps:style>
-                            <wps:bodyPr/>
-                          </wps:wsp>
-                        </a:graphicData>
-                      </a:graphic>
-                    </wp:anchor>
-                  </w:drawing>
-                </mc:Choice>
-                <mc:Fallback>
-                  <w:pict>
-                    <v:rect id="shape_0" ID="Figura4" fillcolor="white" stroked="f" style="position:absolute;margin-left:333.75pt;margin-top:0.35pt;width:18.4pt;height:9.4pt" wp14:anchorId="7D921887">
-                      <w10:wrap type="none"/>
-                      <v:fill o:detectmouseclick="t" type="solid" color2="black"/>
-                      <v:stroke color="#3465a4" weight="9360" joinstyle="miter" endcap="flat"/>
-                    </v:rect>
-                  </w:pict>
-                </mc:Fallback>
-              </mc:AlternateContent>
-            </w:r>
-            <w:r>
-              <w:rPr>
-                <w:sz w:val="16"/>
-              </w:rPr>
-              <w:t xml:space="preserve">                </w:t>
-            </w:r>
-            <w:r>
-              <w:rPr>
-                <w:sz w:val="16"/>
-              </w:rPr>
-              <w:t>Denúncia                                  Suspeita                                          Revisão de Rotina                            Programa/Ato ____</w:t>
-              <w:softHyphen/>
-              <w:softHyphen/>
-              <w:softHyphen/>
-              <w:t>____________</w:t>
-            </w:r>
-          </w:p>
-          <w:p>
-            <w:pPr>
-              <w:pStyle w:val="Normal"/>
-              <w:rPr>
-                <w:sz w:val="20"/>
-              </w:rPr>
-            </w:pPr>
-            <w:r>
-              <w:rPr>
-                <w:sz w:val="20"/>
-              </w:rPr>
-            </w:r>
-          </w:p>
-        </w:tc>
-      </w:tr>
-    </w:tbl>
-    <w:p>
-      <w:pPr>
-        <w:pStyle w:val="Normal"/>
-        <w:rPr>
-          <w:sz w:val="20"/>
-        </w:rPr>
-      </w:pPr>
-      <w:r>
-        <w:rPr>
-          <w:sz w:val="20"/>
-        </w:rPr>
-      </w:r>
-    </w:p>
-    <w:p>
-      <w:pPr>
-        <w:pStyle w:val="Normal"/>
-        <w:rPr>
-          <w:sz w:val="24"/>
-          <w:szCs w:val="24"/>
-        </w:rPr>
-      </w:pPr>
-      <w:r>
-        <w:rPr>
-          <w:sz w:val="24"/>
-          <w:szCs w:val="24"/>
-        </w:rPr>
-        <w:t>A</w:t>
-      </w:r>
-      <w:r>
-        <w:rPr>
-          <w:sz w:val="24"/>
-          <w:szCs w:val="24"/>
-        </w:rPr>
-        <w:t>ÇÃO FISCAL – DADOS DA LAVRATURA</w:t>
-      </w:r>
-    </w:p>
-    <w:tbl>
-      <w:tblPr>
-        <w:tblW w:w="9622" w:type="dxa"/>
-        <w:jc w:val="left"/>
-        <w:tblInd w:w="-78" w:type="dxa"/>
-        <w:tblCellMar>
-          <w:top w:w="0" w:type="dxa"/>
-          <w:left w:w="64" w:type="dxa"/>
-          <w:bottom w:w="0" w:type="dxa"/>
-          <w:right w:w="70" w:type="dxa"/>
-        </w:tblCellMar>
-        <w:tblLook w:val="04a0" w:noVBand="1" w:noHBand="0" w:lastColumn="0" w:firstColumn="1" w:lastRow="0" w:firstRow="1"/>
+        <w:tblLook w:val="04A0" w:firstRow="1" w:lastRow="0" w:firstColumn="1" w:lastColumn="0" w:noHBand="0" w:noVBand="1"/>
       </w:tblPr>
       <w:tblGrid>
         <w:gridCol w:w="4564"/>
-        <w:gridCol w:w="5057"/>
+        <w:gridCol w:w="5058"/>
       </w:tblGrid>
       <w:tr>
-        <w:trPr/>
         <w:tc>
           <w:tcPr>
             <w:tcW w:w="4564" w:type="dxa"/>
@@ -799,14 +461,12 @@
               <w:left w:val="single" w:sz="2" w:space="0" w:color="000001"/>
               <w:bottom w:val="single" w:sz="2" w:space="0" w:color="000001"/>
             </w:tcBorders>
-            <w:shd w:color="auto" w:fill="auto" w:val="clear"/>
+            <w:shd w:val="clear" w:color="auto" w:fill="auto"/>
           </w:tcPr>
           <w:p>
             <w:pPr>
-              <w:pStyle w:val="Normal"/>
-              <w:snapToGrid w:val="false"/>
-              <w:spacing w:before="40" w:after="0"/>
-              <w:rPr/>
+              <w:snapToGrid w:val="0"/>
+              <w:spacing w:before="40"/>
             </w:pPr>
             <w:r>
               <w:rPr>
@@ -817,16 +477,28 @@
           </w:p>
           <w:p>
             <w:pPr>
-              <w:pStyle w:val="Normal"/>
-              <w:snapToGrid w:val="false"/>
-              <w:spacing w:before="40" w:after="0"/>
-              <w:rPr/>
-            </w:pPr>
-            <w:r>
-              <w:rPr>
-                <w:sz w:val="16"/>
-              </w:rPr>
-              <w:t>{datahora}</w:t>
+              <w:snapToGrid w:val="0"/>
+              <w:spacing w:before="40"/>
+            </w:pPr>
+            <w:r>
+              <w:rPr>
+                <w:sz w:val="16"/>
+              </w:rPr>
+              <w:t>{</w:t>
+            </w:r>
+            <w:proofErr w:type="spellStart"/>
+            <w:r>
+              <w:rPr>
+                <w:sz w:val="16"/>
+              </w:rPr>
+              <w:t>datahora</w:t>
+            </w:r>
+            <w:proofErr w:type="spellEnd"/>
+            <w:r>
+              <w:rPr>
+                <w:sz w:val="16"/>
+              </w:rPr>
+              <w:t>}</w:t>
             </w:r>
           </w:p>
         </w:tc>
@@ -839,13 +511,12 @@
               <w:bottom w:val="single" w:sz="2" w:space="0" w:color="000001"/>
               <w:right w:val="single" w:sz="2" w:space="0" w:color="000001"/>
             </w:tcBorders>
-            <w:shd w:color="auto" w:fill="auto" w:val="clear"/>
+            <w:shd w:val="clear" w:color="auto" w:fill="auto"/>
           </w:tcPr>
           <w:p>
             <w:pPr>
-              <w:pStyle w:val="Normal"/>
-              <w:snapToGrid w:val="false"/>
-              <w:spacing w:before="40" w:after="0"/>
+              <w:snapToGrid w:val="0"/>
+              <w:spacing w:before="40"/>
               <w:rPr>
                 <w:sz w:val="16"/>
               </w:rPr>
@@ -859,9 +530,8 @@
           </w:p>
           <w:p>
             <w:pPr>
-              <w:pStyle w:val="Normal"/>
-              <w:snapToGrid w:val="false"/>
-              <w:spacing w:before="40" w:after="0"/>
+              <w:snapToGrid w:val="0"/>
+              <w:spacing w:before="40"/>
               <w:rPr>
                 <w:sz w:val="16"/>
               </w:rPr>
@@ -878,134 +548,100 @@
     </w:tbl>
     <w:p>
       <w:pPr>
-        <w:pStyle w:val="Normal"/>
-        <w:spacing w:before="57" w:after="0"/>
-        <w:ind w:left="0" w:right="0" w:hanging="0"/>
-        <w:rPr>
-          <w:sz w:val="20"/>
-        </w:rPr>
-      </w:pPr>
-      <w:r>
-        <w:rPr>
-          <w:sz w:val="20"/>
-        </w:rPr>
-      </w:r>
+        <w:spacing w:before="57"/>
+        <w:rPr>
+          <w:sz w:val="20"/>
+        </w:rPr>
+      </w:pPr>
     </w:p>
     <w:p>
       <w:pPr>
-        <w:pStyle w:val="Normal"/>
-        <w:spacing w:before="57" w:after="0"/>
-        <w:ind w:left="0" w:right="0" w:hanging="0"/>
+        <w:spacing w:before="57"/>
         <w:jc w:val="both"/>
         <w:rPr>
-          <w:rFonts w:ascii="Times new roman" w:hAnsi="Times new roman"/>
-          <w:sz w:val="20"/>
-        </w:rPr>
-      </w:pPr>
-      <w:r>
-        <w:rPr>
-          <w:rFonts w:ascii="Times new roman" w:hAnsi="Times new roman"/>
-          <w:sz w:val="20"/>
-        </w:rPr>
-      </w:r>
+          <w:sz w:val="20"/>
+        </w:rPr>
+      </w:pPr>
     </w:p>
     <w:p>
       <w:pPr>
-        <w:pStyle w:val="Normal"/>
-        <w:spacing w:before="57" w:after="0"/>
-        <w:ind w:left="0" w:right="0" w:hanging="0"/>
+        <w:spacing w:before="57"/>
         <w:jc w:val="both"/>
         <w:rPr>
           <w:sz w:val="20"/>
         </w:rPr>
       </w:pPr>
       <w:r>
-        <w:rPr>
-          <w:rFonts w:ascii="Times new roman" w:hAnsi="Times new roman"/>
-        </w:rPr>
         <w:t>DADOS DA CARGA</w:t>
       </w:r>
     </w:p>
     <w:p>
       <w:pPr>
-        <w:pStyle w:val="Normal"/>
-        <w:spacing w:before="57" w:after="0"/>
-        <w:ind w:left="0" w:right="0" w:hanging="0"/>
-        <w:jc w:val="left"/>
-        <w:rPr>
-          <w:rFonts w:ascii="Times new roman" w:hAnsi="Times new roman"/>
-          <w:sz w:val="20"/>
-          <w:szCs w:val="20"/>
-        </w:rPr>
-      </w:pPr>
-      <w:r>
-        <w:rPr>
-          <w:rFonts w:ascii="Times new roman" w:hAnsi="Times new roman"/>
+        <w:spacing w:before="57"/>
+        <w:rPr>
+          <w:sz w:val="20"/>
+          <w:szCs w:val="20"/>
+        </w:rPr>
+      </w:pPr>
+      <w:r>
+        <w:rPr>
           <w:sz w:val="20"/>
           <w:szCs w:val="20"/>
         </w:rPr>
         <w:t>{</w:t>
       </w:r>
-      <w:r>
-        <w:rPr>
-          <w:rFonts w:ascii="Times new roman" w:hAnsi="Times new roman"/>
-          <w:sz w:val="20"/>
-          <w:szCs w:val="20"/>
-        </w:rPr>
-        <w:t>resumo_</w:t>
-      </w:r>
-      <w:r>
-        <w:rPr>
-          <w:rFonts w:ascii="Times new roman" w:hAnsi="Times new roman"/>
-          <w:sz w:val="20"/>
-          <w:szCs w:val="20"/>
-        </w:rPr>
-        <w:t>mercante}</w:t>
+      <w:proofErr w:type="spellStart"/>
+      <w:r>
+        <w:rPr>
+          <w:sz w:val="20"/>
+          <w:szCs w:val="20"/>
+        </w:rPr>
+        <w:t>resumo_mercante</w:t>
+      </w:r>
+      <w:proofErr w:type="spellEnd"/>
+      <w:r>
+        <w:rPr>
+          <w:sz w:val="20"/>
+          <w:szCs w:val="20"/>
+        </w:rPr>
+        <w:t>}</w:t>
       </w:r>
     </w:p>
     <w:p>
       <w:pPr>
-        <w:pStyle w:val="Normal"/>
-        <w:spacing w:before="57" w:after="0"/>
-        <w:ind w:left="0" w:right="0" w:hanging="0"/>
-        <w:jc w:val="left"/>
-        <w:rPr>
-          <w:rFonts w:ascii="Times new roman" w:hAnsi="Times new roman"/>
-          <w:sz w:val="20"/>
-          <w:szCs w:val="20"/>
-        </w:rPr>
-      </w:pPr>
-      <w:r>
-        <w:rPr>
-          <w:rFonts w:ascii="Times new roman" w:hAnsi="Times new roman"/>
-          <w:sz w:val="20"/>
-          <w:szCs w:val="20"/>
-        </w:rPr>
-      </w:r>
+        <w:spacing w:before="57"/>
+        <w:rPr>
+          <w:sz w:val="20"/>
+          <w:szCs w:val="20"/>
+        </w:rPr>
+      </w:pPr>
     </w:p>
     <w:p>
       <w:pPr>
-        <w:pStyle w:val="Normal"/>
-        <w:spacing w:before="57" w:after="0"/>
-        <w:ind w:left="0" w:right="0" w:hanging="0"/>
-        <w:jc w:val="left"/>
-        <w:rPr>
-          <w:rFonts w:ascii="Times new roman" w:hAnsi="Times new roman"/>
-          <w:sz w:val="20"/>
-          <w:szCs w:val="20"/>
-        </w:rPr>
-      </w:pPr>
-      <w:r>
-        <w:rPr>
-          <w:rFonts w:ascii="Times new roman" w:hAnsi="Times new roman"/>
-          <w:sz w:val="20"/>
-          <w:szCs w:val="20"/>
-        </w:rPr>
-        <w:t>{resumo_due</w:t>
-      </w:r>
-      <w:r>
-        <w:rPr>
-          <w:rFonts w:ascii="Times new roman" w:hAnsi="Times new roman"/>
+        <w:spacing w:before="57"/>
+        <w:rPr>
+          <w:sz w:val="20"/>
+          <w:szCs w:val="20"/>
+        </w:rPr>
+      </w:pPr>
+      <w:r>
+        <w:rPr>
+          <w:sz w:val="20"/>
+          <w:szCs w:val="20"/>
+        </w:rPr>
+        <w:t>{</w:t>
+      </w:r>
+      <w:proofErr w:type="spellStart"/>
+      <w:r>
+        <w:rPr>
+          <w:sz w:val="20"/>
+          <w:szCs w:val="20"/>
+        </w:rPr>
+        <w:t>resumo_due</w:t>
+      </w:r>
+      <w:proofErr w:type="spellEnd"/>
+      <w:r>
+        <w:rPr>
           <w:sz w:val="20"/>
           <w:szCs w:val="20"/>
         </w:rPr>
@@ -1014,100 +650,79 @@
     </w:p>
     <w:p>
       <w:pPr>
-        <w:pStyle w:val="Normal"/>
-        <w:spacing w:before="57" w:after="0"/>
-        <w:ind w:left="0" w:right="0" w:hanging="0"/>
-        <w:jc w:val="left"/>
-        <w:rPr>
-          <w:rFonts w:ascii="Times new roman" w:hAnsi="Times new roman"/>
-          <w:sz w:val="20"/>
-          <w:szCs w:val="20"/>
-        </w:rPr>
-      </w:pPr>
-      <w:r>
-        <w:rPr>
-          <w:rFonts w:ascii="Times new roman" w:hAnsi="Times new roman"/>
-          <w:sz w:val="20"/>
-          <w:szCs w:val="20"/>
-        </w:rPr>
-      </w:r>
+        <w:spacing w:before="57"/>
+        <w:rPr>
+          <w:sz w:val="20"/>
+          <w:szCs w:val="20"/>
+        </w:rPr>
+      </w:pPr>
     </w:p>
     <w:p>
       <w:pPr>
-        <w:pStyle w:val="Normal"/>
-        <w:spacing w:before="57" w:after="0"/>
-        <w:ind w:left="0" w:right="0" w:hanging="0"/>
+        <w:spacing w:before="57"/>
         <w:jc w:val="both"/>
         <w:rPr>
           <w:sz w:val="20"/>
         </w:rPr>
       </w:pPr>
       <w:r>
-        <w:rPr>
-          <w:rFonts w:ascii="Times new roman" w:hAnsi="Times new roman"/>
-        </w:rPr>
         <w:t>DESCRIÇÃO DAS SUBSTÂNCIAS APREENDIDAS</w:t>
       </w:r>
     </w:p>
     <w:p>
       <w:pPr>
-        <w:pStyle w:val="Normal"/>
-        <w:spacing w:before="57" w:after="0"/>
-        <w:ind w:left="0" w:right="0" w:hanging="0"/>
+        <w:spacing w:before="57"/>
         <w:jc w:val="both"/>
         <w:rPr>
-          <w:rFonts w:ascii="Times new roman" w:hAnsi="Times new roman"/>
-          <w:sz w:val="20"/>
-          <w:szCs w:val="20"/>
-        </w:rPr>
-      </w:pPr>
-      <w:r>
-        <w:rPr>
-          <w:rFonts w:ascii="Times new roman" w:hAnsi="Times new roman"/>
-          <w:sz w:val="20"/>
-          <w:szCs w:val="20"/>
-        </w:rPr>
-        <w:t>&lt;apreensoes:descricao:tipo:peso&gt;</w:t>
+          <w:sz w:val="20"/>
+          <w:szCs w:val="20"/>
+        </w:rPr>
+      </w:pPr>
+      <w:r>
+        <w:rPr>
+          <w:sz w:val="20"/>
+          <w:szCs w:val="20"/>
+        </w:rPr>
+        <w:t>&lt;</w:t>
+      </w:r>
+      <w:proofErr w:type="spellStart"/>
+      <w:r>
+        <w:rPr>
+          <w:sz w:val="20"/>
+          <w:szCs w:val="20"/>
+        </w:rPr>
+        <w:t>apreensoes:descricao:tipo:peso</w:t>
+      </w:r>
+      <w:proofErr w:type="spellEnd"/>
+      <w:r>
+        <w:rPr>
+          <w:sz w:val="20"/>
+          <w:szCs w:val="20"/>
+        </w:rPr>
+        <w:t>&gt;</w:t>
       </w:r>
     </w:p>
     <w:p>
       <w:pPr>
-        <w:pStyle w:val="Normal"/>
-        <w:spacing w:before="57" w:after="0"/>
-        <w:ind w:left="0" w:right="0" w:hanging="0"/>
+        <w:spacing w:before="57"/>
         <w:jc w:val="both"/>
-        <w:rPr>
-          <w:rFonts w:ascii="Times new roman" w:hAnsi="Times new roman"/>
-        </w:rPr>
-      </w:pPr>
-      <w:r>
-        <w:rPr>
-          <w:rFonts w:ascii="Times new roman" w:hAnsi="Times new roman"/>
-        </w:rPr>
-      </w:r>
+      </w:pPr>
     </w:p>
     <w:p>
       <w:pPr>
-        <w:pStyle w:val="Normal"/>
-        <w:spacing w:before="57" w:after="0"/>
-        <w:ind w:left="0" w:right="0" w:hanging="0"/>
+        <w:spacing w:before="57"/>
         <w:jc w:val="both"/>
         <w:rPr>
           <w:sz w:val="20"/>
         </w:rPr>
       </w:pPr>
       <w:r>
-        <w:rPr>
-          <w:rFonts w:ascii="Times new roman" w:hAnsi="Times new roman"/>
-        </w:rPr>
         <w:t>CIRCUNSTÂNCIAS DA APREENSÃO – MÉTODO DE DISSIMULAÇÃO / OCULTAÇÃO</w:t>
       </w:r>
     </w:p>
     <w:p>
       <w:pPr>
-        <w:pStyle w:val="Normal"/>
-        <w:spacing w:before="57" w:after="0"/>
-        <w:ind w:left="0" w:right="0" w:hanging="0"/>
+        <w:spacing w:before="57"/>
         <w:jc w:val="both"/>
         <w:rPr>
           <w:sz w:val="20"/>
@@ -1115,51 +730,402 @@
       </w:pPr>
       <w:r>
         <w:rPr>
-          <w:rFonts w:ascii="Times new roman" w:hAnsi="Times new roman"/>
-          <w:sz w:val="20"/>
-          <w:szCs w:val="20"/>
-        </w:rPr>
-        <w:t>{descricao}</w:t>
+          <w:sz w:val="20"/>
+          <w:szCs w:val="20"/>
+        </w:rPr>
+        <w:t>{</w:t>
+      </w:r>
+      <w:proofErr w:type="spellStart"/>
+      <w:r>
+        <w:rPr>
+          <w:sz w:val="20"/>
+          <w:szCs w:val="20"/>
+        </w:rPr>
+        <w:t>descricao</w:t>
+      </w:r>
+      <w:proofErr w:type="spellEnd"/>
+      <w:r>
+        <w:rPr>
+          <w:sz w:val="20"/>
+          <w:szCs w:val="20"/>
+        </w:rPr>
+        <w:t>}</w:t>
       </w:r>
     </w:p>
     <w:p>
       <w:pPr>
-        <w:pStyle w:val="Normal"/>
-        <w:spacing w:before="57" w:after="0"/>
-        <w:ind w:left="0" w:right="0" w:hanging="0"/>
+        <w:spacing w:before="57"/>
         <w:jc w:val="both"/>
-        <w:rPr>
-          <w:rFonts w:ascii="Times new roman" w:hAnsi="Times new roman"/>
-        </w:rPr>
-      </w:pPr>
-      <w:r>
-        <w:rPr>
-          <w:rFonts w:ascii="Times new roman" w:hAnsi="Times new roman"/>
-        </w:rPr>
-      </w:r>
+      </w:pPr>
     </w:p>
     <w:p>
       <w:pPr>
-        <w:pStyle w:val="Normal"/>
-        <w:spacing w:before="57" w:after="0"/>
-        <w:ind w:left="0" w:right="0" w:hanging="0"/>
+        <w:spacing w:before="57"/>
         <w:jc w:val="both"/>
-        <w:rPr>
-          <w:rFonts w:ascii="Times new roman" w:hAnsi="Times new roman"/>
-        </w:rPr>
-      </w:pPr>
-      <w:r>
-        <w:rPr>
-          <w:rFonts w:ascii="Times new roman" w:hAnsi="Times new roman"/>
-        </w:rPr>
+      </w:pPr>
+      <w:r>
         <w:t>CONTEXTO</w:t>
       </w:r>
     </w:p>
     <w:p>
       <w:pPr>
-        <w:pStyle w:val="Normal"/>
-        <w:spacing w:before="57" w:after="0"/>
-        <w:ind w:left="0" w:right="0" w:hanging="0"/>
+        <w:spacing w:before="57"/>
+        <w:jc w:val="both"/>
+        <w:rPr>
+          <w:rFonts w:cs="Arial"/>
+          <w:sz w:val="20"/>
+          <w:szCs w:val="20"/>
+        </w:rPr>
+      </w:pPr>
+      <w:r>
+        <w:rPr>
+          <w:rFonts w:cs="Arial"/>
+          <w:sz w:val="20"/>
+          <w:szCs w:val="20"/>
+        </w:rPr>
+        <w:t>No exercício das funções de servidor de carreira de Auditoria da Receita Federal do Brasil</w:t>
+      </w:r>
+      <w:bookmarkStart w:id="0" w:name="_Hlk56520977"/>
+      <w:r>
+        <w:rPr>
+          <w:rFonts w:cs="Arial"/>
+          <w:sz w:val="20"/>
+          <w:szCs w:val="20"/>
+        </w:rPr>
+        <w:t xml:space="preserve">, sob a supervisão do AFRFB </w:t>
+      </w:r>
+      <w:r>
+        <w:rPr>
+          <w:rFonts w:cs="Arial"/>
+          <w:sz w:val="20"/>
+          <w:szCs w:val="20"/>
+        </w:rPr>
+        <w:t>responsável, no uso</w:t>
+      </w:r>
+      <w:r>
+        <w:rPr>
+          <w:sz w:val="20"/>
+          <w:szCs w:val="20"/>
+        </w:rPr>
+        <w:t xml:space="preserve"> </w:t>
+      </w:r>
+      <w:r>
+        <w:rPr>
+          <w:rFonts w:cs="Arial"/>
+          <w:sz w:val="20"/>
+          <w:szCs w:val="20"/>
+        </w:rPr>
+        <w:t>das atribuições que nos são conferidas pela legislação vigente</w:t>
+      </w:r>
+      <w:bookmarkEnd w:id="0"/>
+      <w:r>
+        <w:rPr>
+          <w:rFonts w:cs="Arial"/>
+          <w:sz w:val="20"/>
+          <w:szCs w:val="20"/>
+        </w:rPr>
+        <w:t>,</w:t>
+      </w:r>
+      <w:r>
+        <w:rPr>
+          <w:rFonts w:cs="Arial"/>
+          <w:sz w:val="20"/>
+          <w:szCs w:val="20"/>
+        </w:rPr>
+        <w:t xml:space="preserve"> fo</w:t>
+      </w:r>
+      <w:r>
+        <w:rPr>
+          <w:rFonts w:cs="Arial"/>
+          <w:sz w:val="20"/>
+          <w:szCs w:val="20"/>
+        </w:rPr>
+        <w:t>i realizada a inspeção da carga em questão, na qual fo</w:t>
+      </w:r>
+      <w:r>
+        <w:rPr>
+          <w:rFonts w:cs="Arial"/>
+          <w:sz w:val="20"/>
+          <w:szCs w:val="20"/>
+        </w:rPr>
+        <w:t>ram retidas</w:t>
+      </w:r>
+      <w:r>
+        <w:rPr>
+          <w:rFonts w:cs="Arial"/>
+          <w:sz w:val="20"/>
+          <w:szCs w:val="20"/>
+        </w:rPr>
+        <w:t xml:space="preserve"> as</w:t>
+      </w:r>
+      <w:r>
+        <w:rPr>
+          <w:rFonts w:cs="Arial"/>
+          <w:sz w:val="20"/>
+          <w:szCs w:val="20"/>
+        </w:rPr>
+        <w:t xml:space="preserve"> substâncias</w:t>
+      </w:r>
+      <w:r>
+        <w:rPr>
+          <w:rFonts w:cs="Arial"/>
+          <w:sz w:val="20"/>
+          <w:szCs w:val="20"/>
+        </w:rPr>
+        <w:t xml:space="preserve"> -</w:t>
+      </w:r>
+      <w:r>
+        <w:rPr>
+          <w:rFonts w:cs="Arial"/>
+          <w:sz w:val="20"/>
+          <w:szCs w:val="20"/>
+        </w:rPr>
+        <w:t xml:space="preserve"> aparentemente drogas ilícitas</w:t>
+      </w:r>
+      <w:r>
+        <w:rPr>
+          <w:rFonts w:cs="Arial"/>
+          <w:sz w:val="20"/>
+          <w:szCs w:val="20"/>
+        </w:rPr>
+        <w:t xml:space="preserve"> -</w:t>
+      </w:r>
+      <w:r>
+        <w:rPr>
+          <w:rFonts w:cs="Arial"/>
+          <w:sz w:val="20"/>
+          <w:szCs w:val="20"/>
+        </w:rPr>
+        <w:t xml:space="preserve"> e os bens relacionados neste Termo, encontrados nas circunstâncias neles descritas.</w:t>
+      </w:r>
+      <w:r>
+        <w:rPr>
+          <w:rFonts w:cs="Arial"/>
+          <w:sz w:val="20"/>
+          <w:szCs w:val="20"/>
+        </w:rPr>
+        <w:t xml:space="preserve"> Encaminham-se as </w:t>
+      </w:r>
+      <w:r>
+        <w:rPr>
+          <w:rFonts w:cs="Arial"/>
+          <w:sz w:val="20"/>
+          <w:szCs w:val="20"/>
+        </w:rPr>
+        <w:t>substâncias</w:t>
+      </w:r>
+      <w:r>
+        <w:rPr>
+          <w:rFonts w:cs="Arial"/>
+          <w:sz w:val="20"/>
+          <w:szCs w:val="20"/>
+        </w:rPr>
+        <w:t xml:space="preserve"> e os bens retidos à autoridade policial</w:t>
+      </w:r>
+      <w:r>
+        <w:rPr>
+          <w:rFonts w:cs="Arial"/>
+          <w:sz w:val="20"/>
+          <w:szCs w:val="20"/>
+        </w:rPr>
+        <w:t xml:space="preserve">, </w:t>
+      </w:r>
+      <w:r>
+        <w:rPr>
+          <w:rFonts w:cs="Arial"/>
+          <w:sz w:val="20"/>
+          <w:szCs w:val="20"/>
+        </w:rPr>
+        <w:t xml:space="preserve">cujas viaturas e identificações aqui ficam registradas, </w:t>
+      </w:r>
+      <w:r>
+        <w:rPr>
+          <w:rFonts w:cs="Arial"/>
+          <w:sz w:val="20"/>
+          <w:szCs w:val="20"/>
+        </w:rPr>
+        <w:t xml:space="preserve">conforme </w:t>
+      </w:r>
+      <w:r>
+        <w:rPr>
+          <w:rFonts w:cs="Arial"/>
+          <w:sz w:val="20"/>
+          <w:szCs w:val="20"/>
+        </w:rPr>
+        <w:t xml:space="preserve">determina a Instrução Normativa </w:t>
+      </w:r>
+      <w:r>
+        <w:rPr>
+          <w:rFonts w:cs="Arial"/>
+          <w:sz w:val="20"/>
+          <w:szCs w:val="20"/>
+        </w:rPr>
+        <w:t xml:space="preserve">RFB Nº 2127, </w:t>
+      </w:r>
+      <w:r>
+        <w:rPr>
+          <w:rFonts w:cs="Arial"/>
+          <w:sz w:val="20"/>
+          <w:szCs w:val="20"/>
+        </w:rPr>
+        <w:t>de 30/12/</w:t>
+      </w:r>
+      <w:r>
+        <w:rPr>
+          <w:rFonts w:cs="Arial"/>
+          <w:sz w:val="20"/>
+          <w:szCs w:val="20"/>
+        </w:rPr>
+        <w:t>2022</w:t>
+      </w:r>
+      <w:r>
+        <w:rPr>
+          <w:rFonts w:cs="Arial"/>
+          <w:sz w:val="20"/>
+          <w:szCs w:val="20"/>
+        </w:rPr>
+        <w:t>.</w:t>
+      </w:r>
+      <w:r>
+        <w:rPr>
+          <w:rFonts w:cs="Arial"/>
+          <w:sz w:val="20"/>
+          <w:szCs w:val="20"/>
+        </w:rPr>
+        <w:t xml:space="preserve"> </w:t>
+      </w:r>
+      <w:r>
+        <w:rPr>
+          <w:rFonts w:cs="Arial"/>
+          <w:sz w:val="20"/>
+          <w:szCs w:val="20"/>
+        </w:rPr>
+        <w:t>A ação foi registrada</w:t>
+      </w:r>
+      <w:r>
+        <w:rPr>
+          <w:rFonts w:cs="Arial"/>
+          <w:sz w:val="20"/>
+          <w:szCs w:val="20"/>
+        </w:rPr>
+        <w:t xml:space="preserve"> em nossos sistemas</w:t>
+      </w:r>
+      <w:r>
+        <w:rPr>
+          <w:rFonts w:cs="Arial"/>
+          <w:sz w:val="20"/>
+          <w:szCs w:val="20"/>
+        </w:rPr>
+        <w:t xml:space="preserve">, </w:t>
+      </w:r>
+      <w:r>
+        <w:rPr>
+          <w:rFonts w:cs="Arial"/>
+          <w:sz w:val="20"/>
+          <w:szCs w:val="20"/>
+        </w:rPr>
+        <w:t xml:space="preserve">foram efetuados registros fotográficos e anotações, </w:t>
+      </w:r>
+      <w:r>
+        <w:rPr>
+          <w:rFonts w:cs="Arial"/>
+          <w:sz w:val="20"/>
+          <w:szCs w:val="20"/>
+        </w:rPr>
+        <w:t xml:space="preserve">a </w:t>
+      </w:r>
+      <w:r>
+        <w:rPr>
+          <w:rFonts w:cs="Arial"/>
+          <w:sz w:val="20"/>
+          <w:szCs w:val="20"/>
+        </w:rPr>
+        <w:t xml:space="preserve">substância localizada foi identificada, testada e quantificada. </w:t>
+      </w:r>
+      <w:r>
+        <w:rPr>
+          <w:rFonts w:cs="Arial"/>
+          <w:sz w:val="20"/>
+          <w:szCs w:val="20"/>
+        </w:rPr>
+        <w:t xml:space="preserve">Os procedimentos seguidos </w:t>
+      </w:r>
+      <w:r>
+        <w:rPr>
+          <w:rFonts w:cs="Arial"/>
+          <w:sz w:val="20"/>
+          <w:szCs w:val="20"/>
+        </w:rPr>
+        <w:t xml:space="preserve">durante a ação </w:t>
+      </w:r>
+      <w:r>
+        <w:rPr>
+          <w:rFonts w:cs="Arial"/>
+          <w:sz w:val="20"/>
+          <w:szCs w:val="20"/>
+        </w:rPr>
+        <w:t xml:space="preserve">seguem </w:t>
+      </w:r>
+      <w:r>
+        <w:rPr>
+          <w:rFonts w:cs="Arial"/>
+          <w:sz w:val="20"/>
+          <w:szCs w:val="20"/>
+        </w:rPr>
+        <w:t>normati</w:t>
+      </w:r>
+      <w:r>
+        <w:rPr>
+          <w:rFonts w:cs="Arial"/>
+          <w:sz w:val="20"/>
+          <w:szCs w:val="20"/>
+        </w:rPr>
+        <w:t>va</w:t>
+      </w:r>
+      <w:r>
+        <w:rPr>
+          <w:rFonts w:cs="Arial"/>
+          <w:sz w:val="20"/>
+          <w:szCs w:val="20"/>
+        </w:rPr>
+        <w:t xml:space="preserve"> d</w:t>
+      </w:r>
+      <w:r>
+        <w:rPr>
+          <w:rFonts w:cs="Arial"/>
+          <w:sz w:val="20"/>
+          <w:szCs w:val="20"/>
+        </w:rPr>
+        <w:t xml:space="preserve">a </w:t>
+      </w:r>
+      <w:r>
+        <w:rPr>
+          <w:rFonts w:cs="Arial"/>
+          <w:sz w:val="20"/>
+          <w:szCs w:val="20"/>
+        </w:rPr>
+        <w:t>COREP/RFB, em especial a Norma de Execução COREP</w:t>
+      </w:r>
+      <w:r>
+        <w:rPr>
+          <w:rFonts w:cs="Arial"/>
+          <w:sz w:val="20"/>
+          <w:szCs w:val="20"/>
+        </w:rPr>
+        <w:t xml:space="preserve"> 1, de 20/</w:t>
+      </w:r>
+      <w:r>
+        <w:rPr>
+          <w:rFonts w:cs="Arial"/>
+          <w:sz w:val="20"/>
+          <w:szCs w:val="20"/>
+        </w:rPr>
+        <w:t>04/2023.</w:t>
+      </w:r>
+    </w:p>
+    <w:p>
+      <w:pPr>
+        <w:spacing w:before="57"/>
         <w:jc w:val="both"/>
         <w:rPr>
           <w:rFonts w:ascii="Arial" w:hAnsi="Arial" w:cs="Arial"/>
@@ -1168,172 +1134,117 @@
       </w:pPr>
       <w:r>
         <w:rPr>
-          <w:rFonts w:cs="Arial" w:ascii="Times new roman" w:hAnsi="Times new roman"/>
-          <w:sz w:val="20"/>
-          <w:szCs w:val="20"/>
-        </w:rPr>
-        <w:t>No exercício das funções de servidor de carreira de Auditoria da Receita Federal do Brasil</w:t>
-      </w:r>
-      <w:bookmarkStart w:id="0" w:name="_Hlk56520977"/>
-      <w:r>
-        <w:rPr>
-          <w:rFonts w:cs="Arial" w:ascii="Times new roman" w:hAnsi="Times new roman"/>
-          <w:sz w:val="20"/>
-          <w:szCs w:val="20"/>
-        </w:rPr>
-        <w:t>, sob a supervisão do AFRFB responsável, no uso</w:t>
-      </w:r>
-      <w:r>
-        <w:rPr>
-          <w:rFonts w:ascii="Times new roman" w:hAnsi="Times new roman"/>
-          <w:sz w:val="20"/>
-          <w:szCs w:val="20"/>
-        </w:rPr>
-        <w:t xml:space="preserve"> </w:t>
-      </w:r>
-      <w:r>
-        <w:rPr>
-          <w:rFonts w:cs="Arial" w:ascii="Times new roman" w:hAnsi="Times new roman"/>
-          <w:sz w:val="20"/>
-          <w:szCs w:val="20"/>
-        </w:rPr>
-        <w:t>das atribuições que nos são conferidas pela legislação vigente</w:t>
-      </w:r>
-      <w:bookmarkEnd w:id="0"/>
-      <w:r>
-        <w:rPr>
-          <w:rFonts w:cs="Arial" w:ascii="Times new roman" w:hAnsi="Times new roman"/>
-          <w:sz w:val="20"/>
-          <w:szCs w:val="20"/>
-        </w:rPr>
-        <w:t>, apreendemos as substâncias entorpecentes e os bens relacionados neste termo, nas circunstâncias acima descritas. Referidas substâncias apresentam características que denotam tratar-se de produtos capazes de causar dependência física ou psíquica, segundo lista elaborada pelo órgão competente do Ministério da Saúde e, portanto, nas condições previstas nos artigos 12, 34, 36 e 40, da Lei nº 6.368, de 21 de outubro de 1976.</w:t>
+          <w:rFonts w:cs="Arial"/>
+          <w:sz w:val="20"/>
+          <w:szCs w:val="20"/>
+        </w:rPr>
+        <w:t>Informações adicionais devem ser solicitadas à UA jurisdicionante da RFB</w:t>
+      </w:r>
+      <w:r>
+        <w:rPr>
+          <w:rFonts w:cs="Arial"/>
+          <w:sz w:val="20"/>
+          <w:szCs w:val="20"/>
+        </w:rPr>
+        <w:t>.</w:t>
       </w:r>
     </w:p>
     <w:p>
       <w:pPr>
-        <w:pStyle w:val="Normal"/>
-        <w:spacing w:before="57" w:after="0"/>
-        <w:ind w:left="0" w:right="0" w:hanging="0"/>
+        <w:spacing w:before="57"/>
         <w:jc w:val="both"/>
-        <w:rPr>
-          <w:rFonts w:ascii="Times new roman" w:hAnsi="Times new roman"/>
-        </w:rPr>
-      </w:pPr>
-      <w:r>
-        <w:rPr>
-          <w:rFonts w:ascii="Times new roman" w:hAnsi="Times new roman"/>
-        </w:rPr>
-      </w:r>
+      </w:pPr>
     </w:p>
     <w:p>
       <w:pPr>
-        <w:pStyle w:val="Normal"/>
-        <w:spacing w:before="57" w:after="0"/>
-        <w:ind w:left="0" w:right="0" w:hanging="0"/>
+        <w:spacing w:before="57"/>
         <w:jc w:val="both"/>
         <w:rPr>
           <w:sz w:val="20"/>
         </w:rPr>
       </w:pPr>
       <w:r>
-        <w:rPr>
-          <w:rFonts w:ascii="Times new roman" w:hAnsi="Times new roman"/>
-        </w:rPr>
-        <w:t>AUTORIDADE FISCAL</w:t>
+        <w:t>AUT</w:t>
+      </w:r>
+      <w:r>
+        <w:t>ORIDADE FISCAL</w:t>
       </w:r>
     </w:p>
     <w:p>
       <w:pPr>
-        <w:pStyle w:val="Normal"/>
-        <w:spacing w:before="57" w:after="0"/>
-        <w:ind w:left="0" w:right="0" w:hanging="0"/>
+        <w:spacing w:before="57"/>
         <w:jc w:val="both"/>
         <w:rPr>
           <w:sz w:val="20"/>
         </w:rPr>
       </w:pPr>
       <w:r>
-        <w:rPr>
-          <w:rFonts w:ascii="Times new roman" w:hAnsi="Times new roman"/>
-        </w:rPr>
-        <w:t>{auditor_responsavel}</w:t>
+        <w:t>{</w:t>
+      </w:r>
+      <w:proofErr w:type="spellStart"/>
+      <w:r>
+        <w:t>auditor_responsavel</w:t>
+      </w:r>
+      <w:proofErr w:type="spellEnd"/>
+      <w:r>
+        <w:t>}</w:t>
       </w:r>
     </w:p>
     <w:p>
       <w:pPr>
-        <w:pStyle w:val="Normal"/>
-        <w:ind w:left="113" w:right="0" w:hanging="0"/>
+        <w:ind w:left="113"/>
         <w:jc w:val="both"/>
         <w:rPr>
-          <w:rFonts w:ascii="Times new roman" w:hAnsi="Times new roman"/>
           <w:sz w:val="20"/>
           <w:u w:val="single"/>
         </w:rPr>
       </w:pPr>
-      <w:r>
-        <w:rPr>
-          <w:rFonts w:ascii="Times new roman" w:hAnsi="Times new roman"/>
-          <w:sz w:val="20"/>
-          <w:u w:val="single"/>
-        </w:rPr>
-      </w:r>
     </w:p>
     <w:p>
       <w:pPr>
-        <w:pStyle w:val="Normal"/>
-        <w:rPr>
-          <w:sz w:val="20"/>
-        </w:rPr>
-      </w:pPr>
-      <w:r>
-        <w:rPr>
-          <w:sz w:val="24"/>
-          <w:szCs w:val="24"/>
-        </w:rPr>
+        <w:rPr>
+          <w:sz w:val="20"/>
+        </w:rPr>
+      </w:pPr>
+      <w:r>
         <w:t>TERMO DE APRESENTAÇÃO E ENTREGA À CUSTÓDIA</w:t>
       </w:r>
     </w:p>
     <w:tbl>
       <w:tblPr>
         <w:tblW w:w="9557" w:type="dxa"/>
-        <w:jc w:val="left"/>
         <w:tblInd w:w="-78" w:type="dxa"/>
         <w:tblCellMar>
-          <w:top w:w="0" w:type="dxa"/>
           <w:left w:w="64" w:type="dxa"/>
-          <w:bottom w:w="0" w:type="dxa"/>
           <w:right w:w="70" w:type="dxa"/>
         </w:tblCellMar>
-        <w:tblLook w:val="04a0" w:noVBand="1" w:noHBand="0" w:lastColumn="0" w:firstColumn="1" w:lastRow="0" w:firstRow="1"/>
+        <w:tblLook w:val="04A0" w:firstRow="1" w:lastRow="0" w:firstColumn="1" w:lastColumn="0" w:noHBand="0" w:noVBand="1"/>
       </w:tblPr>
       <w:tblGrid>
         <w:gridCol w:w="1864"/>
         <w:gridCol w:w="900"/>
-        <w:gridCol w:w="2002"/>
-        <w:gridCol w:w="1"/>
-        <w:gridCol w:w="1958"/>
+        <w:gridCol w:w="2003"/>
+        <w:gridCol w:w="1959"/>
         <w:gridCol w:w="716"/>
         <w:gridCol w:w="2115"/>
       </w:tblGrid>
       <w:tr>
-        <w:trPr/>
         <w:tc>
           <w:tcPr>
             <w:tcW w:w="9556" w:type="dxa"/>
-            <w:gridSpan w:val="7"/>
+            <w:gridSpan w:val="6"/>
             <w:tcBorders>
               <w:top w:val="single" w:sz="2" w:space="0" w:color="000001"/>
               <w:left w:val="single" w:sz="2" w:space="0" w:color="000001"/>
               <w:bottom w:val="single" w:sz="2" w:space="0" w:color="000001"/>
               <w:right w:val="single" w:sz="2" w:space="0" w:color="000001"/>
             </w:tcBorders>
-            <w:shd w:color="auto" w:fill="auto" w:val="clear"/>
+            <w:shd w:val="clear" w:color="auto" w:fill="auto"/>
           </w:tcPr>
           <w:p>
             <w:pPr>
-              <w:pStyle w:val="WWCorpodetexto2"/>
-              <w:snapToGrid w:val="false"/>
-              <w:spacing w:before="120" w:after="0"/>
+              <w:pStyle w:val="WW-Corpodetexto2"/>
+              <w:snapToGrid w:val="0"/>
               <w:jc w:val="both"/>
               <w:rPr>
                 <w:sz w:val="16"/>
@@ -1343,36 +1254,40 @@
               <w:rPr>
                 <w:sz w:val="16"/>
               </w:rPr>
-              <w:t xml:space="preserve">          </w:t>
-            </w:r>
-            <w:r>
-              <w:rPr>
-                <w:sz w:val="16"/>
-              </w:rPr>
-              <w:t>Remetemos à custódia dessa autoridade policial as substâncias e os bens apreendidos, para efeito de instauração do competente inquérito policial, na forma da legislação vigente.</w:t>
+              <w:t xml:space="preserve">          Remetemos à custódia dessa autoridade policial as substâncias e os bens apreendidos, para efeito de instauração do competente inquérito policial, na forma da legisla</w:t>
+            </w:r>
+            <w:r>
+              <w:rPr>
+                <w:sz w:val="16"/>
+              </w:rPr>
+              <w:t>ção vigente.</w:t>
+            </w:r>
+            <w:r>
+              <w:rPr>
+                <w:sz w:val="16"/>
+              </w:rPr>
+              <w:t xml:space="preserve"> </w:t>
             </w:r>
           </w:p>
         </w:tc>
       </w:tr>
       <w:tr>
-        <w:trPr/>
         <w:tc>
           <w:tcPr>
             <w:tcW w:w="4767" w:type="dxa"/>
-            <w:gridSpan w:val="4"/>
+            <w:gridSpan w:val="3"/>
             <w:tcBorders>
               <w:top w:val="single" w:sz="2" w:space="0" w:color="000001"/>
               <w:left w:val="single" w:sz="2" w:space="0" w:color="000001"/>
               <w:bottom w:val="single" w:sz="2" w:space="0" w:color="000001"/>
               <w:right w:val="single" w:sz="2" w:space="0" w:color="000001"/>
             </w:tcBorders>
-            <w:shd w:color="auto" w:fill="auto" w:val="clear"/>
+            <w:shd w:val="clear" w:color="auto" w:fill="auto"/>
           </w:tcPr>
           <w:p>
             <w:pPr>
-              <w:pStyle w:val="Normal"/>
-              <w:snapToGrid w:val="false"/>
-              <w:spacing w:before="40" w:after="0"/>
+              <w:snapToGrid w:val="0"/>
+              <w:spacing w:before="40"/>
               <w:rPr>
                 <w:sz w:val="16"/>
               </w:rPr>
@@ -1386,9 +1301,8 @@
           </w:p>
           <w:p>
             <w:pPr>
-              <w:pStyle w:val="Normal"/>
-              <w:snapToGrid w:val="false"/>
-              <w:spacing w:before="40" w:after="0"/>
+              <w:snapToGrid w:val="0"/>
+              <w:spacing w:before="40"/>
               <w:rPr>
                 <w:sz w:val="16"/>
               </w:rPr>
@@ -1402,17 +1316,11 @@
           </w:p>
           <w:p>
             <w:pPr>
-              <w:pStyle w:val="Normal"/>
-              <w:spacing w:before="40" w:after="0"/>
-              <w:rPr>
-                <w:sz w:val="16"/>
-              </w:rPr>
-            </w:pPr>
-            <w:r>
-              <w:rPr>
-                <w:sz w:val="16"/>
-              </w:rPr>
-            </w:r>
+              <w:spacing w:before="40"/>
+              <w:rPr>
+                <w:sz w:val="16"/>
+              </w:rPr>
+            </w:pPr>
           </w:p>
         </w:tc>
         <w:tc>
@@ -1425,13 +1333,12 @@
               <w:bottom w:val="single" w:sz="2" w:space="0" w:color="000001"/>
               <w:right w:val="single" w:sz="2" w:space="0" w:color="000001"/>
             </w:tcBorders>
-            <w:shd w:color="auto" w:fill="auto" w:val="clear"/>
+            <w:shd w:val="clear" w:color="auto" w:fill="auto"/>
           </w:tcPr>
           <w:p>
             <w:pPr>
-              <w:pStyle w:val="Normal"/>
-              <w:snapToGrid w:val="false"/>
-              <w:spacing w:before="40" w:after="0"/>
+              <w:snapToGrid w:val="0"/>
+              <w:spacing w:before="40"/>
               <w:rPr>
                 <w:sz w:val="16"/>
               </w:rPr>
@@ -1445,9 +1352,8 @@
           </w:p>
           <w:p>
             <w:pPr>
-              <w:pStyle w:val="Normal"/>
-              <w:snapToGrid w:val="false"/>
-              <w:spacing w:before="40" w:after="0"/>
+              <w:snapToGrid w:val="0"/>
+              <w:spacing w:before="40"/>
               <w:rPr>
                 <w:sz w:val="16"/>
               </w:rPr>
@@ -1461,24 +1367,36 @@
           </w:p>
           <w:p>
             <w:pPr>
-              <w:pStyle w:val="Normal"/>
-              <w:snapToGrid w:val="false"/>
-              <w:spacing w:before="40" w:after="0"/>
-              <w:rPr>
-                <w:sz w:val="16"/>
-              </w:rPr>
-            </w:pPr>
-            <w:r>
-              <w:rPr>
-                <w:sz w:val="16"/>
-              </w:rPr>
-              <w:t>{responsavel}</w:t>
+              <w:snapToGrid w:val="0"/>
+              <w:spacing w:before="40"/>
+              <w:rPr>
+                <w:sz w:val="16"/>
+              </w:rPr>
+            </w:pPr>
+            <w:r>
+              <w:rPr>
+                <w:sz w:val="16"/>
+              </w:rPr>
+              <w:t>{</w:t>
+            </w:r>
+            <w:proofErr w:type="spellStart"/>
+            <w:r>
+              <w:rPr>
+                <w:sz w:val="16"/>
+              </w:rPr>
+              <w:t>responsavel</w:t>
+            </w:r>
+            <w:proofErr w:type="spellEnd"/>
+            <w:r>
+              <w:rPr>
+                <w:sz w:val="16"/>
+              </w:rPr>
+              <w:t>}</w:t>
             </w:r>
           </w:p>
         </w:tc>
       </w:tr>
       <w:tr>
-        <w:trPr/>
         <w:tc>
           <w:tcPr>
             <w:tcW w:w="2764" w:type="dxa"/>
@@ -1489,13 +1407,12 @@
               <w:bottom w:val="single" w:sz="2" w:space="0" w:color="000001"/>
               <w:right w:val="single" w:sz="2" w:space="0" w:color="000001"/>
             </w:tcBorders>
-            <w:shd w:color="auto" w:fill="auto" w:val="clear"/>
+            <w:shd w:val="clear" w:color="auto" w:fill="auto"/>
           </w:tcPr>
           <w:p>
             <w:pPr>
-              <w:pStyle w:val="Normal"/>
-              <w:snapToGrid w:val="false"/>
-              <w:spacing w:before="40" w:after="0"/>
+              <w:snapToGrid w:val="0"/>
+              <w:spacing w:before="40"/>
               <w:rPr>
                 <w:sz w:val="16"/>
               </w:rPr>
@@ -1509,17 +1426,11 @@
           </w:p>
           <w:p>
             <w:pPr>
-              <w:pStyle w:val="Normal"/>
-              <w:spacing w:before="40" w:after="0"/>
-              <w:rPr>
-                <w:sz w:val="16"/>
-              </w:rPr>
-            </w:pPr>
-            <w:r>
-              <w:rPr>
-                <w:sz w:val="16"/>
-              </w:rPr>
-            </w:r>
+              <w:spacing w:before="40"/>
+              <w:rPr>
+                <w:sz w:val="16"/>
+              </w:rPr>
+            </w:pPr>
           </w:p>
         </w:tc>
         <w:tc>
@@ -1531,13 +1442,12 @@
               <w:bottom w:val="single" w:sz="2" w:space="0" w:color="000001"/>
               <w:right w:val="single" w:sz="2" w:space="0" w:color="000001"/>
             </w:tcBorders>
-            <w:shd w:color="auto" w:fill="auto" w:val="clear"/>
+            <w:shd w:val="clear" w:color="auto" w:fill="auto"/>
           </w:tcPr>
           <w:p>
             <w:pPr>
-              <w:pStyle w:val="Normal"/>
-              <w:snapToGrid w:val="false"/>
-              <w:spacing w:before="40" w:after="0"/>
+              <w:snapToGrid w:val="0"/>
+              <w:spacing w:before="40"/>
               <w:rPr>
                 <w:sz w:val="16"/>
               </w:rPr>
@@ -1553,20 +1463,19 @@
         <w:tc>
           <w:tcPr>
             <w:tcW w:w="2675" w:type="dxa"/>
-            <w:gridSpan w:val="3"/>
+            <w:gridSpan w:val="2"/>
             <w:tcBorders>
               <w:top w:val="single" w:sz="2" w:space="0" w:color="000001"/>
               <w:left w:val="single" w:sz="2" w:space="0" w:color="000001"/>
               <w:bottom w:val="single" w:sz="2" w:space="0" w:color="000001"/>
               <w:right w:val="single" w:sz="2" w:space="0" w:color="000001"/>
             </w:tcBorders>
-            <w:shd w:color="auto" w:fill="auto" w:val="clear"/>
+            <w:shd w:val="clear" w:color="auto" w:fill="auto"/>
           </w:tcPr>
           <w:p>
             <w:pPr>
-              <w:pStyle w:val="Normal"/>
-              <w:snapToGrid w:val="false"/>
-              <w:spacing w:before="40" w:after="0"/>
+              <w:snapToGrid w:val="0"/>
+              <w:spacing w:before="40"/>
               <w:rPr>
                 <w:sz w:val="16"/>
               </w:rPr>
@@ -1588,13 +1497,12 @@
               <w:bottom w:val="single" w:sz="2" w:space="0" w:color="000001"/>
               <w:right w:val="single" w:sz="2" w:space="0" w:color="000001"/>
             </w:tcBorders>
-            <w:shd w:color="auto" w:fill="auto" w:val="clear"/>
+            <w:shd w:val="clear" w:color="auto" w:fill="auto"/>
           </w:tcPr>
           <w:p>
             <w:pPr>
-              <w:pStyle w:val="Normal"/>
-              <w:snapToGrid w:val="false"/>
-              <w:spacing w:before="40" w:after="0"/>
+              <w:snapToGrid w:val="0"/>
+              <w:spacing w:before="40"/>
               <w:rPr>
                 <w:sz w:val="16"/>
               </w:rPr>
@@ -1609,7 +1517,6 @@
         </w:tc>
       </w:tr>
       <w:tr>
-        <w:trPr/>
         <w:tc>
           <w:tcPr>
             <w:tcW w:w="1864" w:type="dxa"/>
@@ -1619,13 +1526,12 @@
               <w:bottom w:val="single" w:sz="2" w:space="0" w:color="000001"/>
               <w:right w:val="single" w:sz="2" w:space="0" w:color="000001"/>
             </w:tcBorders>
-            <w:shd w:color="auto" w:fill="auto" w:val="clear"/>
+            <w:shd w:val="clear" w:color="auto" w:fill="auto"/>
           </w:tcPr>
           <w:p>
             <w:pPr>
-              <w:pStyle w:val="Normal"/>
-              <w:snapToGrid w:val="false"/>
-              <w:spacing w:before="40" w:after="0"/>
+              <w:snapToGrid w:val="0"/>
+              <w:spacing w:before="40"/>
               <w:rPr>
                 <w:sz w:val="16"/>
               </w:rPr>
@@ -1639,9 +1545,8 @@
           </w:p>
           <w:p>
             <w:pPr>
-              <w:pStyle w:val="Normal"/>
-              <w:snapToGrid w:val="false"/>
-              <w:spacing w:before="40" w:after="0"/>
+              <w:snapToGrid w:val="0"/>
+              <w:spacing w:before="40"/>
               <w:rPr>
                 <w:sz w:val="16"/>
               </w:rPr>
@@ -1650,13 +1555,7 @@
               <w:rPr>
                 <w:sz w:val="20"/>
               </w:rPr>
-              <w:t xml:space="preserve">        </w:t>
-            </w:r>
-            <w:r>
-              <w:rPr>
-                <w:sz w:val="20"/>
-              </w:rPr>
-              <w:t xml:space="preserve">/       /         </w:t>
+              <w:t xml:space="preserve">        /       /         </w:t>
             </w:r>
           </w:p>
         </w:tc>
@@ -1670,13 +1569,12 @@
               <w:bottom w:val="single" w:sz="2" w:space="0" w:color="000001"/>
               <w:right w:val="single" w:sz="2" w:space="0" w:color="000001"/>
             </w:tcBorders>
-            <w:shd w:color="auto" w:fill="auto" w:val="clear"/>
+            <w:shd w:val="clear" w:color="auto" w:fill="auto"/>
           </w:tcPr>
           <w:p>
             <w:pPr>
-              <w:pStyle w:val="Normal"/>
-              <w:snapToGrid w:val="false"/>
-              <w:spacing w:before="40" w:after="0"/>
+              <w:snapToGrid w:val="0"/>
+              <w:spacing w:before="40"/>
               <w:rPr>
                 <w:sz w:val="16"/>
               </w:rPr>
@@ -1692,20 +1590,18 @@
         <w:tc>
           <w:tcPr>
             <w:tcW w:w="1959" w:type="dxa"/>
-            <w:gridSpan w:val="2"/>
             <w:tcBorders>
               <w:top w:val="single" w:sz="2" w:space="0" w:color="000001"/>
               <w:left w:val="single" w:sz="2" w:space="0" w:color="000001"/>
               <w:bottom w:val="single" w:sz="2" w:space="0" w:color="000001"/>
               <w:right w:val="single" w:sz="2" w:space="0" w:color="000001"/>
             </w:tcBorders>
-            <w:shd w:color="auto" w:fill="auto" w:val="clear"/>
+            <w:shd w:val="clear" w:color="auto" w:fill="auto"/>
           </w:tcPr>
           <w:p>
             <w:pPr>
-              <w:pStyle w:val="Normal"/>
-              <w:snapToGrid w:val="false"/>
-              <w:spacing w:before="40" w:after="0"/>
+              <w:snapToGrid w:val="0"/>
+              <w:spacing w:before="40"/>
               <w:rPr>
                 <w:sz w:val="16"/>
               </w:rPr>
@@ -1719,9 +1615,8 @@
           </w:p>
           <w:p>
             <w:pPr>
-              <w:pStyle w:val="Normal"/>
-              <w:snapToGrid w:val="false"/>
-              <w:spacing w:before="40" w:after="0"/>
+              <w:snapToGrid w:val="0"/>
+              <w:spacing w:before="40"/>
               <w:rPr>
                 <w:sz w:val="16"/>
               </w:rPr>
@@ -1750,13 +1645,12 @@
               <w:bottom w:val="single" w:sz="2" w:space="0" w:color="000001"/>
               <w:right w:val="single" w:sz="2" w:space="0" w:color="000001"/>
             </w:tcBorders>
-            <w:shd w:color="auto" w:fill="auto" w:val="clear"/>
+            <w:shd w:val="clear" w:color="auto" w:fill="auto"/>
           </w:tcPr>
           <w:p>
             <w:pPr>
-              <w:pStyle w:val="Normal"/>
-              <w:snapToGrid w:val="false"/>
-              <w:spacing w:before="40" w:after="0"/>
+              <w:snapToGrid w:val="0"/>
+              <w:spacing w:before="40"/>
               <w:rPr>
                 <w:sz w:val="16"/>
               </w:rPr>
@@ -1771,49 +1665,34 @@
         </w:tc>
       </w:tr>
     </w:tbl>
-    <w:p>
-      <w:pPr>
-        <w:pStyle w:val="Normal"/>
-        <w:rPr/>
-      </w:pPr>
-      <w:r>
-        <w:rPr/>
-      </w:r>
-    </w:p>
-    <w:p>
-      <w:pPr>
-        <w:pStyle w:val="Normal"/>
-        <w:rPr/>
-      </w:pPr>
-      <w:r>
-        <w:rPr/>
-      </w:r>
-    </w:p>
+    <w:p/>
+    <w:p/>
     <w:sectPr>
-      <w:type w:val="nextPage"/>
       <w:pgSz w:w="12240" w:h="15840"/>
-      <w:pgMar w:left="1701" w:right="1134" w:header="0" w:top="454" w:footer="0" w:bottom="284" w:gutter="0"/>
-      <w:pgNumType w:fmt="decimal"/>
-      <w:formProt w:val="false"/>
-      <w:textDirection w:val="lrTb"/>
-      <w:docGrid w:type="default" w:linePitch="360" w:charSpace="0"/>
+      <w:pgMar w:top="454" w:right="1134" w:bottom="284" w:left="1701" w:header="0" w:footer="0" w:gutter="0"/>
+      <w:cols w:space="720"/>
+      <w:formProt w:val="0"/>
+      <w:docGrid w:linePitch="360"/>
     </w:sectPr>
   </w:body>
 </w:document>
 </file>
 
 <file path=word/numbering.xml><?xml version="1.0" encoding="utf-8"?>
-<w:numbering xmlns:w="http://schemas.openxmlformats.org/wordprocessingml/2006/main" xmlns:o="urn:schemas-microsoft-com:office:office" xmlns:r="http://schemas.openxmlformats.org/officeDocument/2006/relationships" xmlns:v="urn:schemas-microsoft-com:vml">
-  <w:abstractNum w:abstractNumId="1">
+<w:numbering xmlns:wpc="http://schemas.microsoft.com/office/word/2010/wordprocessingCanvas" xmlns:cx="http://schemas.microsoft.com/office/drawing/2014/chartex" xmlns:cx1="http://schemas.microsoft.com/office/drawing/2015/9/8/chartex" xmlns:cx2="http://schemas.microsoft.com/office/drawing/2015/10/21/chartex" xmlns:cx3="http://schemas.microsoft.com/office/drawing/2016/5/9/chartex" xmlns:cx4="http://schemas.microsoft.com/office/drawing/2016/5/10/chartex" xmlns:cx5="http://schemas.microsoft.com/office/drawing/2016/5/11/chartex" xmlns:cx6="http://schemas.microsoft.com/office/drawing/2016/5/12/chartex" xmlns:cx7="http://schemas.microsoft.com/office/drawing/2016/5/13/chartex" xmlns:cx8="http://schemas.microsoft.com/office/drawing/2016/5/14/chartex" xmlns:mc="http://schemas.openxmlformats.org/markup-compatibility/2006" xmlns:aink="http://schemas.microsoft.com/office/drawing/2016/ink" xmlns:am3d="http://schemas.microsoft.com/office/drawing/2017/model3d" xmlns:o="urn:schemas-microsoft-com:office:office" xmlns:oel="http://schemas.microsoft.com/office/2019/extlst" xmlns:r="http://schemas.openxmlformats.org/officeDocument/2006/relationships" xmlns:m="http://schemas.openxmlformats.org/officeDocument/2006/math" xmlns:v="urn:schemas-microsoft-com:vml" xmlns:wp14="http://schemas.microsoft.com/office/word/2010/wordprocessingDrawing" xmlns:wp="http://schemas.openxmlformats.org/drawingml/2006/wordprocessingDrawing" xmlns:w10="urn:schemas-microsoft-com:office:word" xmlns:w="http://schemas.openxmlformats.org/wordprocessingml/2006/main" xmlns:w14="http://schemas.microsoft.com/office/word/2010/wordml" xmlns:w15="http://schemas.microsoft.com/office/word/2012/wordml" xmlns:w16cex="http://schemas.microsoft.com/office/word/2018/wordml/cex" xmlns:w16cid="http://schemas.microsoft.com/office/word/2016/wordml/cid" xmlns:w16="http://schemas.microsoft.com/office/word/2018/wordml" xmlns:w16sdtdh="http://schemas.microsoft.com/office/word/2020/wordml/sdtdatahash" xmlns:w16se="http://schemas.microsoft.com/office/word/2015/wordml/symex" xmlns:wpg="http://schemas.microsoft.com/office/word/2010/wordprocessingGroup" xmlns:wpi="http://schemas.microsoft.com/office/word/2010/wordprocessingInk" xmlns:wne="http://schemas.microsoft.com/office/word/2006/wordml" xmlns:wps="http://schemas.microsoft.com/office/word/2010/wordprocessingShape" mc:Ignorable="w14 w15 w16se w16cid w16 w16cex w16sdtdh wp14">
+  <w:abstractNum w:abstractNumId="0" w15:restartNumberingAfterBreak="0">
+    <w:nsid w:val="11B578CC"/>
+    <w:multiLevelType w:val="multilevel"/>
+    <w:tmpl w:val="0C86DEB8"/>
     <w:lvl w:ilvl="0">
       <w:start w:val="1"/>
+      <w:numFmt w:val="none"/>
       <w:pStyle w:val="Ttulo1"/>
-      <w:numFmt w:val="none"/>
       <w:suff w:val="nothing"/>
       <w:lvlText w:val=""/>
       <w:lvlJc w:val="left"/>
       <w:pPr>
-        <w:ind w:left="0" w:hanging="0"/>
+        <w:ind w:left="0" w:firstLine="0"/>
       </w:pPr>
     </w:lvl>
     <w:lvl w:ilvl="1">
@@ -1823,7 +1702,7 @@
       <w:lvlText w:val=""/>
       <w:lvlJc w:val="left"/>
       <w:pPr>
-        <w:ind w:left="0" w:hanging="0"/>
+        <w:ind w:left="0" w:firstLine="0"/>
       </w:pPr>
     </w:lvl>
     <w:lvl w:ilvl="2">
@@ -1833,7 +1712,7 @@
       <w:lvlText w:val=""/>
       <w:lvlJc w:val="left"/>
       <w:pPr>
-        <w:ind w:left="0" w:hanging="0"/>
+        <w:ind w:left="0" w:firstLine="0"/>
       </w:pPr>
     </w:lvl>
     <w:lvl w:ilvl="3">
@@ -1843,7 +1722,7 @@
       <w:lvlText w:val=""/>
       <w:lvlJc w:val="left"/>
       <w:pPr>
-        <w:ind w:left="0" w:hanging="0"/>
+        <w:ind w:left="0" w:firstLine="0"/>
       </w:pPr>
     </w:lvl>
     <w:lvl w:ilvl="4">
@@ -1853,7 +1732,7 @@
       <w:lvlText w:val=""/>
       <w:lvlJc w:val="left"/>
       <w:pPr>
-        <w:ind w:left="0" w:hanging="0"/>
+        <w:ind w:left="0" w:firstLine="0"/>
       </w:pPr>
     </w:lvl>
     <w:lvl w:ilvl="5">
@@ -1863,7 +1742,7 @@
       <w:lvlText w:val=""/>
       <w:lvlJc w:val="left"/>
       <w:pPr>
-        <w:ind w:left="0" w:hanging="0"/>
+        <w:ind w:left="0" w:firstLine="0"/>
       </w:pPr>
     </w:lvl>
     <w:lvl w:ilvl="6">
@@ -1873,7 +1752,7 @@
       <w:lvlText w:val=""/>
       <w:lvlJc w:val="left"/>
       <w:pPr>
-        <w:ind w:left="0" w:hanging="0"/>
+        <w:ind w:left="0" w:firstLine="0"/>
       </w:pPr>
     </w:lvl>
     <w:lvl w:ilvl="7">
@@ -1883,7 +1762,7 @@
       <w:lvlText w:val=""/>
       <w:lvlJc w:val="left"/>
       <w:pPr>
-        <w:ind w:left="0" w:hanging="0"/>
+        <w:ind w:left="0" w:firstLine="0"/>
       </w:pPr>
     </w:lvl>
     <w:lvl w:ilvl="8">
@@ -1893,11 +1772,14 @@
       <w:lvlText w:val=""/>
       <w:lvlJc w:val="left"/>
       <w:pPr>
-        <w:ind w:left="0" w:hanging="0"/>
+        <w:ind w:left="0" w:firstLine="0"/>
       </w:pPr>
     </w:lvl>
   </w:abstractNum>
-  <w:abstractNum w:abstractNumId="2">
+  <w:abstractNum w:abstractNumId="1" w15:restartNumberingAfterBreak="0">
+    <w:nsid w:val="60502273"/>
+    <w:multiLevelType w:val="multilevel"/>
+    <w:tmpl w:val="AC860754"/>
     <w:lvl w:ilvl="0">
       <w:start w:val="1"/>
       <w:numFmt w:val="none"/>
@@ -1905,7 +1787,7 @@
       <w:lvlText w:val=""/>
       <w:lvlJc w:val="left"/>
       <w:pPr>
-        <w:ind w:left="0" w:hanging="0"/>
+        <w:ind w:left="0" w:firstLine="0"/>
       </w:pPr>
     </w:lvl>
     <w:lvl w:ilvl="1">
@@ -1915,7 +1797,7 @@
       <w:lvlText w:val=""/>
       <w:lvlJc w:val="left"/>
       <w:pPr>
-        <w:ind w:left="0" w:hanging="0"/>
+        <w:ind w:left="0" w:firstLine="0"/>
       </w:pPr>
     </w:lvl>
     <w:lvl w:ilvl="2">
@@ -1925,7 +1807,7 @@
       <w:lvlText w:val=""/>
       <w:lvlJc w:val="left"/>
       <w:pPr>
-        <w:ind w:left="0" w:hanging="0"/>
+        <w:ind w:left="0" w:firstLine="0"/>
       </w:pPr>
     </w:lvl>
     <w:lvl w:ilvl="3">
@@ -1935,7 +1817,7 @@
       <w:lvlText w:val=""/>
       <w:lvlJc w:val="left"/>
       <w:pPr>
-        <w:ind w:left="0" w:hanging="0"/>
+        <w:ind w:left="0" w:firstLine="0"/>
       </w:pPr>
     </w:lvl>
     <w:lvl w:ilvl="4">
@@ -1945,7 +1827,7 @@
       <w:lvlText w:val=""/>
       <w:lvlJc w:val="left"/>
       <w:pPr>
-        <w:ind w:left="0" w:hanging="0"/>
+        <w:ind w:left="0" w:firstLine="0"/>
       </w:pPr>
     </w:lvl>
     <w:lvl w:ilvl="5">
@@ -1955,7 +1837,7 @@
       <w:lvlText w:val=""/>
       <w:lvlJc w:val="left"/>
       <w:pPr>
-        <w:ind w:left="0" w:hanging="0"/>
+        <w:ind w:left="0" w:firstLine="0"/>
       </w:pPr>
     </w:lvl>
     <w:lvl w:ilvl="6">
@@ -1965,7 +1847,7 @@
       <w:lvlText w:val=""/>
       <w:lvlJc w:val="left"/>
       <w:pPr>
-        <w:ind w:left="0" w:hanging="0"/>
+        <w:ind w:left="0" w:firstLine="0"/>
       </w:pPr>
     </w:lvl>
     <w:lvl w:ilvl="7">
@@ -1975,7 +1857,7 @@
       <w:lvlText w:val=""/>
       <w:lvlJc w:val="left"/>
       <w:pPr>
-        <w:ind w:left="0" w:hanging="0"/>
+        <w:ind w:left="0" w:firstLine="0"/>
       </w:pPr>
     </w:lvl>
     <w:lvl w:ilvl="8">
@@ -1985,44 +1867,42 @@
       <w:lvlText w:val=""/>
       <w:lvlJc w:val="left"/>
       <w:pPr>
-        <w:ind w:left="0" w:hanging="0"/>
+        <w:ind w:left="0" w:firstLine="0"/>
       </w:pPr>
     </w:lvl>
   </w:abstractNum>
-  <w:num w:numId="1">
+  <w:num w:numId="1" w16cid:durableId="2109544564">
+    <w:abstractNumId w:val="0"/>
+  </w:num>
+  <w:num w:numId="2" w16cid:durableId="757871673">
     <w:abstractNumId w:val="1"/>
-  </w:num>
-  <w:num w:numId="2">
-    <w:abstractNumId w:val="2"/>
   </w:num>
 </w:numbering>
 </file>
 
 <file path=word/styles.xml><?xml version="1.0" encoding="utf-8"?>
-<w:styles xmlns:w="http://schemas.openxmlformats.org/wordprocessingml/2006/main" xmlns:w14="http://schemas.microsoft.com/office/word/2010/wordml" xmlns:mc="http://schemas.openxmlformats.org/markup-compatibility/2006" mc:Ignorable="w14">
+<w:styles xmlns:mc="http://schemas.openxmlformats.org/markup-compatibility/2006" xmlns:r="http://schemas.openxmlformats.org/officeDocument/2006/relationships" xmlns:w="http://schemas.openxmlformats.org/wordprocessingml/2006/main" xmlns:w14="http://schemas.microsoft.com/office/word/2010/wordml" xmlns:w15="http://schemas.microsoft.com/office/word/2012/wordml" xmlns:w16cex="http://schemas.microsoft.com/office/word/2018/wordml/cex" xmlns:w16cid="http://schemas.microsoft.com/office/word/2016/wordml/cid" xmlns:w16="http://schemas.microsoft.com/office/word/2018/wordml" xmlns:w16sdtdh="http://schemas.microsoft.com/office/word/2020/wordml/sdtdatahash" xmlns:w16se="http://schemas.microsoft.com/office/word/2015/wordml/symex" mc:Ignorable="w14 w15 w16se w16cid w16 w16cex w16sdtdh">
   <w:docDefaults>
     <w:rPrDefault>
       <w:rPr>
-        <w:rFonts w:ascii="Times New Roman" w:hAnsi="Times New Roman" w:eastAsia="SimSun" w:cs="Mangal"/>
+        <w:rFonts w:ascii="Times New Roman" w:eastAsia="SimSun" w:hAnsi="Times New Roman" w:cs="Mangal"/>
         <w:szCs w:val="24"/>
         <w:lang w:val="pt-BR" w:eastAsia="zh-CN" w:bidi="hi-IN"/>
       </w:rPr>
     </w:rPrDefault>
-    <w:pPrDefault>
-      <w:pPr/>
-    </w:pPrDefault>
+    <w:pPrDefault/>
   </w:docDefaults>
   <w:latentStyles w:defLockedState="0" w:defUIPriority="99" w:defSemiHidden="0" w:defUnhideWhenUsed="0" w:defQFormat="0" w:count="376">
     <w:lsdException w:name="Normal" w:uiPriority="0" w:qFormat="1"/>
     <w:lsdException w:name="heading 1" w:uiPriority="9" w:qFormat="1"/>
-    <w:lsdException w:name="heading 2" w:uiPriority="9" w:semiHidden="1" w:unhideWhenUsed="1" w:qFormat="1"/>
-    <w:lsdException w:name="heading 3" w:uiPriority="9" w:semiHidden="1" w:unhideWhenUsed="1" w:qFormat="1"/>
-    <w:lsdException w:name="heading 4" w:uiPriority="9" w:semiHidden="1" w:unhideWhenUsed="1" w:qFormat="1"/>
-    <w:lsdException w:name="heading 5" w:uiPriority="9" w:semiHidden="1" w:unhideWhenUsed="1" w:qFormat="1"/>
-    <w:lsdException w:name="heading 6" w:uiPriority="9" w:semiHidden="1" w:unhideWhenUsed="1" w:qFormat="1"/>
-    <w:lsdException w:name="heading 7" w:uiPriority="9" w:semiHidden="1" w:unhideWhenUsed="1" w:qFormat="1"/>
-    <w:lsdException w:name="heading 8" w:uiPriority="9" w:semiHidden="1" w:unhideWhenUsed="1" w:qFormat="1"/>
-    <w:lsdException w:name="heading 9" w:uiPriority="9" w:semiHidden="1" w:unhideWhenUsed="1" w:qFormat="1"/>
+    <w:lsdException w:name="heading 2" w:semiHidden="1" w:uiPriority="9" w:unhideWhenUsed="1" w:qFormat="1"/>
+    <w:lsdException w:name="heading 3" w:semiHidden="1" w:uiPriority="9" w:unhideWhenUsed="1" w:qFormat="1"/>
+    <w:lsdException w:name="heading 4" w:semiHidden="1" w:uiPriority="9" w:unhideWhenUsed="1" w:qFormat="1"/>
+    <w:lsdException w:name="heading 5" w:semiHidden="1" w:uiPriority="9" w:unhideWhenUsed="1" w:qFormat="1"/>
+    <w:lsdException w:name="heading 6" w:semiHidden="1" w:uiPriority="9" w:unhideWhenUsed="1" w:qFormat="1"/>
+    <w:lsdException w:name="heading 7" w:semiHidden="1" w:uiPriority="9" w:unhideWhenUsed="1" w:qFormat="1"/>
+    <w:lsdException w:name="heading 8" w:semiHidden="1" w:uiPriority="9" w:unhideWhenUsed="1" w:qFormat="1"/>
+    <w:lsdException w:name="heading 9" w:semiHidden="1" w:uiPriority="9" w:unhideWhenUsed="1" w:qFormat="1"/>
     <w:lsdException w:name="index 1" w:semiHidden="1" w:unhideWhenUsed="1"/>
     <w:lsdException w:name="index 2" w:semiHidden="1" w:unhideWhenUsed="1"/>
     <w:lsdException w:name="index 3" w:semiHidden="1" w:unhideWhenUsed="1"/>
@@ -2032,22 +1912,22 @@
     <w:lsdException w:name="index 7" w:semiHidden="1" w:unhideWhenUsed="1"/>
     <w:lsdException w:name="index 8" w:semiHidden="1" w:unhideWhenUsed="1"/>
     <w:lsdException w:name="index 9" w:semiHidden="1" w:unhideWhenUsed="1"/>
-    <w:lsdException w:name="toc 1" w:uiPriority="39" w:semiHidden="1" w:unhideWhenUsed="1"/>
-    <w:lsdException w:name="toc 2" w:uiPriority="39" w:semiHidden="1" w:unhideWhenUsed="1"/>
-    <w:lsdException w:name="toc 3" w:uiPriority="39" w:semiHidden="1" w:unhideWhenUsed="1"/>
-    <w:lsdException w:name="toc 4" w:uiPriority="39" w:semiHidden="1" w:unhideWhenUsed="1"/>
-    <w:lsdException w:name="toc 5" w:uiPriority="39" w:semiHidden="1" w:unhideWhenUsed="1"/>
-    <w:lsdException w:name="toc 6" w:uiPriority="39" w:semiHidden="1" w:unhideWhenUsed="1"/>
-    <w:lsdException w:name="toc 7" w:uiPriority="39" w:semiHidden="1" w:unhideWhenUsed="1"/>
-    <w:lsdException w:name="toc 8" w:uiPriority="39" w:semiHidden="1" w:unhideWhenUsed="1"/>
-    <w:lsdException w:name="toc 9" w:uiPriority="39" w:semiHidden="1" w:unhideWhenUsed="1"/>
+    <w:lsdException w:name="toc 1" w:semiHidden="1" w:uiPriority="39" w:unhideWhenUsed="1"/>
+    <w:lsdException w:name="toc 2" w:semiHidden="1" w:uiPriority="39" w:unhideWhenUsed="1"/>
+    <w:lsdException w:name="toc 3" w:semiHidden="1" w:uiPriority="39" w:unhideWhenUsed="1"/>
+    <w:lsdException w:name="toc 4" w:semiHidden="1" w:uiPriority="39" w:unhideWhenUsed="1"/>
+    <w:lsdException w:name="toc 5" w:semiHidden="1" w:uiPriority="39" w:unhideWhenUsed="1"/>
+    <w:lsdException w:name="toc 6" w:semiHidden="1" w:uiPriority="39" w:unhideWhenUsed="1"/>
+    <w:lsdException w:name="toc 7" w:semiHidden="1" w:uiPriority="39" w:unhideWhenUsed="1"/>
+    <w:lsdException w:name="toc 8" w:semiHidden="1" w:uiPriority="39" w:unhideWhenUsed="1"/>
+    <w:lsdException w:name="toc 9" w:semiHidden="1" w:uiPriority="39" w:unhideWhenUsed="1"/>
     <w:lsdException w:name="Normal Indent" w:semiHidden="1" w:unhideWhenUsed="1"/>
     <w:lsdException w:name="footnote text" w:semiHidden="1" w:unhideWhenUsed="1"/>
     <w:lsdException w:name="annotation text" w:semiHidden="1" w:unhideWhenUsed="1"/>
     <w:lsdException w:name="header" w:semiHidden="1" w:unhideWhenUsed="1"/>
     <w:lsdException w:name="footer" w:semiHidden="1" w:unhideWhenUsed="1"/>
     <w:lsdException w:name="index heading" w:semiHidden="1" w:unhideWhenUsed="1"/>
-    <w:lsdException w:name="caption" w:uiPriority="35" w:semiHidden="1" w:unhideWhenUsed="1" w:qFormat="1"/>
+    <w:lsdException w:name="caption" w:semiHidden="1" w:uiPriority="35" w:unhideWhenUsed="1" w:qFormat="1"/>
     <w:lsdException w:name="table of figures" w:semiHidden="1" w:unhideWhenUsed="1"/>
     <w:lsdException w:name="envelope address" w:semiHidden="1" w:unhideWhenUsed="1"/>
     <w:lsdException w:name="envelope return" w:semiHidden="1" w:unhideWhenUsed="1"/>
@@ -2078,7 +1958,7 @@
     <w:lsdException w:name="Title" w:uiPriority="10" w:qFormat="1"/>
     <w:lsdException w:name="Closing" w:semiHidden="1" w:unhideWhenUsed="1"/>
     <w:lsdException w:name="Signature" w:semiHidden="1" w:unhideWhenUsed="1"/>
-    <w:lsdException w:name="Default Paragraph Font" w:uiPriority="1" w:semiHidden="1" w:unhideWhenUsed="1"/>
+    <w:lsdException w:name="Default Paragraph Font" w:semiHidden="1" w:uiPriority="1" w:unhideWhenUsed="1"/>
     <w:lsdException w:name="Body Text" w:semiHidden="1" w:unhideWhenUsed="1"/>
     <w:lsdException w:name="Body Text Indent" w:semiHidden="1" w:unhideWhenUsed="1"/>
     <w:lsdException w:name="List Continue" w:semiHidden="1" w:unhideWhenUsed="1"/>
@@ -2278,8 +2158,8 @@
     <w:lsdException w:name="Subtle Reference" w:uiPriority="31" w:qFormat="1"/>
     <w:lsdException w:name="Intense Reference" w:uiPriority="32" w:qFormat="1"/>
     <w:lsdException w:name="Book Title" w:uiPriority="33" w:qFormat="1"/>
-    <w:lsdException w:name="Bibliography" w:uiPriority="37" w:semiHidden="1" w:unhideWhenUsed="1"/>
-    <w:lsdException w:name="TOC Heading" w:uiPriority="39" w:semiHidden="1" w:unhideWhenUsed="1" w:qFormat="1"/>
+    <w:lsdException w:name="Bibliography" w:semiHidden="1" w:uiPriority="37" w:unhideWhenUsed="1"/>
+    <w:lsdException w:name="TOC Heading" w:semiHidden="1" w:uiPriority="39" w:unhideWhenUsed="1" w:qFormat="1"/>
     <w:lsdException w:name="Plain Table 1" w:uiPriority="41"/>
     <w:lsdException w:name="Plain Table 2" w:uiPriority="42"/>
     <w:lsdException w:name="Plain Table 3" w:uiPriority="43"/>
@@ -2390,35 +2270,29 @@
     <w:lsdException w:name="Unresolved Mention" w:semiHidden="1" w:unhideWhenUsed="1"/>
     <w:lsdException w:name="Smart Link" w:semiHidden="1" w:unhideWhenUsed="1"/>
   </w:latentStyles>
-  <w:style w:type="paragraph" w:styleId="Normal" w:default="1">
+  <w:style w:type="paragraph" w:default="1" w:styleId="Normal">
     <w:name w:val="Normal"/>
     <w:qFormat/>
     <w:pPr>
-      <w:widowControl/>
-      <w:suppressAutoHyphens w:val="true"/>
-      <w:overflowPunct w:val="false"/>
-      <w:bidi w:val="0"/>
-      <w:jc w:val="left"/>
+      <w:suppressAutoHyphens/>
+      <w:overflowPunct w:val="0"/>
     </w:pPr>
     <w:rPr>
-      <w:rFonts w:ascii="Times New Roman" w:hAnsi="Times New Roman" w:eastAsia="Times New Roman" w:cs="Times New Roman"/>
+      <w:rFonts w:eastAsia="Times New Roman" w:cs="Times New Roman"/>
       <w:color w:val="00000A"/>
-      <w:kern w:val="0"/>
       <w:sz w:val="24"/>
-      <w:szCs w:val="24"/>
-      <w:lang w:val="pt-BR" w:eastAsia="zh-CN" w:bidi="ar-SA"/>
+      <w:lang w:bidi="ar-SA"/>
     </w:rPr>
   </w:style>
   <w:style w:type="paragraph" w:styleId="Ttulo1">
-    <w:name w:val="Heading 1"/>
+    <w:name w:val="heading 1"/>
     <w:basedOn w:val="Normal"/>
     <w:next w:val="Normal"/>
     <w:uiPriority w:val="9"/>
     <w:qFormat/>
     <w:pPr>
-      <w:keepNext w:val="true"/>
+      <w:keepNext/>
       <w:numPr>
-        <w:ilvl w:val="0"/>
         <w:numId w:val="1"/>
       </w:numPr>
       <w:outlineLvl w:val="0"/>
@@ -2428,35 +2302,54 @@
       <w:bCs/>
     </w:rPr>
   </w:style>
-  <w:style w:type="character" w:styleId="DefaultParagraphFont" w:default="1">
+  <w:style w:type="character" w:default="1" w:styleId="Fontepargpadro">
     <w:name w:val="Default Paragraph Font"/>
     <w:uiPriority w:val="1"/>
     <w:semiHidden/>
     <w:unhideWhenUsed/>
-    <w:qFormat/>
-    <w:rPr/>
   </w:style>
-  <w:style w:type="character" w:styleId="WWFontepargpadro" w:customStyle="1">
+  <w:style w:type="table" w:default="1" w:styleId="Tabelanormal">
+    <w:name w:val="Normal Table"/>
+    <w:uiPriority w:val="99"/>
+    <w:semiHidden/>
+    <w:unhideWhenUsed/>
+    <w:tblPr>
+      <w:tblInd w:w="0" w:type="dxa"/>
+      <w:tblCellMar>
+        <w:top w:w="0" w:type="dxa"/>
+        <w:left w:w="108" w:type="dxa"/>
+        <w:bottom w:w="0" w:type="dxa"/>
+        <w:right w:w="108" w:type="dxa"/>
+      </w:tblCellMar>
+    </w:tblPr>
+  </w:style>
+  <w:style w:type="numbering" w:default="1" w:styleId="Semlista">
+    <w:name w:val="No List"/>
+    <w:uiPriority w:val="99"/>
+    <w:semiHidden/>
+    <w:unhideWhenUsed/>
+  </w:style>
+  <w:style w:type="character" w:customStyle="1" w:styleId="WW-Fontepargpadro">
     <w:name w:val="WW-Fonte parág. padrão"/>
     <w:qFormat/>
-    <w:rPr/>
   </w:style>
   <w:style w:type="paragraph" w:styleId="Ttulo">
-    <w:name w:val="Título"/>
+    <w:name w:val="Title"/>
     <w:basedOn w:val="Normal"/>
-    <w:next w:val="Corpodotexto"/>
+    <w:next w:val="Corpodetexto"/>
+    <w:uiPriority w:val="10"/>
     <w:qFormat/>
     <w:pPr>
-      <w:keepNext w:val="true"/>
+      <w:keepNext/>
       <w:spacing w:before="240" w:after="120"/>
     </w:pPr>
     <w:rPr>
-      <w:rFonts w:ascii="Liberation Sans" w:hAnsi="Liberation Sans" w:eastAsia="Noto Sans CJK SC Regular" w:cs="FreeSans"/>
+      <w:rFonts w:ascii="Arial" w:eastAsia="SimSun" w:hAnsi="Arial" w:cs="Mangal"/>
       <w:sz w:val="28"/>
       <w:szCs w:val="28"/>
     </w:rPr>
   </w:style>
-  <w:style w:type="paragraph" w:styleId="Corpodotexto">
+  <w:style w:type="paragraph" w:styleId="Corpodetexto">
     <w:name w:val="Body Text"/>
     <w:basedOn w:val="Normal"/>
     <w:pPr>
@@ -2469,56 +2362,12 @@
   </w:style>
   <w:style w:type="paragraph" w:styleId="Lista">
     <w:name w:val="List"/>
-    <w:basedOn w:val="Corpodotexto"/>
-    <w:pPr/>
+    <w:basedOn w:val="Corpodetexto"/>
     <w:rPr>
       <w:rFonts w:cs="Tahoma"/>
     </w:rPr>
   </w:style>
   <w:style w:type="paragraph" w:styleId="Legenda">
-    <w:name w:val="Caption"/>
-    <w:basedOn w:val="Normal"/>
-    <w:qFormat/>
-    <w:pPr>
-      <w:suppressLineNumbers/>
-      <w:spacing w:before="120" w:after="120"/>
-    </w:pPr>
-    <w:rPr>
-      <w:rFonts w:cs="FreeSans"/>
-      <w:i/>
-      <w:iCs/>
-      <w:sz w:val="24"/>
-      <w:szCs w:val="24"/>
-    </w:rPr>
-  </w:style>
-  <w:style w:type="paragraph" w:styleId="Ndice" w:customStyle="1">
-    <w:name w:val="Índice"/>
-    <w:basedOn w:val="Normal"/>
-    <w:qFormat/>
-    <w:pPr>
-      <w:suppressLineNumbers/>
-    </w:pPr>
-    <w:rPr>
-      <w:rFonts w:cs="Tahoma"/>
-    </w:rPr>
-  </w:style>
-  <w:style w:type="paragraph" w:styleId="Ttulododocumento">
-    <w:name w:val="Title"/>
-    <w:basedOn w:val="Normal"/>
-    <w:next w:val="Corpodotexto"/>
-    <w:uiPriority w:val="10"/>
-    <w:qFormat/>
-    <w:pPr>
-      <w:keepNext w:val="true"/>
-      <w:spacing w:before="240" w:after="120"/>
-    </w:pPr>
-    <w:rPr>
-      <w:rFonts w:ascii="Arial" w:hAnsi="Arial" w:eastAsia="SimSun" w:cs="Mangal"/>
-      <w:sz w:val="28"/>
-      <w:szCs w:val="28"/>
-    </w:rPr>
-  </w:style>
-  <w:style w:type="paragraph" w:styleId="Caption">
     <w:name w:val="caption"/>
     <w:basedOn w:val="Normal"/>
     <w:qFormat/>
@@ -2534,48 +2383,56 @@
       <w:szCs w:val="20"/>
     </w:rPr>
   </w:style>
-  <w:style w:type="paragraph" w:styleId="TtuloPrincipal" w:customStyle="1">
+  <w:style w:type="paragraph" w:customStyle="1" w:styleId="ndice">
+    <w:name w:val="Índice"/>
+    <w:basedOn w:val="Normal"/>
+    <w:qFormat/>
+    <w:pPr>
+      <w:suppressLineNumbers/>
+    </w:pPr>
+    <w:rPr>
+      <w:rFonts w:cs="Tahoma"/>
+    </w:rPr>
+  </w:style>
+  <w:style w:type="paragraph" w:customStyle="1" w:styleId="TtuloPrincipal">
     <w:name w:val="Título Principal"/>
     <w:basedOn w:val="Normal"/>
     <w:qFormat/>
     <w:pPr>
-      <w:keepNext w:val="true"/>
+      <w:keepNext/>
       <w:spacing w:before="240" w:after="120"/>
     </w:pPr>
     <w:rPr>
-      <w:rFonts w:ascii="Arial" w:hAnsi="Arial" w:eastAsia="Lucida Sans Unicode" w:cs="Tahoma"/>
+      <w:rFonts w:ascii="Arial" w:eastAsia="Lucida Sans Unicode" w:hAnsi="Arial" w:cs="Tahoma"/>
       <w:sz w:val="28"/>
       <w:szCs w:val="28"/>
     </w:rPr>
   </w:style>
-  <w:style w:type="paragraph" w:styleId="WWCorpodetexto2" w:customStyle="1">
+  <w:style w:type="paragraph" w:customStyle="1" w:styleId="WW-Corpodetexto2">
     <w:name w:val="WW-Corpo de texto 2"/>
     <w:basedOn w:val="Normal"/>
     <w:qFormat/>
     <w:pPr>
-      <w:spacing w:lineRule="auto" w:line="360" w:before="120" w:after="0"/>
+      <w:spacing w:before="120" w:line="360" w:lineRule="auto"/>
     </w:pPr>
     <w:rPr>
       <w:sz w:val="20"/>
     </w:rPr>
   </w:style>
-  <w:style w:type="paragraph" w:styleId="Contedodoquadro" w:customStyle="1">
+  <w:style w:type="paragraph" w:customStyle="1" w:styleId="Contedodoquadro">
     <w:name w:val="Conteúdo do quadro"/>
-    <w:basedOn w:val="Corpodotexto"/>
+    <w:basedOn w:val="Corpodetexto"/>
     <w:qFormat/>
-    <w:pPr/>
-    <w:rPr/>
   </w:style>
-  <w:style w:type="paragraph" w:styleId="ContedodaTabela" w:customStyle="1">
+  <w:style w:type="paragraph" w:customStyle="1" w:styleId="ContedodaTabela">
     <w:name w:val="Conteúdo da Tabela"/>
-    <w:basedOn w:val="Corpodotexto"/>
+    <w:basedOn w:val="Corpodetexto"/>
     <w:qFormat/>
     <w:pPr>
       <w:suppressLineNumbers/>
     </w:pPr>
-    <w:rPr/>
   </w:style>
-  <w:style w:type="paragraph" w:styleId="TtulodaTabela" w:customStyle="1">
+  <w:style w:type="paragraph" w:customStyle="1" w:styleId="TtulodaTabela">
     <w:name w:val="Título da Tabela"/>
     <w:basedOn w:val="ContedodaTabela"/>
     <w:qFormat/>
@@ -2589,18 +2446,17 @@
       <w:iCs/>
     </w:rPr>
   </w:style>
-  <w:style w:type="paragraph" w:styleId="Contedodatabela1" w:customStyle="1">
+  <w:style w:type="paragraph" w:customStyle="1" w:styleId="Contedodatabela0">
     <w:name w:val="Conteúdo da tabela"/>
     <w:basedOn w:val="Normal"/>
     <w:qFormat/>
     <w:pPr>
       <w:suppressLineNumbers/>
     </w:pPr>
-    <w:rPr/>
   </w:style>
-  <w:style w:type="paragraph" w:styleId="Ttulodetabela" w:customStyle="1">
+  <w:style w:type="paragraph" w:customStyle="1" w:styleId="Ttulodetabela">
     <w:name w:val="Título de tabela"/>
-    <w:basedOn w:val="Contedodatabela1"/>
+    <w:basedOn w:val="Contedodatabela0"/>
     <w:qFormat/>
     <w:pPr>
       <w:jc w:val="center"/>
@@ -2610,31 +2466,9 @@
       <w:bCs/>
     </w:rPr>
   </w:style>
-  <w:style w:type="numbering" w:styleId="NoList" w:default="1">
-    <w:name w:val="No List"/>
-    <w:uiPriority w:val="99"/>
-    <w:semiHidden/>
-    <w:unhideWhenUsed/>
-    <w:qFormat/>
-  </w:style>
-  <w:style w:type="numbering" w:styleId="WW8Num1" w:customStyle="1">
+  <w:style w:type="numbering" w:customStyle="1" w:styleId="WW8Num1">
     <w:name w:val="WW8Num1"/>
     <w:qFormat/>
-  </w:style>
-  <w:style w:type="table" w:default="1" w:styleId="Tabelanormal">
-    <w:name w:val="Normal Table"/>
-    <w:uiPriority w:val="99"/>
-    <w:semiHidden/>
-    <w:unhideWhenUsed/>
-    <w:tblPr>
-      <w:tblInd w:w="0" w:type="dxa"/>
-      <w:tblCellMar>
-        <w:top w:w="0" w:type="dxa"/>
-        <w:left w:w="108" w:type="dxa"/>
-        <w:bottom w:w="0" w:type="dxa"/>
-        <w:right w:w="108" w:type="dxa"/>
-      </w:tblCellMar>
-    </w:tblPr>
   </w:style>
 </w:styles>
 </file>

</xml_diff>

<commit_message>
Mudança no Contexto e inclusão de modelo de texto de circustâncias
</commit_message>
<xml_diff>
--- a/bhadrasana/docx/taseda.docx
+++ b/bhadrasana/docx/taseda.docx
@@ -159,14 +159,7 @@
                 <w:b/>
                 <w:bCs/>
               </w:rPr>
-              <w:t>A</w:t>
-            </w:r>
-            <w:r>
-              <w:rPr>
-                <w:b/>
-                <w:bCs/>
-              </w:rPr>
-              <w:t>PREENSÃO EM RECINTO PORTUÁRIO</w:t>
+              <w:t>APREENSÃO EM RECINTO PORTUÁRIO</w:t>
             </w:r>
           </w:p>
         </w:tc>
@@ -281,14 +274,7 @@
                 <w:color w:val="000000"/>
                 <w:sz w:val="20"/>
               </w:rPr>
-              <w:t xml:space="preserve">Nº  </w:t>
-            </w:r>
-            <w:r>
-              <w:rPr>
-                <w:color w:val="000000"/>
-                <w:sz w:val="20"/>
-              </w:rPr>
-              <w:t>{</w:t>
+              <w:t>Nº  {</w:t>
             </w:r>
             <w:proofErr w:type="spellStart"/>
             <w:proofErr w:type="gramEnd"/>
@@ -327,10 +313,7 @@
     </w:p>
     <w:p>
       <w:r>
-        <w:t xml:space="preserve">JURISDIÇÃO </w:t>
-      </w:r>
-      <w:r>
-        <w:t>FISCAL</w:t>
+        <w:t>JURISDIÇÃO FISCAL</w:t>
       </w:r>
     </w:p>
     <w:tbl>
@@ -717,22 +700,26 @@
         </w:rPr>
       </w:pPr>
       <w:r>
-        <w:t>CIRCUNSTÂNCIAS DA APREENSÃO – MÉTODO DE DISSIMULAÇÃO / OCULTAÇÃO</w:t>
-      </w:r>
-    </w:p>
-    <w:p>
-      <w:pPr>
-        <w:spacing w:before="57"/>
-        <w:jc w:val="both"/>
-        <w:rPr>
-          <w:sz w:val="20"/>
-        </w:rPr>
-      </w:pPr>
-      <w:r>
+        <w:t xml:space="preserve">CIRCUNSTÂNCIAS DA APREENSÃO – MÉTODO DE DISSIMULAÇÃO / </w:t>
+      </w:r>
+      <w:r>
+        <w:t>OCULTAÇÃO</w:t>
+      </w:r>
+    </w:p>
+    <w:p>
+      <w:pPr>
+        <w:spacing w:before="57"/>
+        <w:jc w:val="both"/>
         <w:rPr>
           <w:sz w:val="20"/>
           <w:szCs w:val="20"/>
         </w:rPr>
+      </w:pPr>
+      <w:r>
+        <w:rPr>
+          <w:sz w:val="20"/>
+          <w:szCs w:val="20"/>
+        </w:rPr>
         <w:t>{</w:t>
       </w:r>
       <w:proofErr w:type="spellStart"/>
@@ -756,6 +743,314 @@
       <w:pPr>
         <w:spacing w:before="57"/>
         <w:jc w:val="both"/>
+        <w:rPr>
+          <w:sz w:val="20"/>
+          <w:szCs w:val="20"/>
+        </w:rPr>
+      </w:pPr>
+    </w:p>
+    <w:p>
+      <w:pPr>
+        <w:spacing w:before="57"/>
+        <w:jc w:val="both"/>
+        <w:rPr>
+          <w:i/>
+          <w:iCs/>
+          <w:sz w:val="20"/>
+          <w:szCs w:val="20"/>
+        </w:rPr>
+      </w:pPr>
+      <w:r>
+        <w:rPr>
+          <w:i/>
+          <w:iCs/>
+          <w:sz w:val="20"/>
+          <w:szCs w:val="20"/>
+        </w:rPr>
+        <w:t>***</w:t>
+      </w:r>
+      <w:r>
+        <w:rPr>
+          <w:i/>
+          <w:iCs/>
+          <w:sz w:val="20"/>
+          <w:szCs w:val="20"/>
+        </w:rPr>
+        <w:t>TEXTO MODELO PARA CIRCUNSTÂNCIAS</w:t>
+      </w:r>
+      <w:r>
+        <w:rPr>
+          <w:i/>
+          <w:iCs/>
+          <w:sz w:val="20"/>
+          <w:szCs w:val="20"/>
+        </w:rPr>
+        <w:t xml:space="preserve"> DA APREENSÃO***</w:t>
+      </w:r>
+    </w:p>
+    <w:p>
+      <w:pPr>
+        <w:spacing w:before="57"/>
+        <w:jc w:val="both"/>
+        <w:rPr>
+          <w:i/>
+          <w:iCs/>
+          <w:sz w:val="20"/>
+        </w:rPr>
+      </w:pPr>
+      <w:r>
+        <w:rPr>
+          <w:i/>
+          <w:iCs/>
+          <w:sz w:val="20"/>
+        </w:rPr>
+        <w:t>No dia XX/XX/20XX, no terminal XX, em procedimento regular de repressão aduaneira, foi realizada a verificação física do contêiner XXX, com o foco na possibilidade de ocultação de entorpecentes. A unidade foi selecionada dentre os milhares de contêineres de exportação com chegada recente no Porto de Santos em rotina diária de seleções para verificação física, com base em critérios objetivos de análise de risco.</w:t>
+      </w:r>
+    </w:p>
+    <w:p>
+      <w:pPr>
+        <w:spacing w:before="57"/>
+        <w:jc w:val="both"/>
+        <w:rPr>
+          <w:i/>
+          <w:iCs/>
+          <w:sz w:val="20"/>
+        </w:rPr>
+      </w:pPr>
+    </w:p>
+    <w:p>
+      <w:pPr>
+        <w:spacing w:before="57"/>
+        <w:jc w:val="both"/>
+        <w:rPr>
+          <w:i/>
+          <w:iCs/>
+          <w:sz w:val="20"/>
+        </w:rPr>
+      </w:pPr>
+      <w:r>
+        <w:rPr>
+          <w:i/>
+          <w:iCs/>
+          <w:sz w:val="20"/>
+        </w:rPr>
+        <w:t>A carga do produto XXXX, com destino a XXXXX, estava acobertada pelo CE-Mercante e pela DU-E XXX, registrada em nome da empresa exportadora XXXX (CNPJ XXXXX), tendo como importadora a empresa XXXXX.</w:t>
+      </w:r>
+    </w:p>
+    <w:p>
+      <w:pPr>
+        <w:spacing w:before="57"/>
+        <w:jc w:val="both"/>
+        <w:rPr>
+          <w:i/>
+          <w:iCs/>
+          <w:sz w:val="20"/>
+        </w:rPr>
+      </w:pPr>
+    </w:p>
+    <w:p>
+      <w:pPr>
+        <w:spacing w:before="57"/>
+        <w:jc w:val="both"/>
+        <w:rPr>
+          <w:i/>
+          <w:iCs/>
+          <w:sz w:val="20"/>
+        </w:rPr>
+      </w:pPr>
+      <w:r>
+        <w:rPr>
+          <w:i/>
+          <w:iCs/>
+          <w:sz w:val="20"/>
+        </w:rPr>
+        <w:t xml:space="preserve">O contêiner entrou no Operador Portuário no dia XX/XX/XXXX às </w:t>
+      </w:r>
+      <w:proofErr w:type="spellStart"/>
+      <w:r>
+        <w:rPr>
+          <w:i/>
+          <w:iCs/>
+          <w:sz w:val="20"/>
+        </w:rPr>
+        <w:t>XXh</w:t>
+      </w:r>
+      <w:proofErr w:type="spellEnd"/>
+      <w:r>
+        <w:rPr>
+          <w:i/>
+          <w:iCs/>
+          <w:sz w:val="20"/>
+        </w:rPr>
+        <w:t>, carregada pelo caminhão placa XXXX, dirigido pelo motorista XXXX, CPF nº XXXX.</w:t>
+      </w:r>
+    </w:p>
+    <w:p>
+      <w:pPr>
+        <w:spacing w:before="57"/>
+        <w:jc w:val="both"/>
+        <w:rPr>
+          <w:i/>
+          <w:iCs/>
+          <w:sz w:val="20"/>
+        </w:rPr>
+      </w:pPr>
+    </w:p>
+    <w:p>
+      <w:pPr>
+        <w:spacing w:before="57"/>
+        <w:jc w:val="both"/>
+        <w:rPr>
+          <w:i/>
+          <w:iCs/>
+          <w:sz w:val="20"/>
+        </w:rPr>
+      </w:pPr>
+      <w:r>
+        <w:rPr>
+          <w:i/>
+          <w:iCs/>
+          <w:sz w:val="20"/>
+        </w:rPr>
+        <w:t>No momento da conferência, foi observado que o lacre do contêiner apresentava (OU NÃO) indícios de adulteração. O cão de faro indicou a possibilidade de haver substâncias psicoativas. Em meio à carga, posicionado no local XXXX do contêiner, foram encontrados tabletes contendo substância branca em pó.</w:t>
+      </w:r>
+    </w:p>
+    <w:p>
+      <w:pPr>
+        <w:spacing w:before="57"/>
+        <w:jc w:val="both"/>
+        <w:rPr>
+          <w:i/>
+          <w:iCs/>
+          <w:sz w:val="20"/>
+        </w:rPr>
+      </w:pPr>
+    </w:p>
+    <w:p>
+      <w:pPr>
+        <w:spacing w:before="57"/>
+        <w:jc w:val="both"/>
+        <w:rPr>
+          <w:i/>
+          <w:iCs/>
+          <w:sz w:val="20"/>
+        </w:rPr>
+      </w:pPr>
+      <w:r>
+        <w:rPr>
+          <w:i/>
+          <w:iCs/>
+          <w:sz w:val="20"/>
+        </w:rPr>
+        <w:t xml:space="preserve">O </w:t>
+      </w:r>
+      <w:proofErr w:type="spellStart"/>
+      <w:r>
+        <w:rPr>
+          <w:i/>
+          <w:iCs/>
+          <w:sz w:val="20"/>
+        </w:rPr>
+        <w:t>narcoteste</w:t>
+      </w:r>
+      <w:proofErr w:type="spellEnd"/>
+      <w:r>
+        <w:rPr>
+          <w:i/>
+          <w:iCs/>
+          <w:sz w:val="20"/>
+        </w:rPr>
+        <w:t xml:space="preserve"> testou positivo para a presença de cocaína. A Polícia Federal em Santos foi acionada. O Perito XXXX acompanhou a conclusão dos trabalhos, juntamente com o Delegado XXXXX e/ou policiais XXXX, bem como o representante do terminal FULANO DE TAL.</w:t>
+      </w:r>
+    </w:p>
+    <w:p>
+      <w:pPr>
+        <w:spacing w:before="57"/>
+        <w:jc w:val="both"/>
+        <w:rPr>
+          <w:i/>
+          <w:iCs/>
+          <w:sz w:val="20"/>
+        </w:rPr>
+      </w:pPr>
+    </w:p>
+    <w:p>
+      <w:pPr>
+        <w:spacing w:before="57"/>
+        <w:jc w:val="both"/>
+        <w:rPr>
+          <w:i/>
+          <w:iCs/>
+          <w:sz w:val="20"/>
+        </w:rPr>
+      </w:pPr>
+      <w:r>
+        <w:rPr>
+          <w:i/>
+          <w:iCs/>
+          <w:sz w:val="20"/>
+        </w:rPr>
+        <w:t xml:space="preserve">A pesagem dos tabletes encontrados foi realizada na balança do terminal e acompanhada pelos servidores da Receita Federal XXX, bem como pelo representante do terminal Fulano de Tal, e pelos policiais federais XXXX. O peso bruto apurado foi de </w:t>
+      </w:r>
+      <w:proofErr w:type="spellStart"/>
+      <w:r>
+        <w:rPr>
+          <w:i/>
+          <w:iCs/>
+          <w:sz w:val="20"/>
+        </w:rPr>
+        <w:t>XXXKg</w:t>
+      </w:r>
+      <w:proofErr w:type="spellEnd"/>
+      <w:r>
+        <w:rPr>
+          <w:i/>
+          <w:iCs/>
+          <w:sz w:val="20"/>
+        </w:rPr>
+        <w:t>.</w:t>
+      </w:r>
+    </w:p>
+    <w:p>
+      <w:pPr>
+        <w:spacing w:before="57"/>
+        <w:jc w:val="both"/>
+        <w:rPr>
+          <w:i/>
+          <w:iCs/>
+          <w:sz w:val="20"/>
+        </w:rPr>
+      </w:pPr>
+    </w:p>
+    <w:p>
+      <w:pPr>
+        <w:spacing w:before="57"/>
+        <w:jc w:val="both"/>
+        <w:rPr>
+          <w:i/>
+          <w:iCs/>
+          <w:sz w:val="20"/>
+        </w:rPr>
+      </w:pPr>
+      <w:r>
+        <w:rPr>
+          <w:i/>
+          <w:iCs/>
+          <w:sz w:val="20"/>
+        </w:rPr>
+        <w:lastRenderedPageBreak/>
+        <w:t>Na sequência, no próprio terminal, toda a substância foi entregue à Polícia Federal, sendo levada na viatura oficial de placas XXXX.</w:t>
+      </w:r>
+    </w:p>
+    <w:p>
+      <w:pPr>
+        <w:spacing w:before="57"/>
+        <w:jc w:val="both"/>
+        <w:rPr>
+          <w:i/>
+          <w:iCs/>
+          <w:sz w:val="20"/>
+        </w:rPr>
       </w:pPr>
     </w:p>
     <w:p>
@@ -772,402 +1067,74 @@
         <w:spacing w:before="57"/>
         <w:jc w:val="both"/>
         <w:rPr>
-          <w:rFonts w:cs="Arial"/>
-          <w:sz w:val="20"/>
-          <w:szCs w:val="20"/>
-        </w:rPr>
-      </w:pPr>
-      <w:r>
-        <w:rPr>
-          <w:rFonts w:cs="Arial"/>
-          <w:sz w:val="20"/>
-          <w:szCs w:val="20"/>
-        </w:rPr>
-        <w:t>No exercício das funções de servidor de carreira de Auditoria da Receita Federal do Brasil</w:t>
-      </w:r>
-      <w:bookmarkStart w:id="0" w:name="_Hlk56520977"/>
-      <w:r>
-        <w:rPr>
-          <w:rFonts w:cs="Arial"/>
-          <w:sz w:val="20"/>
-          <w:szCs w:val="20"/>
-        </w:rPr>
-        <w:t xml:space="preserve">, sob a supervisão do AFRFB </w:t>
-      </w:r>
-      <w:r>
-        <w:rPr>
-          <w:rFonts w:cs="Arial"/>
-          <w:sz w:val="20"/>
-          <w:szCs w:val="20"/>
-        </w:rPr>
-        <w:t>responsável, no uso</w:t>
-      </w:r>
-      <w:r>
-        <w:rPr>
-          <w:sz w:val="20"/>
-          <w:szCs w:val="20"/>
-        </w:rPr>
-        <w:t xml:space="preserve"> </w:t>
-      </w:r>
-      <w:r>
-        <w:rPr>
-          <w:rFonts w:cs="Arial"/>
-          <w:sz w:val="20"/>
-          <w:szCs w:val="20"/>
-        </w:rPr>
-        <w:t>das atribuições que nos são conferidas pela legislação vigente</w:t>
-      </w:r>
-      <w:bookmarkEnd w:id="0"/>
-      <w:r>
-        <w:rPr>
-          <w:rFonts w:cs="Arial"/>
-          <w:sz w:val="20"/>
-          <w:szCs w:val="20"/>
-        </w:rPr>
-        <w:t>,</w:t>
-      </w:r>
-      <w:r>
-        <w:rPr>
-          <w:rFonts w:cs="Arial"/>
-          <w:sz w:val="20"/>
-          <w:szCs w:val="20"/>
-        </w:rPr>
-        <w:t xml:space="preserve"> fo</w:t>
-      </w:r>
-      <w:r>
-        <w:rPr>
-          <w:rFonts w:cs="Arial"/>
-          <w:sz w:val="20"/>
-          <w:szCs w:val="20"/>
-        </w:rPr>
-        <w:t>i realizada a inspeção da carga em questão, na qual fo</w:t>
-      </w:r>
-      <w:r>
-        <w:rPr>
-          <w:rFonts w:cs="Arial"/>
-          <w:sz w:val="20"/>
-          <w:szCs w:val="20"/>
-        </w:rPr>
-        <w:t>ram retidas</w:t>
-      </w:r>
-      <w:r>
-        <w:rPr>
-          <w:rFonts w:cs="Arial"/>
-          <w:sz w:val="20"/>
-          <w:szCs w:val="20"/>
-        </w:rPr>
-        <w:t xml:space="preserve"> as</w:t>
-      </w:r>
-      <w:r>
-        <w:rPr>
-          <w:rFonts w:cs="Arial"/>
-          <w:sz w:val="20"/>
-          <w:szCs w:val="20"/>
-        </w:rPr>
-        <w:t xml:space="preserve"> substâncias</w:t>
-      </w:r>
-      <w:r>
-        <w:rPr>
-          <w:rFonts w:cs="Arial"/>
-          <w:sz w:val="20"/>
-          <w:szCs w:val="20"/>
-        </w:rPr>
-        <w:t xml:space="preserve"> -</w:t>
-      </w:r>
-      <w:r>
-        <w:rPr>
-          <w:rFonts w:cs="Arial"/>
-          <w:sz w:val="20"/>
-          <w:szCs w:val="20"/>
-        </w:rPr>
-        <w:t xml:space="preserve"> aparentemente drogas ilícitas</w:t>
-      </w:r>
-      <w:r>
-        <w:rPr>
-          <w:rFonts w:cs="Arial"/>
-          <w:sz w:val="20"/>
-          <w:szCs w:val="20"/>
-        </w:rPr>
-        <w:t xml:space="preserve"> -</w:t>
-      </w:r>
-      <w:r>
-        <w:rPr>
-          <w:rFonts w:cs="Arial"/>
-          <w:sz w:val="20"/>
-          <w:szCs w:val="20"/>
-        </w:rPr>
-        <w:t xml:space="preserve"> e os bens relacionados neste Termo, encontrados nas circunstâncias neles descritas.</w:t>
-      </w:r>
-      <w:r>
-        <w:rPr>
-          <w:rFonts w:cs="Arial"/>
-          <w:sz w:val="20"/>
-          <w:szCs w:val="20"/>
-        </w:rPr>
-        <w:t xml:space="preserve"> Encaminham-se as </w:t>
-      </w:r>
-      <w:r>
-        <w:rPr>
-          <w:rFonts w:cs="Arial"/>
-          <w:sz w:val="20"/>
-          <w:szCs w:val="20"/>
-        </w:rPr>
-        <w:t>substâncias</w:t>
-      </w:r>
-      <w:r>
-        <w:rPr>
-          <w:rFonts w:cs="Arial"/>
-          <w:sz w:val="20"/>
-          <w:szCs w:val="20"/>
-        </w:rPr>
-        <w:t xml:space="preserve"> e os bens retidos à autoridade policial</w:t>
-      </w:r>
-      <w:r>
-        <w:rPr>
-          <w:rFonts w:cs="Arial"/>
-          <w:sz w:val="20"/>
-          <w:szCs w:val="20"/>
-        </w:rPr>
-        <w:t xml:space="preserve">, </w:t>
-      </w:r>
-      <w:r>
-        <w:rPr>
-          <w:rFonts w:cs="Arial"/>
-          <w:sz w:val="20"/>
-          <w:szCs w:val="20"/>
-        </w:rPr>
-        <w:t xml:space="preserve">cujas viaturas e identificações aqui ficam registradas, </w:t>
-      </w:r>
-      <w:r>
-        <w:rPr>
-          <w:rFonts w:cs="Arial"/>
-          <w:sz w:val="20"/>
-          <w:szCs w:val="20"/>
-        </w:rPr>
-        <w:t xml:space="preserve">conforme </w:t>
-      </w:r>
-      <w:r>
-        <w:rPr>
-          <w:rFonts w:cs="Arial"/>
-          <w:sz w:val="20"/>
-          <w:szCs w:val="20"/>
-        </w:rPr>
-        <w:t xml:space="preserve">determina a Instrução Normativa </w:t>
-      </w:r>
-      <w:r>
-        <w:rPr>
-          <w:rFonts w:cs="Arial"/>
-          <w:sz w:val="20"/>
-          <w:szCs w:val="20"/>
-        </w:rPr>
-        <w:t xml:space="preserve">RFB Nº 2127, </w:t>
-      </w:r>
-      <w:r>
-        <w:rPr>
-          <w:rFonts w:cs="Arial"/>
-          <w:sz w:val="20"/>
-          <w:szCs w:val="20"/>
-        </w:rPr>
-        <w:t>de 30/12/</w:t>
-      </w:r>
-      <w:r>
-        <w:rPr>
-          <w:rFonts w:cs="Arial"/>
-          <w:sz w:val="20"/>
-          <w:szCs w:val="20"/>
-        </w:rPr>
-        <w:t>2022</w:t>
-      </w:r>
-      <w:r>
-        <w:rPr>
-          <w:rFonts w:cs="Arial"/>
-          <w:sz w:val="20"/>
-          <w:szCs w:val="20"/>
-        </w:rPr>
-        <w:t>.</w:t>
-      </w:r>
-      <w:r>
-        <w:rPr>
-          <w:rFonts w:cs="Arial"/>
-          <w:sz w:val="20"/>
-          <w:szCs w:val="20"/>
-        </w:rPr>
-        <w:t xml:space="preserve"> </w:t>
-      </w:r>
-      <w:r>
-        <w:rPr>
-          <w:rFonts w:cs="Arial"/>
-          <w:sz w:val="20"/>
-          <w:szCs w:val="20"/>
-        </w:rPr>
-        <w:t>A ação foi registrada</w:t>
-      </w:r>
-      <w:r>
-        <w:rPr>
-          <w:rFonts w:cs="Arial"/>
-          <w:sz w:val="20"/>
-          <w:szCs w:val="20"/>
-        </w:rPr>
-        <w:t xml:space="preserve"> em nossos sistemas</w:t>
-      </w:r>
-      <w:r>
-        <w:rPr>
-          <w:rFonts w:cs="Arial"/>
-          <w:sz w:val="20"/>
-          <w:szCs w:val="20"/>
-        </w:rPr>
-        <w:t xml:space="preserve">, </w:t>
-      </w:r>
-      <w:r>
-        <w:rPr>
-          <w:rFonts w:cs="Arial"/>
-          <w:sz w:val="20"/>
-          <w:szCs w:val="20"/>
-        </w:rPr>
-        <w:t xml:space="preserve">foram efetuados registros fotográficos e anotações, </w:t>
-      </w:r>
-      <w:r>
-        <w:rPr>
-          <w:rFonts w:cs="Arial"/>
-          <w:sz w:val="20"/>
-          <w:szCs w:val="20"/>
-        </w:rPr>
-        <w:t xml:space="preserve">a </w:t>
-      </w:r>
-      <w:r>
-        <w:rPr>
-          <w:rFonts w:cs="Arial"/>
-          <w:sz w:val="20"/>
-          <w:szCs w:val="20"/>
-        </w:rPr>
-        <w:t xml:space="preserve">substância localizada foi identificada, testada e quantificada. </w:t>
-      </w:r>
-      <w:r>
-        <w:rPr>
-          <w:rFonts w:cs="Arial"/>
-          <w:sz w:val="20"/>
-          <w:szCs w:val="20"/>
-        </w:rPr>
-        <w:t xml:space="preserve">Os procedimentos seguidos </w:t>
-      </w:r>
-      <w:r>
-        <w:rPr>
-          <w:rFonts w:cs="Arial"/>
-          <w:sz w:val="20"/>
-          <w:szCs w:val="20"/>
-        </w:rPr>
-        <w:t xml:space="preserve">durante a ação </w:t>
-      </w:r>
-      <w:r>
-        <w:rPr>
-          <w:rFonts w:cs="Arial"/>
-          <w:sz w:val="20"/>
-          <w:szCs w:val="20"/>
-        </w:rPr>
-        <w:t xml:space="preserve">seguem </w:t>
-      </w:r>
-      <w:r>
-        <w:rPr>
-          <w:rFonts w:cs="Arial"/>
-          <w:sz w:val="20"/>
-          <w:szCs w:val="20"/>
-        </w:rPr>
-        <w:t>normati</w:t>
-      </w:r>
-      <w:r>
-        <w:rPr>
-          <w:rFonts w:cs="Arial"/>
-          <w:sz w:val="20"/>
-          <w:szCs w:val="20"/>
-        </w:rPr>
-        <w:t>va</w:t>
-      </w:r>
-      <w:r>
-        <w:rPr>
-          <w:rFonts w:cs="Arial"/>
-          <w:sz w:val="20"/>
-          <w:szCs w:val="20"/>
-        </w:rPr>
-        <w:t xml:space="preserve"> d</w:t>
-      </w:r>
-      <w:r>
-        <w:rPr>
-          <w:rFonts w:cs="Arial"/>
-          <w:sz w:val="20"/>
-          <w:szCs w:val="20"/>
-        </w:rPr>
-        <w:t xml:space="preserve">a </w:t>
-      </w:r>
-      <w:r>
-        <w:rPr>
-          <w:rFonts w:cs="Arial"/>
-          <w:sz w:val="20"/>
-          <w:szCs w:val="20"/>
-        </w:rPr>
-        <w:t>COREP/RFB, em especial a Norma de Execução COREP</w:t>
-      </w:r>
-      <w:r>
-        <w:rPr>
-          <w:rFonts w:cs="Arial"/>
-          <w:sz w:val="20"/>
-          <w:szCs w:val="20"/>
-        </w:rPr>
-        <w:t xml:space="preserve"> 1, de 20/</w:t>
-      </w:r>
-      <w:r>
-        <w:rPr>
-          <w:rFonts w:cs="Arial"/>
-          <w:sz w:val="20"/>
-          <w:szCs w:val="20"/>
-        </w:rPr>
-        <w:t>04/2023.</w:t>
-      </w:r>
-    </w:p>
-    <w:p>
-      <w:pPr>
-        <w:spacing w:before="57"/>
-        <w:jc w:val="both"/>
-        <w:rPr>
-          <w:rFonts w:ascii="Arial" w:hAnsi="Arial" w:cs="Arial"/>
-          <w:sz w:val="18"/>
-        </w:rPr>
-      </w:pPr>
-      <w:r>
-        <w:rPr>
-          <w:rFonts w:cs="Arial"/>
-          <w:sz w:val="20"/>
-          <w:szCs w:val="20"/>
-        </w:rPr>
-        <w:t>Informações adicionais devem ser solicitadas à UA jurisdicionante da RFB</w:t>
-      </w:r>
-      <w:r>
-        <w:rPr>
-          <w:rFonts w:cs="Arial"/>
-          <w:sz w:val="20"/>
-          <w:szCs w:val="20"/>
-        </w:rPr>
-        <w:t>.</w:t>
-      </w:r>
-    </w:p>
-    <w:p>
-      <w:pPr>
-        <w:spacing w:before="57"/>
-        <w:jc w:val="both"/>
-      </w:pPr>
-    </w:p>
-    <w:p>
-      <w:pPr>
-        <w:spacing w:before="57"/>
-        <w:jc w:val="both"/>
-        <w:rPr>
-          <w:sz w:val="20"/>
-        </w:rPr>
-      </w:pPr>
-      <w:r>
-        <w:t>AUT</w:t>
-      </w:r>
-      <w:r>
-        <w:t>ORIDADE FISCAL</w:t>
+          <w:sz w:val="20"/>
+        </w:rPr>
+      </w:pPr>
+      <w:r>
+        <w:rPr>
+          <w:sz w:val="20"/>
+        </w:rPr>
+        <w:t>No exercício das funções de servidor de carreira de Auditoria da Receita Federal do Brasil, sob a supervisão do AFRFB responsável, no uso das atribuições que nos são conferidas pela legislação vigente, foi realizada a inspeção da carga em questão, na qual foram retidas as substâncias - aparentemente drogas ilícitas - e os bens relacionados neste Termo, encontrados nas circunstâncias neles descritas. Encaminham-se as substâncias e os bens retidos à autoridade policial, cujas viaturas e identificações aqui ficam registradas, conforme determina a Instrução Normativa RFB Nº 2127, de 30/12/2022. A ação foi registrada em nossos sistemas, foram efetuados registros fotográficos e anotações, a substância localizada foi identificada, testada e quantificada.</w:t>
+      </w:r>
+    </w:p>
+    <w:p>
+      <w:pPr>
+        <w:spacing w:before="57"/>
+        <w:jc w:val="both"/>
+        <w:rPr>
+          <w:sz w:val="20"/>
+        </w:rPr>
+      </w:pPr>
+      <w:r>
+        <w:rPr>
+          <w:sz w:val="20"/>
+        </w:rPr>
+        <w:t xml:space="preserve">Os procedimentos </w:t>
+      </w:r>
+      <w:r>
+        <w:rPr>
+          <w:sz w:val="20"/>
+        </w:rPr>
+        <w:t>adota</w:t>
+      </w:r>
+      <w:r>
+        <w:rPr>
+          <w:sz w:val="20"/>
+        </w:rPr>
+        <w:t>dos durante a ação seguem normativa da COREP/RFB, em especial a Instrução Normativa RFB nº 2127, de 30 de dezembro de 2022, a Norma de Execução COREP nº 1, de 20/04/2023, e o Manual de Vigilância e Repressão Aduaneira.</w:t>
+      </w:r>
+    </w:p>
+    <w:p>
+      <w:pPr>
+        <w:spacing w:before="57"/>
+        <w:jc w:val="both"/>
+        <w:rPr>
+          <w:sz w:val="20"/>
+        </w:rPr>
+      </w:pPr>
+      <w:r>
+        <w:rPr>
+          <w:sz w:val="20"/>
+        </w:rPr>
+        <w:t>Informações adicionais devem ser solicitadas à UA jurisdicionante da RFB.</w:t>
+      </w:r>
+    </w:p>
+    <w:p>
+      <w:pPr>
+        <w:spacing w:before="57"/>
+        <w:jc w:val="both"/>
+      </w:pPr>
+    </w:p>
+    <w:p>
+      <w:pPr>
+        <w:spacing w:before="57"/>
+        <w:jc w:val="both"/>
+        <w:rPr>
+          <w:sz w:val="20"/>
+        </w:rPr>
+      </w:pPr>
+      <w:r>
+        <w:t>AUTORIDADE FISCAL</w:t>
       </w:r>
     </w:p>
     <w:p>
@@ -1254,13 +1221,7 @@
               <w:rPr>
                 <w:sz w:val="16"/>
               </w:rPr>
-              <w:t xml:space="preserve">          Remetemos à custódia dessa autoridade policial as substâncias e os bens apreendidos, para efeito de instauração do competente inquérito policial, na forma da legisla</w:t>
-            </w:r>
-            <w:r>
-              <w:rPr>
-                <w:sz w:val="16"/>
-              </w:rPr>
-              <w:t>ção vigente.</w:t>
+              <w:t xml:space="preserve">          Remetemos à custódia dessa autoridade policial as substâncias e os bens apreendidos, para efeito de instauração do competente inquérito policial, na forma da legislação vigente.</w:t>
             </w:r>
             <w:r>
               <w:rPr>
@@ -1362,7 +1323,13 @@
               <w:rPr>
                 <w:sz w:val="16"/>
               </w:rPr>
-              <w:t>NOME</w:t>
+              <w:t>N</w:t>
+            </w:r>
+            <w:r>
+              <w:rPr>
+                <w:sz w:val="16"/>
+              </w:rPr>
+              <w:t>OME</w:t>
             </w:r>
           </w:p>
           <w:p>

</xml_diff>